<commit_message>
Combine Rose and Venus' code.
</commit_message>
<xml_diff>
--- a/documents/SenseMe Arduino Libraries.docx
+++ b/documents/SenseMe Arduino Libraries.docx
@@ -9,12 +9,21 @@
           <w:sz w:val="32"/>
         </w:rPr>
       </w:pPr>
+      <w:proofErr w:type="spellStart"/>
       <w:r>
         <w:rPr>
           <w:b/>
           <w:sz w:val="32"/>
         </w:rPr>
-        <w:t>SenseMe Arduino Libraries</w:t>
+        <w:t>SenseMe</w:t>
+      </w:r>
+      <w:proofErr w:type="spellEnd"/>
+      <w:r>
+        <w:rPr>
+          <w:b/>
+          <w:sz w:val="32"/>
+        </w:rPr>
+        <w:t xml:space="preserve"> Arduino Libraries</w:t>
       </w:r>
     </w:p>
     <w:p>
@@ -33,9 +42,11 @@
           <w:numId w:val="1"/>
         </w:numPr>
       </w:pPr>
+      <w:proofErr w:type="spellStart"/>
       <w:r>
         <w:t>SenseMe</w:t>
       </w:r>
+      <w:proofErr w:type="spellEnd"/>
       <w:r>
         <w:t xml:space="preserve"> driver</w:t>
       </w:r>
@@ -65,8 +76,33 @@
           <w:rFonts w:ascii="Courier New" w:hAnsi="Courier New" w:cs="Courier New"/>
           <w:sz w:val="20"/>
         </w:rPr>
-        <w:t>\arduino-1.6.0\hardware\SenseMe\avr</w:t>
+        <w:t>\arduino-1.6.0\hardware\</w:t>
       </w:r>
+      <w:proofErr w:type="spellStart"/>
+      <w:r>
+        <w:rPr>
+          <w:rFonts w:ascii="Courier New" w:hAnsi="Courier New" w:cs="Courier New"/>
+          <w:sz w:val="20"/>
+        </w:rPr>
+        <w:t>SenseMe</w:t>
+      </w:r>
+      <w:proofErr w:type="spellEnd"/>
+      <w:r>
+        <w:rPr>
+          <w:rFonts w:ascii="Courier New" w:hAnsi="Courier New" w:cs="Courier New"/>
+          <w:sz w:val="20"/>
+        </w:rPr>
+        <w:t>\</w:t>
+      </w:r>
+      <w:proofErr w:type="spellStart"/>
+      <w:r>
+        <w:rPr>
+          <w:rFonts w:ascii="Courier New" w:hAnsi="Courier New" w:cs="Courier New"/>
+          <w:sz w:val="20"/>
+        </w:rPr>
+        <w:t>avr</w:t>
+      </w:r>
+      <w:proofErr w:type="spellEnd"/>
       <w:r>
         <w:rPr>
           <w:rFonts w:ascii="Courier New" w:hAnsi="Courier New" w:cs="Courier New"/>
@@ -92,8 +128,13 @@
         </w:numPr>
       </w:pPr>
       <w:r>
-        <w:t>Select board =&gt; SenseMe</w:t>
+        <w:t xml:space="preserve">Select board =&gt; </w:t>
       </w:r>
+      <w:proofErr w:type="spellStart"/>
+      <w:r>
+        <w:t>SenseMe</w:t>
+      </w:r>
+      <w:proofErr w:type="spellEnd"/>
     </w:p>
     <w:p>
       <w:pPr>
@@ -116,15 +157,25 @@
         </w:numPr>
       </w:pPr>
       <w:r>
-        <w:t>Select programmer =&gt; USBasp</w:t>
+        <w:t xml:space="preserve">Select programmer =&gt; </w:t>
       </w:r>
+      <w:proofErr w:type="spellStart"/>
+      <w:r>
+        <w:t>USBasp</w:t>
+      </w:r>
+      <w:proofErr w:type="spellEnd"/>
     </w:p>
     <w:p>
       <w:pPr>
         <w:pStyle w:val="Heading1"/>
       </w:pPr>
+      <w:proofErr w:type="spellStart"/>
       <w:r>
-        <w:t>SenseMe Example Sketches</w:t>
+        <w:t>SenseMe</w:t>
+      </w:r>
+      <w:proofErr w:type="spellEnd"/>
+      <w:r>
+        <w:t xml:space="preserve"> Example Sketches</w:t>
       </w:r>
     </w:p>
     <w:p>
@@ -202,7 +253,25 @@
                 <w:sz w:val="20"/>
                 <w:szCs w:val="20"/>
               </w:rPr>
-              <w:t>#include &lt;SenseMeThermistor.h&gt;</w:t>
+              <w:t>#include &lt;</w:t>
+            </w:r>
+            <w:proofErr w:type="spellStart"/>
+            <w:r>
+              <w:rPr>
+                <w:rFonts w:ascii="Courier New" w:hAnsi="Courier New" w:cs="Courier New"/>
+                <w:sz w:val="20"/>
+                <w:szCs w:val="20"/>
+              </w:rPr>
+              <w:t>SenseMeThermistor.h</w:t>
+            </w:r>
+            <w:proofErr w:type="spellEnd"/>
+            <w:r>
+              <w:rPr>
+                <w:rFonts w:ascii="Courier New" w:hAnsi="Courier New" w:cs="Courier New"/>
+                <w:sz w:val="20"/>
+                <w:szCs w:val="20"/>
+              </w:rPr>
+              <w:t>&gt;</w:t>
             </w:r>
           </w:p>
         </w:tc>
@@ -236,8 +305,16 @@
               <w:rPr>
                 <w:b/>
               </w:rPr>
-              <w:t>Thermistor/ SenseMeThermistor</w:t>
-            </w:r>
+              <w:t xml:space="preserve">Thermistor/ </w:t>
+            </w:r>
+            <w:proofErr w:type="spellStart"/>
+            <w:r>
+              <w:rPr>
+                <w:b/>
+              </w:rPr>
+              <w:t>SenseMeThermistor</w:t>
+            </w:r>
+            <w:proofErr w:type="spellEnd"/>
           </w:p>
         </w:tc>
         <w:tc>
@@ -499,12 +576,21 @@
               </w:rPr>
               <w:t>.</w:t>
             </w:r>
-            <w:r>
-              <w:rPr>
-                <w:rFonts w:ascii="Courier New" w:hAnsi="Courier New" w:cs="Courier New"/>
-                <w:sz w:val="20"/>
-              </w:rPr>
-              <w:t>temperatureRaw();</w:t>
+            <w:proofErr w:type="spellStart"/>
+            <w:r>
+              <w:rPr>
+                <w:rFonts w:ascii="Courier New" w:hAnsi="Courier New" w:cs="Courier New"/>
+                <w:sz w:val="20"/>
+              </w:rPr>
+              <w:t>temperatureRaw</w:t>
+            </w:r>
+            <w:proofErr w:type="spellEnd"/>
+            <w:r>
+              <w:rPr>
+                <w:rFonts w:ascii="Courier New" w:hAnsi="Courier New" w:cs="Courier New"/>
+                <w:sz w:val="20"/>
+              </w:rPr>
+              <w:t>();</w:t>
             </w:r>
           </w:p>
         </w:tc>
@@ -570,7 +656,25 @@
                 <w:sz w:val="20"/>
                 <w:szCs w:val="20"/>
               </w:rPr>
-              <w:t>#include &lt;SenseMeLEDMatrix.h&gt;</w:t>
+              <w:t>#include &lt;</w:t>
+            </w:r>
+            <w:proofErr w:type="spellStart"/>
+            <w:r>
+              <w:rPr>
+                <w:rFonts w:ascii="Courier New" w:hAnsi="Courier New" w:cs="Courier New"/>
+                <w:sz w:val="20"/>
+                <w:szCs w:val="20"/>
+              </w:rPr>
+              <w:t>SenseMeLEDMatrix.h</w:t>
+            </w:r>
+            <w:proofErr w:type="spellEnd"/>
+            <w:r>
+              <w:rPr>
+                <w:rFonts w:ascii="Courier New" w:hAnsi="Courier New" w:cs="Courier New"/>
+                <w:sz w:val="20"/>
+                <w:szCs w:val="20"/>
+              </w:rPr>
+              <w:t>&gt;</w:t>
             </w:r>
           </w:p>
         </w:tc>
@@ -600,11 +704,33 @@
             <w:tcW w:w="5706" w:type="dxa"/>
           </w:tcPr>
           <w:p>
+            <w:proofErr w:type="spellStart"/>
             <w:r>
               <w:rPr>
                 <w:b/>
               </w:rPr>
-              <w:t>SenseMeLEDMatrix/LEDMatrix/Matrix</w:t>
+              <w:t>SenseMeLEDMatrix</w:t>
+            </w:r>
+            <w:proofErr w:type="spellEnd"/>
+            <w:r>
+              <w:rPr>
+                <w:b/>
+              </w:rPr>
+              <w:t>/</w:t>
+            </w:r>
+            <w:proofErr w:type="spellStart"/>
+            <w:r>
+              <w:rPr>
+                <w:b/>
+              </w:rPr>
+              <w:t>LEDMatrix</w:t>
+            </w:r>
+            <w:proofErr w:type="spellEnd"/>
+            <w:r>
+              <w:rPr>
+                <w:b/>
+              </w:rPr>
+              <w:t>/Matrix</w:t>
             </w:r>
           </w:p>
         </w:tc>
@@ -735,7 +861,23 @@
                 <w:rFonts w:ascii="Courier New" w:hAnsi="Courier New" w:cs="Courier New"/>
                 <w:sz w:val="20"/>
               </w:rPr>
-              <w:t>.writeDisplay();</w:t>
+              <w:t>.</w:t>
+            </w:r>
+            <w:proofErr w:type="spellStart"/>
+            <w:r>
+              <w:rPr>
+                <w:rFonts w:ascii="Courier New" w:hAnsi="Courier New" w:cs="Courier New"/>
+                <w:sz w:val="20"/>
+              </w:rPr>
+              <w:t>writeDisplay</w:t>
+            </w:r>
+            <w:proofErr w:type="spellEnd"/>
+            <w:r>
+              <w:rPr>
+                <w:rFonts w:ascii="Courier New" w:hAnsi="Courier New" w:cs="Courier New"/>
+                <w:sz w:val="20"/>
+              </w:rPr>
+              <w:t>();</w:t>
             </w:r>
           </w:p>
         </w:tc>
@@ -773,7 +915,23 @@
                 <w:rFonts w:ascii="Courier New" w:hAnsi="Courier New" w:cs="Courier New"/>
                 <w:sz w:val="20"/>
               </w:rPr>
-              <w:t>.drawBitmap(</w:t>
+              <w:t>.</w:t>
+            </w:r>
+            <w:proofErr w:type="spellStart"/>
+            <w:r>
+              <w:rPr>
+                <w:rFonts w:ascii="Courier New" w:hAnsi="Courier New" w:cs="Courier New"/>
+                <w:sz w:val="20"/>
+              </w:rPr>
+              <w:t>drawBitmap</w:t>
+            </w:r>
+            <w:proofErr w:type="spellEnd"/>
+            <w:r>
+              <w:rPr>
+                <w:rFonts w:ascii="Courier New" w:hAnsi="Courier New" w:cs="Courier New"/>
+                <w:sz w:val="20"/>
+              </w:rPr>
+              <w:t>(</w:t>
             </w:r>
             <w:r>
               <w:rPr>
@@ -828,7 +986,15 @@
               <w:t>Draw a bitmap defined</w:t>
             </w:r>
             <w:r>
-              <w:t xml:space="preserve"> as const </w:t>
+              <w:t xml:space="preserve"> as </w:t>
+            </w:r>
+            <w:proofErr w:type="spellStart"/>
+            <w:r>
+              <w:t>const</w:t>
+            </w:r>
+            <w:proofErr w:type="spellEnd"/>
+            <w:r>
+              <w:t xml:space="preserve"> </w:t>
             </w:r>
             <w:r>
               <w:t>uint8_t</w:t>
@@ -864,12 +1030,21 @@
               </w:rPr>
               <w:t>.</w:t>
             </w:r>
-            <w:r>
-              <w:rPr>
-                <w:rFonts w:ascii="Courier New" w:hAnsi="Courier New" w:cs="Courier New"/>
-                <w:sz w:val="20"/>
-              </w:rPr>
-              <w:t xml:space="preserve">drawPixel( x, y, </w:t>
+            <w:proofErr w:type="spellStart"/>
+            <w:r>
+              <w:rPr>
+                <w:rFonts w:ascii="Courier New" w:hAnsi="Courier New" w:cs="Courier New"/>
+                <w:sz w:val="20"/>
+              </w:rPr>
+              <w:t>drawPixel</w:t>
+            </w:r>
+            <w:proofErr w:type="spellEnd"/>
+            <w:r>
+              <w:rPr>
+                <w:rFonts w:ascii="Courier New" w:hAnsi="Courier New" w:cs="Courier New"/>
+                <w:sz w:val="20"/>
+              </w:rPr>
+              <w:t xml:space="preserve">( x, y, </w:t>
             </w:r>
             <w:r>
               <w:rPr>
@@ -921,7 +1096,23 @@
                 <w:rFonts w:ascii="Courier New" w:hAnsi="Courier New" w:cs="Courier New"/>
                 <w:sz w:val="20"/>
               </w:rPr>
-              <w:t>.setBrightness(uint8_t b);</w:t>
+              <w:t>.</w:t>
+            </w:r>
+            <w:proofErr w:type="spellStart"/>
+            <w:r>
+              <w:rPr>
+                <w:rFonts w:ascii="Courier New" w:hAnsi="Courier New" w:cs="Courier New"/>
+                <w:sz w:val="20"/>
+              </w:rPr>
+              <w:t>setBrightness</w:t>
+            </w:r>
+            <w:proofErr w:type="spellEnd"/>
+            <w:r>
+              <w:rPr>
+                <w:rFonts w:ascii="Courier New" w:hAnsi="Courier New" w:cs="Courier New"/>
+                <w:sz w:val="20"/>
+              </w:rPr>
+              <w:t>(uint8_t b);</w:t>
             </w:r>
           </w:p>
         </w:tc>
@@ -961,12 +1152,21 @@
               </w:rPr>
               <w:t>.</w:t>
             </w:r>
-            <w:r>
-              <w:rPr>
-                <w:rFonts w:ascii="Courier New" w:hAnsi="Courier New" w:cs="Courier New"/>
-                <w:sz w:val="20"/>
-              </w:rPr>
-              <w:t>blinkRate(uint8_t b);</w:t>
+            <w:proofErr w:type="spellStart"/>
+            <w:r>
+              <w:rPr>
+                <w:rFonts w:ascii="Courier New" w:hAnsi="Courier New" w:cs="Courier New"/>
+                <w:sz w:val="20"/>
+              </w:rPr>
+              <w:t>blinkRate</w:t>
+            </w:r>
+            <w:proofErr w:type="spellEnd"/>
+            <w:r>
+              <w:rPr>
+                <w:rFonts w:ascii="Courier New" w:hAnsi="Courier New" w:cs="Courier New"/>
+                <w:sz w:val="20"/>
+              </w:rPr>
+              <w:t>(uint8_t b);</w:t>
             </w:r>
           </w:p>
         </w:tc>
@@ -1006,6 +1206,7 @@
               </w:rPr>
               <w:t>.</w:t>
             </w:r>
+            <w:proofErr w:type="spellStart"/>
             <w:r>
               <w:rPr>
                 <w:rFonts w:ascii="Courier New" w:hAnsi="Courier New" w:cs="Courier New"/>
@@ -1013,6 +1214,7 @@
               </w:rPr>
               <w:t>drawCircle</w:t>
             </w:r>
+            <w:proofErr w:type="spellEnd"/>
             <w:r>
               <w:rPr>
                 <w:rFonts w:ascii="Courier New" w:hAnsi="Courier New" w:cs="Courier New"/>
@@ -1058,6 +1260,7 @@
               </w:rPr>
               <w:t>.</w:t>
             </w:r>
+            <w:proofErr w:type="spellStart"/>
             <w:r>
               <w:rPr>
                 <w:rFonts w:ascii="Courier New" w:hAnsi="Courier New" w:cs="Courier New"/>
@@ -1065,12 +1268,29 @@
               </w:rPr>
               <w:t>fillCircle</w:t>
             </w:r>
-            <w:r>
-              <w:rPr>
-                <w:rFonts w:ascii="Courier New" w:hAnsi="Courier New" w:cs="Courier New"/>
-                <w:sz w:val="20"/>
-              </w:rPr>
-              <w:t>(x,y, r, LED_ON);</w:t>
+            <w:proofErr w:type="spellEnd"/>
+            <w:r>
+              <w:rPr>
+                <w:rFonts w:ascii="Courier New" w:hAnsi="Courier New" w:cs="Courier New"/>
+                <w:sz w:val="20"/>
+              </w:rPr>
+              <w:t>(</w:t>
+            </w:r>
+            <w:proofErr w:type="spellStart"/>
+            <w:r>
+              <w:rPr>
+                <w:rFonts w:ascii="Courier New" w:hAnsi="Courier New" w:cs="Courier New"/>
+                <w:sz w:val="20"/>
+              </w:rPr>
+              <w:t>x,y</w:t>
+            </w:r>
+            <w:proofErr w:type="spellEnd"/>
+            <w:r>
+              <w:rPr>
+                <w:rFonts w:ascii="Courier New" w:hAnsi="Courier New" w:cs="Courier New"/>
+                <w:sz w:val="20"/>
+              </w:rPr>
+              <w:t>, r, LED_ON);</w:t>
             </w:r>
           </w:p>
         </w:tc>
@@ -1110,12 +1330,21 @@
               </w:rPr>
               <w:t>.</w:t>
             </w:r>
-            <w:r>
-              <w:rPr>
-                <w:rFonts w:ascii="Courier New" w:hAnsi="Courier New" w:cs="Courier New"/>
-                <w:sz w:val="20"/>
-              </w:rPr>
-              <w:t xml:space="preserve">drawTriangle(x0, y0, x1, </w:t>
+            <w:proofErr w:type="spellStart"/>
+            <w:r>
+              <w:rPr>
+                <w:rFonts w:ascii="Courier New" w:hAnsi="Courier New" w:cs="Courier New"/>
+                <w:sz w:val="20"/>
+              </w:rPr>
+              <w:t>drawTriangle</w:t>
+            </w:r>
+            <w:proofErr w:type="spellEnd"/>
+            <w:r>
+              <w:rPr>
+                <w:rFonts w:ascii="Courier New" w:hAnsi="Courier New" w:cs="Courier New"/>
+                <w:sz w:val="20"/>
+              </w:rPr>
+              <w:t xml:space="preserve">(x0, y0, x1, </w:t>
             </w:r>
             <w:r>
               <w:rPr>
@@ -1183,12 +1412,21 @@
               </w:rPr>
               <w:t>.</w:t>
             </w:r>
-            <w:r>
-              <w:rPr>
-                <w:rFonts w:ascii="Courier New" w:hAnsi="Courier New" w:cs="Courier New"/>
-                <w:sz w:val="20"/>
-              </w:rPr>
-              <w:t xml:space="preserve">fillTriangle(x0, y0, x1, </w:t>
+            <w:proofErr w:type="spellStart"/>
+            <w:r>
+              <w:rPr>
+                <w:rFonts w:ascii="Courier New" w:hAnsi="Courier New" w:cs="Courier New"/>
+                <w:sz w:val="20"/>
+              </w:rPr>
+              <w:t>fillTriangle</w:t>
+            </w:r>
+            <w:proofErr w:type="spellEnd"/>
+            <w:r>
+              <w:rPr>
+                <w:rFonts w:ascii="Courier New" w:hAnsi="Courier New" w:cs="Courier New"/>
+                <w:sz w:val="20"/>
+              </w:rPr>
+              <w:t xml:space="preserve">(x0, y0, x1, </w:t>
             </w:r>
             <w:r>
               <w:rPr>
@@ -1256,12 +1494,21 @@
               </w:rPr>
               <w:t>.</w:t>
             </w:r>
-            <w:r>
-              <w:rPr>
-                <w:rFonts w:ascii="Courier New" w:hAnsi="Courier New" w:cs="Courier New"/>
-                <w:sz w:val="20"/>
-              </w:rPr>
-              <w:t xml:space="preserve">drawRoundRect(x0, y0, w, </w:t>
+            <w:proofErr w:type="spellStart"/>
+            <w:r>
+              <w:rPr>
+                <w:rFonts w:ascii="Courier New" w:hAnsi="Courier New" w:cs="Courier New"/>
+                <w:sz w:val="20"/>
+              </w:rPr>
+              <w:t>drawRoundRect</w:t>
+            </w:r>
+            <w:proofErr w:type="spellEnd"/>
+            <w:r>
+              <w:rPr>
+                <w:rFonts w:ascii="Courier New" w:hAnsi="Courier New" w:cs="Courier New"/>
+                <w:sz w:val="20"/>
+              </w:rPr>
+              <w:t xml:space="preserve">(x0, y0, w, </w:t>
             </w:r>
             <w:r>
               <w:rPr>
@@ -1329,12 +1576,21 @@
               </w:rPr>
               <w:t>.</w:t>
             </w:r>
-            <w:r>
-              <w:rPr>
-                <w:rFonts w:ascii="Courier New" w:hAnsi="Courier New" w:cs="Courier New"/>
-                <w:sz w:val="20"/>
-              </w:rPr>
-              <w:t xml:space="preserve">fillRoundRect(x0, y0, w, </w:t>
+            <w:proofErr w:type="spellStart"/>
+            <w:r>
+              <w:rPr>
+                <w:rFonts w:ascii="Courier New" w:hAnsi="Courier New" w:cs="Courier New"/>
+                <w:sz w:val="20"/>
+              </w:rPr>
+              <w:t>fillRoundRect</w:t>
+            </w:r>
+            <w:proofErr w:type="spellEnd"/>
+            <w:r>
+              <w:rPr>
+                <w:rFonts w:ascii="Courier New" w:hAnsi="Courier New" w:cs="Courier New"/>
+                <w:sz w:val="20"/>
+              </w:rPr>
+              <w:t xml:space="preserve">(x0, y0, w, </w:t>
             </w:r>
             <w:r>
               <w:rPr>
@@ -1402,12 +1658,21 @@
               </w:rPr>
               <w:t>.</w:t>
             </w:r>
-            <w:r>
-              <w:rPr>
-                <w:rFonts w:ascii="Courier New" w:hAnsi="Courier New" w:cs="Courier New"/>
-                <w:sz w:val="20"/>
-              </w:rPr>
-              <w:t>setCursor(x, y),</w:t>
+            <w:proofErr w:type="spellStart"/>
+            <w:r>
+              <w:rPr>
+                <w:rFonts w:ascii="Courier New" w:hAnsi="Courier New" w:cs="Courier New"/>
+                <w:sz w:val="20"/>
+              </w:rPr>
+              <w:t>setCursor</w:t>
+            </w:r>
+            <w:proofErr w:type="spellEnd"/>
+            <w:r>
+              <w:rPr>
+                <w:rFonts w:ascii="Courier New" w:hAnsi="Courier New" w:cs="Courier New"/>
+                <w:sz w:val="20"/>
+              </w:rPr>
+              <w:t>(x, y),</w:t>
             </w:r>
           </w:p>
         </w:tc>
@@ -1447,12 +1712,21 @@
               </w:rPr>
               <w:t>.</w:t>
             </w:r>
-            <w:r>
-              <w:rPr>
-                <w:rFonts w:ascii="Courier New" w:hAnsi="Courier New" w:cs="Courier New"/>
-                <w:sz w:val="20"/>
-              </w:rPr>
-              <w:t>setTextSize(</w:t>
+            <w:proofErr w:type="spellStart"/>
+            <w:r>
+              <w:rPr>
+                <w:rFonts w:ascii="Courier New" w:hAnsi="Courier New" w:cs="Courier New"/>
+                <w:sz w:val="20"/>
+              </w:rPr>
+              <w:t>setTextSize</w:t>
+            </w:r>
+            <w:proofErr w:type="spellEnd"/>
+            <w:r>
+              <w:rPr>
+                <w:rFonts w:ascii="Courier New" w:hAnsi="Courier New" w:cs="Courier New"/>
+                <w:sz w:val="20"/>
+              </w:rPr>
+              <w:t>(</w:t>
             </w:r>
             <w:r>
               <w:rPr>
@@ -1506,12 +1780,21 @@
               </w:rPr>
               <w:t>.</w:t>
             </w:r>
-            <w:r>
-              <w:rPr>
-                <w:rFonts w:ascii="Courier New" w:hAnsi="Courier New" w:cs="Courier New"/>
-                <w:sz w:val="20"/>
-              </w:rPr>
-              <w:t>setTextWrap(</w:t>
+            <w:proofErr w:type="spellStart"/>
+            <w:r>
+              <w:rPr>
+                <w:rFonts w:ascii="Courier New" w:hAnsi="Courier New" w:cs="Courier New"/>
+                <w:sz w:val="20"/>
+              </w:rPr>
+              <w:t>setTextWrap</w:t>
+            </w:r>
+            <w:proofErr w:type="spellEnd"/>
+            <w:r>
+              <w:rPr>
+                <w:rFonts w:ascii="Courier New" w:hAnsi="Courier New" w:cs="Courier New"/>
+                <w:sz w:val="20"/>
+              </w:rPr>
+              <w:t>(</w:t>
             </w:r>
             <w:r>
               <w:rPr>
@@ -1565,12 +1848,21 @@
               </w:rPr>
               <w:t>.</w:t>
             </w:r>
-            <w:r>
-              <w:rPr>
-                <w:rFonts w:ascii="Courier New" w:hAnsi="Courier New" w:cs="Courier New"/>
-                <w:sz w:val="20"/>
-              </w:rPr>
-              <w:t>setRotation(r);</w:t>
+            <w:proofErr w:type="spellStart"/>
+            <w:r>
+              <w:rPr>
+                <w:rFonts w:ascii="Courier New" w:hAnsi="Courier New" w:cs="Courier New"/>
+                <w:sz w:val="20"/>
+              </w:rPr>
+              <w:t>setRotation</w:t>
+            </w:r>
+            <w:proofErr w:type="spellEnd"/>
+            <w:r>
+              <w:rPr>
+                <w:rFonts w:ascii="Courier New" w:hAnsi="Courier New" w:cs="Courier New"/>
+                <w:sz w:val="20"/>
+              </w:rPr>
+              <w:t>(r);</w:t>
             </w:r>
           </w:p>
         </w:tc>
@@ -1611,18 +1903,39 @@
                 <w:rFonts w:ascii="Courier New" w:hAnsi="Courier New" w:cs="Courier New"/>
                 <w:sz w:val="20"/>
               </w:rPr>
-              <w:t>.print(Str)</w:t>
-            </w:r>
-          </w:p>
-        </w:tc>
-        <w:tc>
-          <w:tcPr>
-            <w:tcW w:w="6699" w:type="dxa"/>
-          </w:tcPr>
-          <w:p>
-            <w:r>
-              <w:t>Print the string on LEDdisplay</w:t>
-            </w:r>
+              <w:t>.print(</w:t>
+            </w:r>
+            <w:proofErr w:type="spellStart"/>
+            <w:r>
+              <w:rPr>
+                <w:rFonts w:ascii="Courier New" w:hAnsi="Courier New" w:cs="Courier New"/>
+                <w:sz w:val="20"/>
+              </w:rPr>
+              <w:t>Str</w:t>
+            </w:r>
+            <w:proofErr w:type="spellEnd"/>
+            <w:r>
+              <w:rPr>
+                <w:rFonts w:ascii="Courier New" w:hAnsi="Courier New" w:cs="Courier New"/>
+                <w:sz w:val="20"/>
+              </w:rPr>
+              <w:t>)</w:t>
+            </w:r>
+          </w:p>
+        </w:tc>
+        <w:tc>
+          <w:tcPr>
+            <w:tcW w:w="6699" w:type="dxa"/>
+          </w:tcPr>
+          <w:p>
+            <w:r>
+              <w:t xml:space="preserve">Print the string on </w:t>
+            </w:r>
+            <w:proofErr w:type="spellStart"/>
+            <w:r>
+              <w:t>LEDdisplay</w:t>
+            </w:r>
+            <w:proofErr w:type="spellEnd"/>
           </w:p>
         </w:tc>
       </w:tr>
@@ -1672,7 +1985,25 @@
                 <w:sz w:val="20"/>
                 <w:szCs w:val="20"/>
               </w:rPr>
-              <w:t>#include &lt;SenseMeAccelerometer.h&gt;</w:t>
+              <w:t>#include &lt;</w:t>
+            </w:r>
+            <w:proofErr w:type="spellStart"/>
+            <w:r>
+              <w:rPr>
+                <w:rFonts w:ascii="Courier New" w:hAnsi="Courier New" w:cs="Courier New"/>
+                <w:sz w:val="20"/>
+                <w:szCs w:val="20"/>
+              </w:rPr>
+              <w:t>SenseMeAccelerometer.h</w:t>
+            </w:r>
+            <w:proofErr w:type="spellEnd"/>
+            <w:r>
+              <w:rPr>
+                <w:rFonts w:ascii="Courier New" w:hAnsi="Courier New" w:cs="Courier New"/>
+                <w:sz w:val="20"/>
+                <w:szCs w:val="20"/>
+              </w:rPr>
+              <w:t>&gt;</w:t>
             </w:r>
           </w:p>
         </w:tc>
@@ -1706,6 +2037,7 @@
                 <w:sz w:val="20"/>
               </w:rPr>
             </w:pPr>
+            <w:proofErr w:type="spellStart"/>
             <w:r>
               <w:rPr>
                 <w:rFonts w:ascii="Courier New" w:hAnsi="Courier New" w:cs="Courier New"/>
@@ -1714,6 +2046,7 @@
               </w:rPr>
               <w:t>SenseMeAccelerometer</w:t>
             </w:r>
+            <w:proofErr w:type="spellEnd"/>
           </w:p>
         </w:tc>
         <w:tc>
@@ -1831,12 +2164,21 @@
               </w:rPr>
               <w:t>.</w:t>
             </w:r>
-            <w:r>
-              <w:rPr>
-                <w:rFonts w:ascii="Courier New" w:hAnsi="Courier New" w:cs="Courier New"/>
-                <w:sz w:val="20"/>
-              </w:rPr>
-              <w:t>xyzRaw(</w:t>
+            <w:proofErr w:type="spellStart"/>
+            <w:r>
+              <w:rPr>
+                <w:rFonts w:ascii="Courier New" w:hAnsi="Courier New" w:cs="Courier New"/>
+                <w:sz w:val="20"/>
+              </w:rPr>
+              <w:t>xyzRaw</w:t>
+            </w:r>
+            <w:proofErr w:type="spellEnd"/>
+            <w:r>
+              <w:rPr>
+                <w:rFonts w:ascii="Courier New" w:hAnsi="Courier New" w:cs="Courier New"/>
+                <w:sz w:val="20"/>
+              </w:rPr>
+              <w:t>(</w:t>
             </w:r>
             <w:r>
               <w:rPr>
@@ -1914,12 +2256,14 @@
                 <w:b/>
               </w:rPr>
             </w:pPr>
+            <w:proofErr w:type="spellStart"/>
             <w:r>
               <w:rPr>
                 <w:b/>
               </w:rPr>
               <w:t>Magnetomer</w:t>
             </w:r>
+            <w:proofErr w:type="spellEnd"/>
           </w:p>
         </w:tc>
       </w:tr>
@@ -1952,7 +2296,25 @@
                 <w:sz w:val="20"/>
                 <w:szCs w:val="20"/>
               </w:rPr>
-              <w:t>#include &lt;SenseMeMagnetometer.h&gt;</w:t>
+              <w:t>#include &lt;</w:t>
+            </w:r>
+            <w:proofErr w:type="spellStart"/>
+            <w:r>
+              <w:rPr>
+                <w:rFonts w:ascii="Courier New" w:hAnsi="Courier New" w:cs="Courier New"/>
+                <w:sz w:val="20"/>
+                <w:szCs w:val="20"/>
+              </w:rPr>
+              <w:t>SenseMeMagnetometer.h</w:t>
+            </w:r>
+            <w:proofErr w:type="spellEnd"/>
+            <w:r>
+              <w:rPr>
+                <w:rFonts w:ascii="Courier New" w:hAnsi="Courier New" w:cs="Courier New"/>
+                <w:sz w:val="20"/>
+                <w:szCs w:val="20"/>
+              </w:rPr>
+              <w:t>&gt;</w:t>
             </w:r>
           </w:p>
         </w:tc>
@@ -1985,6 +2347,7 @@
                 <w:sz w:val="20"/>
               </w:rPr>
             </w:pPr>
+            <w:proofErr w:type="spellStart"/>
             <w:r>
               <w:rPr>
                 <w:rFonts w:ascii="Courier New" w:hAnsi="Courier New" w:cs="Courier New"/>
@@ -2001,6 +2364,7 @@
               </w:rPr>
               <w:t>Magnetometer</w:t>
             </w:r>
+            <w:proofErr w:type="spellEnd"/>
           </w:p>
         </w:tc>
         <w:tc>
@@ -2118,12 +2482,21 @@
               </w:rPr>
               <w:t>.</w:t>
             </w:r>
-            <w:r>
-              <w:rPr>
-                <w:rFonts w:ascii="Courier New" w:hAnsi="Courier New" w:cs="Courier New"/>
-                <w:sz w:val="20"/>
-              </w:rPr>
-              <w:t>xyzRaw(</w:t>
+            <w:proofErr w:type="spellStart"/>
+            <w:r>
+              <w:rPr>
+                <w:rFonts w:ascii="Courier New" w:hAnsi="Courier New" w:cs="Courier New"/>
+                <w:sz w:val="20"/>
+              </w:rPr>
+              <w:t>xyzRaw</w:t>
+            </w:r>
+            <w:proofErr w:type="spellEnd"/>
+            <w:r>
+              <w:rPr>
+                <w:rFonts w:ascii="Courier New" w:hAnsi="Courier New" w:cs="Courier New"/>
+                <w:sz w:val="20"/>
+              </w:rPr>
+              <w:t>(</w:t>
             </w:r>
             <w:r>
               <w:rPr>
@@ -2302,8 +2675,6 @@
               </w:rPr>
               <w:t>#include &lt;SHT2x</w:t>
             </w:r>
-            <w:bookmarkStart w:id="0" w:name="_GoBack"/>
-            <w:bookmarkEnd w:id="0"/>
             <w:r>
               <w:rPr>
                 <w:rFonts w:ascii="Courier New" w:hAnsi="Courier New" w:cs="Courier New"/>
@@ -2347,7 +2718,23 @@
                 <w:rFonts w:ascii="Courier New" w:hAnsi="Courier New" w:cs="Courier New"/>
                 <w:sz w:val="20"/>
               </w:rPr>
-              <w:t>.GetTemperature()</w:t>
+              <w:t>.</w:t>
+            </w:r>
+            <w:proofErr w:type="spellStart"/>
+            <w:r>
+              <w:rPr>
+                <w:rFonts w:ascii="Courier New" w:hAnsi="Courier New" w:cs="Courier New"/>
+                <w:sz w:val="20"/>
+              </w:rPr>
+              <w:t>GetTemperature</w:t>
+            </w:r>
+            <w:proofErr w:type="spellEnd"/>
+            <w:r>
+              <w:rPr>
+                <w:rFonts w:ascii="Courier New" w:hAnsi="Courier New" w:cs="Courier New"/>
+                <w:sz w:val="20"/>
+              </w:rPr>
+              <w:t>()</w:t>
             </w:r>
           </w:p>
         </w:tc>
@@ -2399,6 +2786,7 @@
               </w:rPr>
               <w:t>.</w:t>
             </w:r>
+            <w:proofErr w:type="spellStart"/>
             <w:r>
               <w:rPr>
                 <w:rFonts w:ascii="Courier New" w:hAnsi="Courier New" w:cs="Courier New"/>
@@ -2406,6 +2794,7 @@
               </w:rPr>
               <w:t>GetHumidity</w:t>
             </w:r>
+            <w:proofErr w:type="spellEnd"/>
             <w:r>
               <w:rPr>
                 <w:rFonts w:ascii="Courier New" w:hAnsi="Courier New" w:cs="Courier New"/>
@@ -2478,7 +2867,25 @@
                 <w:sz w:val="20"/>
                 <w:szCs w:val="20"/>
               </w:rPr>
-              <w:t>#include &lt;EEPROM.h&gt;</w:t>
+              <w:t>#include &lt;</w:t>
+            </w:r>
+            <w:proofErr w:type="spellStart"/>
+            <w:r>
+              <w:rPr>
+                <w:rFonts w:ascii="Courier New" w:hAnsi="Courier New" w:cs="Courier New"/>
+                <w:sz w:val="20"/>
+                <w:szCs w:val="20"/>
+              </w:rPr>
+              <w:t>EEPROM.h</w:t>
+            </w:r>
+            <w:proofErr w:type="spellEnd"/>
+            <w:r>
+              <w:rPr>
+                <w:rFonts w:ascii="Courier New" w:hAnsi="Courier New" w:cs="Courier New"/>
+                <w:sz w:val="20"/>
+                <w:szCs w:val="20"/>
+              </w:rPr>
+              <w:t>&gt;</w:t>
             </w:r>
           </w:p>
         </w:tc>
@@ -2508,16 +2915,20 @@
             <w:pPr>
               <w:rPr>
                 <w:rFonts w:ascii="Courier New" w:hAnsi="Courier New" w:cs="Courier New"/>
-                <w:sz w:val="20"/>
-              </w:rPr>
-            </w:pPr>
-            <w:r>
-              <w:rPr>
-                <w:rFonts w:ascii="Courier New" w:hAnsi="Courier New" w:cs="Courier New"/>
+                <w:b/>
+                <w:sz w:val="20"/>
+              </w:rPr>
+            </w:pPr>
+            <w:bookmarkStart w:id="0" w:name="_GoBack"/>
+            <w:r>
+              <w:rPr>
+                <w:rFonts w:ascii="Courier New" w:hAnsi="Courier New" w:cs="Courier New"/>
+                <w:b/>
                 <w:sz w:val="20"/>
               </w:rPr>
               <w:t>EEPROM</w:t>
             </w:r>
+            <w:bookmarkEnd w:id="0"/>
           </w:p>
         </w:tc>
         <w:tc>
@@ -2563,6 +2974,7 @@
               </w:rPr>
               <w:t>read(</w:t>
             </w:r>
+            <w:proofErr w:type="spellStart"/>
             <w:r>
               <w:rPr>
                 <w:rFonts w:ascii="Courier New" w:hAnsi="Courier New" w:cs="Courier New"/>
@@ -2570,6 +2982,7 @@
               </w:rPr>
               <w:t>addr</w:t>
             </w:r>
+            <w:proofErr w:type="spellEnd"/>
             <w:r>
               <w:rPr>
                 <w:rFonts w:ascii="Courier New" w:hAnsi="Courier New" w:cs="Courier New"/>
@@ -2585,7 +2998,15 @@
           </w:tcPr>
           <w:p>
             <w:r>
-              <w:t>Address to read (int), output (uint8_t)</w:t>
+              <w:t>Address to read (</w:t>
+            </w:r>
+            <w:proofErr w:type="spellStart"/>
+            <w:r>
+              <w:t>int</w:t>
+            </w:r>
+            <w:proofErr w:type="spellEnd"/>
+            <w:r>
+              <w:t>), output (uint8_t)</w:t>
             </w:r>
           </w:p>
         </w:tc>
@@ -2620,17 +3041,41 @@
                 <w:rFonts w:ascii="Courier New" w:hAnsi="Courier New" w:cs="Courier New"/>
                 <w:sz w:val="20"/>
               </w:rPr>
-              <w:t>write(int, uint8_t)</w:t>
-            </w:r>
-          </w:p>
-        </w:tc>
-        <w:tc>
-          <w:tcPr>
-            <w:tcW w:w="6699" w:type="dxa"/>
-          </w:tcPr>
-          <w:p>
-            <w:r>
-              <w:t>Address to write(int), content(uint8_t)</w:t>
+              <w:t>write(</w:t>
+            </w:r>
+            <w:proofErr w:type="spellStart"/>
+            <w:r>
+              <w:rPr>
+                <w:rFonts w:ascii="Courier New" w:hAnsi="Courier New" w:cs="Courier New"/>
+                <w:sz w:val="20"/>
+              </w:rPr>
+              <w:t>int</w:t>
+            </w:r>
+            <w:proofErr w:type="spellEnd"/>
+            <w:r>
+              <w:rPr>
+                <w:rFonts w:ascii="Courier New" w:hAnsi="Courier New" w:cs="Courier New"/>
+                <w:sz w:val="20"/>
+              </w:rPr>
+              <w:t>, uint8_t)</w:t>
+            </w:r>
+          </w:p>
+        </w:tc>
+        <w:tc>
+          <w:tcPr>
+            <w:tcW w:w="6699" w:type="dxa"/>
+          </w:tcPr>
+          <w:p>
+            <w:r>
+              <w:t>Address to write(</w:t>
+            </w:r>
+            <w:proofErr w:type="spellStart"/>
+            <w:r>
+              <w:t>int</w:t>
+            </w:r>
+            <w:proofErr w:type="spellEnd"/>
+            <w:r>
+              <w:t>), content(uint8_t)</w:t>
             </w:r>
           </w:p>
         </w:tc>
@@ -2686,7 +3131,25 @@
                 <w:sz w:val="20"/>
                 <w:szCs w:val="20"/>
               </w:rPr>
-              <w:t>#include &lt;SenseMeBluetooth.h&gt;</w:t>
+              <w:t>#include &lt;</w:t>
+            </w:r>
+            <w:proofErr w:type="spellStart"/>
+            <w:r>
+              <w:rPr>
+                <w:rFonts w:ascii="Courier New" w:hAnsi="Courier New" w:cs="Courier New"/>
+                <w:sz w:val="20"/>
+                <w:szCs w:val="20"/>
+              </w:rPr>
+              <w:t>SenseMeBluetooth.h</w:t>
+            </w:r>
+            <w:proofErr w:type="spellEnd"/>
+            <w:r>
+              <w:rPr>
+                <w:rFonts w:ascii="Courier New" w:hAnsi="Courier New" w:cs="Courier New"/>
+                <w:sz w:val="20"/>
+                <w:szCs w:val="20"/>
+              </w:rPr>
+              <w:t>&gt;</w:t>
             </w:r>
           </w:p>
         </w:tc>
@@ -2723,6 +3186,7 @@
                 <w:sz w:val="20"/>
               </w:rPr>
             </w:pPr>
+            <w:proofErr w:type="spellStart"/>
             <w:r>
               <w:rPr>
                 <w:rFonts w:ascii="Courier New" w:hAnsi="Courier New" w:cs="Courier New"/>
@@ -2731,6 +3195,7 @@
               </w:rPr>
               <w:t>SenseMeBluetooth</w:t>
             </w:r>
+            <w:proofErr w:type="spellEnd"/>
           </w:p>
         </w:tc>
         <w:tc>
@@ -2799,22 +3264,39 @@
               </w:rPr>
               <w:t>.</w:t>
             </w:r>
-            <w:r>
-              <w:rPr>
-                <w:rFonts w:ascii="Courier New" w:hAnsi="Courier New" w:cs="Courier New"/>
-                <w:sz w:val="20"/>
-              </w:rPr>
-              <w:t>printVersion()</w:t>
-            </w:r>
-          </w:p>
-        </w:tc>
-        <w:tc>
-          <w:tcPr>
-            <w:tcW w:w="6699" w:type="dxa"/>
-          </w:tcPr>
-          <w:p>
-            <w:r>
-              <w:t>Send ATcommand to Bluetooth module request for version number</w:t>
+            <w:proofErr w:type="spellStart"/>
+            <w:r>
+              <w:rPr>
+                <w:rFonts w:ascii="Courier New" w:hAnsi="Courier New" w:cs="Courier New"/>
+                <w:sz w:val="20"/>
+              </w:rPr>
+              <w:t>printVersion</w:t>
+            </w:r>
+            <w:proofErr w:type="spellEnd"/>
+            <w:r>
+              <w:rPr>
+                <w:rFonts w:ascii="Courier New" w:hAnsi="Courier New" w:cs="Courier New"/>
+                <w:sz w:val="20"/>
+              </w:rPr>
+              <w:t>()</w:t>
+            </w:r>
+          </w:p>
+        </w:tc>
+        <w:tc>
+          <w:tcPr>
+            <w:tcW w:w="6699" w:type="dxa"/>
+          </w:tcPr>
+          <w:p>
+            <w:r>
+              <w:t xml:space="preserve">Send </w:t>
+            </w:r>
+            <w:proofErr w:type="spellStart"/>
+            <w:r>
+              <w:t>ATcommand</w:t>
+            </w:r>
+            <w:proofErr w:type="spellEnd"/>
+            <w:r>
+              <w:t xml:space="preserve"> to Bluetooth module request for version number</w:t>
             </w:r>
           </w:p>
         </w:tc>
@@ -2844,19 +3326,37 @@
               </w:rPr>
               <w:t>.</w:t>
             </w:r>
-            <w:r>
-              <w:rPr>
-                <w:rFonts w:ascii="Courier New" w:hAnsi="Courier New" w:cs="Courier New"/>
-                <w:sz w:val="20"/>
-              </w:rPr>
-              <w:t>setModuleName("</w:t>
-            </w:r>
-            <w:r>
-              <w:rPr>
-                <w:rFonts w:ascii="Courier New" w:hAnsi="Courier New" w:cs="Courier New"/>
-                <w:sz w:val="20"/>
-              </w:rPr>
-              <w:t>SenseMe”</w:t>
+            <w:proofErr w:type="spellStart"/>
+            <w:r>
+              <w:rPr>
+                <w:rFonts w:ascii="Courier New" w:hAnsi="Courier New" w:cs="Courier New"/>
+                <w:sz w:val="20"/>
+              </w:rPr>
+              <w:t>setModuleName</w:t>
+            </w:r>
+            <w:proofErr w:type="spellEnd"/>
+            <w:r>
+              <w:rPr>
+                <w:rFonts w:ascii="Courier New" w:hAnsi="Courier New" w:cs="Courier New"/>
+                <w:sz w:val="20"/>
+              </w:rPr>
+              <w:t>("</w:t>
+            </w:r>
+            <w:proofErr w:type="spellStart"/>
+            <w:r>
+              <w:rPr>
+                <w:rFonts w:ascii="Courier New" w:hAnsi="Courier New" w:cs="Courier New"/>
+                <w:sz w:val="20"/>
+              </w:rPr>
+              <w:t>SenseMe</w:t>
+            </w:r>
+            <w:proofErr w:type="spellEnd"/>
+            <w:r>
+              <w:rPr>
+                <w:rFonts w:ascii="Courier New" w:hAnsi="Courier New" w:cs="Courier New"/>
+                <w:sz w:val="20"/>
+              </w:rPr>
+              <w:t>”</w:t>
             </w:r>
             <w:r>
               <w:rPr>
@@ -2897,76 +3397,67 @@
                 <w:rFonts w:ascii="Courier New" w:hAnsi="Courier New" w:cs="Courier New"/>
                 <w:sz w:val="20"/>
               </w:rPr>
-              <w:t>.getModuleName();</w:t>
-            </w:r>
-          </w:p>
-        </w:tc>
-        <w:tc>
-          <w:tcPr>
-            <w:tcW w:w="6699" w:type="dxa"/>
-          </w:tcPr>
-          <w:p/>
-        </w:tc>
-      </w:tr>
-      <w:tr>
-        <w:tc>
-          <w:tcPr>
-            <w:tcW w:w="1561" w:type="dxa"/>
-          </w:tcPr>
-          <w:p/>
-        </w:tc>
-        <w:tc>
-          <w:tcPr>
-            <w:tcW w:w="5706" w:type="dxa"/>
-          </w:tcPr>
-          <w:p>
-            <w:pPr>
-              <w:rPr>
-                <w:rFonts w:ascii="Courier New" w:hAnsi="Courier New" w:cs="Courier New"/>
-                <w:sz w:val="20"/>
-              </w:rPr>
-            </w:pPr>
-            <w:r>
-              <w:rPr>
-                <w:rFonts w:ascii="Courier New" w:hAnsi="Courier New" w:cs="Courier New"/>
-                <w:sz w:val="20"/>
-              </w:rPr>
-              <w:t>.getDeviceAddr()</w:t>
-            </w:r>
-          </w:p>
-        </w:tc>
-        <w:tc>
-          <w:tcPr>
-            <w:tcW w:w="6699" w:type="dxa"/>
-          </w:tcPr>
-          <w:p/>
-        </w:tc>
-      </w:tr>
-      <w:tr>
-        <w:tc>
-          <w:tcPr>
-            <w:tcW w:w="1561" w:type="dxa"/>
-          </w:tcPr>
-          <w:p/>
-        </w:tc>
-        <w:tc>
-          <w:tcPr>
-            <w:tcW w:w="5706" w:type="dxa"/>
-          </w:tcPr>
-          <w:p>
-            <w:pPr>
-              <w:rPr>
-                <w:rFonts w:ascii="Courier New" w:hAnsi="Courier New" w:cs="Courier New"/>
-                <w:sz w:val="20"/>
-              </w:rPr>
-            </w:pPr>
-            <w:r>
-              <w:rPr>
-                <w:rFonts w:ascii="Courier New" w:hAnsi="Courier New" w:cs="Courier New"/>
-                <w:sz w:val="20"/>
-              </w:rPr>
-              <w:t>.setMaster</w:t>
-            </w:r>
+              <w:t>.</w:t>
+            </w:r>
+            <w:proofErr w:type="spellStart"/>
+            <w:r>
+              <w:rPr>
+                <w:rFonts w:ascii="Courier New" w:hAnsi="Courier New" w:cs="Courier New"/>
+                <w:sz w:val="20"/>
+              </w:rPr>
+              <w:t>getModuleName</w:t>
+            </w:r>
+            <w:proofErr w:type="spellEnd"/>
+            <w:r>
+              <w:rPr>
+                <w:rFonts w:ascii="Courier New" w:hAnsi="Courier New" w:cs="Courier New"/>
+                <w:sz w:val="20"/>
+              </w:rPr>
+              <w:t>();</w:t>
+            </w:r>
+          </w:p>
+        </w:tc>
+        <w:tc>
+          <w:tcPr>
+            <w:tcW w:w="6699" w:type="dxa"/>
+          </w:tcPr>
+          <w:p/>
+        </w:tc>
+      </w:tr>
+      <w:tr>
+        <w:tc>
+          <w:tcPr>
+            <w:tcW w:w="1561" w:type="dxa"/>
+          </w:tcPr>
+          <w:p/>
+        </w:tc>
+        <w:tc>
+          <w:tcPr>
+            <w:tcW w:w="5706" w:type="dxa"/>
+          </w:tcPr>
+          <w:p>
+            <w:pPr>
+              <w:rPr>
+                <w:rFonts w:ascii="Courier New" w:hAnsi="Courier New" w:cs="Courier New"/>
+                <w:sz w:val="20"/>
+              </w:rPr>
+            </w:pPr>
+            <w:r>
+              <w:rPr>
+                <w:rFonts w:ascii="Courier New" w:hAnsi="Courier New" w:cs="Courier New"/>
+                <w:sz w:val="20"/>
+              </w:rPr>
+              <w:t>.</w:t>
+            </w:r>
+            <w:proofErr w:type="spellStart"/>
+            <w:r>
+              <w:rPr>
+                <w:rFonts w:ascii="Courier New" w:hAnsi="Courier New" w:cs="Courier New"/>
+                <w:sz w:val="20"/>
+              </w:rPr>
+              <w:t>getDeviceAddr</w:t>
+            </w:r>
+            <w:proofErr w:type="spellEnd"/>
             <w:r>
               <w:rPr>
                 <w:rFonts w:ascii="Courier New" w:hAnsi="Courier New" w:cs="Courier New"/>
@@ -3006,8 +3497,17 @@
                 <w:rFonts w:ascii="Courier New" w:hAnsi="Courier New" w:cs="Courier New"/>
                 <w:sz w:val="20"/>
               </w:rPr>
-              <w:t>.setSlave</w:t>
-            </w:r>
+              <w:t>.</w:t>
+            </w:r>
+            <w:proofErr w:type="spellStart"/>
+            <w:r>
+              <w:rPr>
+                <w:rFonts w:ascii="Courier New" w:hAnsi="Courier New" w:cs="Courier New"/>
+                <w:sz w:val="20"/>
+              </w:rPr>
+              <w:t>setMaster</w:t>
+            </w:r>
+            <w:proofErr w:type="spellEnd"/>
             <w:r>
               <w:rPr>
                 <w:rFonts w:ascii="Courier New" w:hAnsi="Courier New" w:cs="Courier New"/>
@@ -3047,41 +3547,123 @@
                 <w:rFonts w:ascii="Courier New" w:hAnsi="Courier New" w:cs="Courier New"/>
                 <w:sz w:val="20"/>
               </w:rPr>
-              <w:t>.readChar()</w:t>
-            </w:r>
-          </w:p>
-        </w:tc>
-        <w:tc>
-          <w:tcPr>
-            <w:tcW w:w="6699" w:type="dxa"/>
-          </w:tcPr>
-          <w:p/>
-        </w:tc>
-      </w:tr>
-      <w:tr>
-        <w:tc>
-          <w:tcPr>
-            <w:tcW w:w="1561" w:type="dxa"/>
-          </w:tcPr>
-          <w:p/>
-        </w:tc>
-        <w:tc>
-          <w:tcPr>
-            <w:tcW w:w="5706" w:type="dxa"/>
-          </w:tcPr>
-          <w:p>
-            <w:pPr>
-              <w:rPr>
-                <w:rFonts w:ascii="Courier New" w:hAnsi="Courier New" w:cs="Courier New"/>
-                <w:sz w:val="20"/>
-              </w:rPr>
-            </w:pPr>
-            <w:r>
-              <w:rPr>
-                <w:rFonts w:ascii="Courier New" w:hAnsi="Courier New" w:cs="Courier New"/>
-                <w:sz w:val="20"/>
-              </w:rPr>
-              <w:t>.print(str)</w:t>
+              <w:t>.</w:t>
+            </w:r>
+            <w:proofErr w:type="spellStart"/>
+            <w:r>
+              <w:rPr>
+                <w:rFonts w:ascii="Courier New" w:hAnsi="Courier New" w:cs="Courier New"/>
+                <w:sz w:val="20"/>
+              </w:rPr>
+              <w:t>setSlave</w:t>
+            </w:r>
+            <w:proofErr w:type="spellEnd"/>
+            <w:r>
+              <w:rPr>
+                <w:rFonts w:ascii="Courier New" w:hAnsi="Courier New" w:cs="Courier New"/>
+                <w:sz w:val="20"/>
+              </w:rPr>
+              <w:t>()</w:t>
+            </w:r>
+          </w:p>
+        </w:tc>
+        <w:tc>
+          <w:tcPr>
+            <w:tcW w:w="6699" w:type="dxa"/>
+          </w:tcPr>
+          <w:p/>
+        </w:tc>
+      </w:tr>
+      <w:tr>
+        <w:tc>
+          <w:tcPr>
+            <w:tcW w:w="1561" w:type="dxa"/>
+          </w:tcPr>
+          <w:p/>
+        </w:tc>
+        <w:tc>
+          <w:tcPr>
+            <w:tcW w:w="5706" w:type="dxa"/>
+          </w:tcPr>
+          <w:p>
+            <w:pPr>
+              <w:rPr>
+                <w:rFonts w:ascii="Courier New" w:hAnsi="Courier New" w:cs="Courier New"/>
+                <w:sz w:val="20"/>
+              </w:rPr>
+            </w:pPr>
+            <w:r>
+              <w:rPr>
+                <w:rFonts w:ascii="Courier New" w:hAnsi="Courier New" w:cs="Courier New"/>
+                <w:sz w:val="20"/>
+              </w:rPr>
+              <w:t>.</w:t>
+            </w:r>
+            <w:proofErr w:type="spellStart"/>
+            <w:r>
+              <w:rPr>
+                <w:rFonts w:ascii="Courier New" w:hAnsi="Courier New" w:cs="Courier New"/>
+                <w:sz w:val="20"/>
+              </w:rPr>
+              <w:t>readChar</w:t>
+            </w:r>
+            <w:proofErr w:type="spellEnd"/>
+            <w:r>
+              <w:rPr>
+                <w:rFonts w:ascii="Courier New" w:hAnsi="Courier New" w:cs="Courier New"/>
+                <w:sz w:val="20"/>
+              </w:rPr>
+              <w:t>()</w:t>
+            </w:r>
+          </w:p>
+        </w:tc>
+        <w:tc>
+          <w:tcPr>
+            <w:tcW w:w="6699" w:type="dxa"/>
+          </w:tcPr>
+          <w:p/>
+        </w:tc>
+      </w:tr>
+      <w:tr>
+        <w:tc>
+          <w:tcPr>
+            <w:tcW w:w="1561" w:type="dxa"/>
+          </w:tcPr>
+          <w:p/>
+        </w:tc>
+        <w:tc>
+          <w:tcPr>
+            <w:tcW w:w="5706" w:type="dxa"/>
+          </w:tcPr>
+          <w:p>
+            <w:pPr>
+              <w:rPr>
+                <w:rFonts w:ascii="Courier New" w:hAnsi="Courier New" w:cs="Courier New"/>
+                <w:sz w:val="20"/>
+              </w:rPr>
+            </w:pPr>
+            <w:r>
+              <w:rPr>
+                <w:rFonts w:ascii="Courier New" w:hAnsi="Courier New" w:cs="Courier New"/>
+                <w:sz w:val="20"/>
+              </w:rPr>
+              <w:t>.print(</w:t>
+            </w:r>
+            <w:proofErr w:type="spellStart"/>
+            <w:r>
+              <w:rPr>
+                <w:rFonts w:ascii="Courier New" w:hAnsi="Courier New" w:cs="Courier New"/>
+                <w:sz w:val="20"/>
+              </w:rPr>
+              <w:t>str</w:t>
+            </w:r>
+            <w:proofErr w:type="spellEnd"/>
+            <w:r>
+              <w:rPr>
+                <w:rFonts w:ascii="Courier New" w:hAnsi="Courier New" w:cs="Courier New"/>
+                <w:sz w:val="20"/>
+              </w:rPr>
+              <w:t>)</w:t>
             </w:r>
           </w:p>
         </w:tc>
@@ -3119,7 +3701,39 @@
                 <w:rFonts w:ascii="Courier New" w:hAnsi="Courier New" w:cs="Courier New"/>
                 <w:sz w:val="20"/>
               </w:rPr>
-              <w:t>.println(str)</w:t>
+              <w:t>.</w:t>
+            </w:r>
+            <w:proofErr w:type="spellStart"/>
+            <w:r>
+              <w:rPr>
+                <w:rFonts w:ascii="Courier New" w:hAnsi="Courier New" w:cs="Courier New"/>
+                <w:sz w:val="20"/>
+              </w:rPr>
+              <w:t>println</w:t>
+            </w:r>
+            <w:proofErr w:type="spellEnd"/>
+            <w:r>
+              <w:rPr>
+                <w:rFonts w:ascii="Courier New" w:hAnsi="Courier New" w:cs="Courier New"/>
+                <w:sz w:val="20"/>
+              </w:rPr>
+              <w:t>(</w:t>
+            </w:r>
+            <w:proofErr w:type="spellStart"/>
+            <w:r>
+              <w:rPr>
+                <w:rFonts w:ascii="Courier New" w:hAnsi="Courier New" w:cs="Courier New"/>
+                <w:sz w:val="20"/>
+              </w:rPr>
+              <w:t>str</w:t>
+            </w:r>
+            <w:proofErr w:type="spellEnd"/>
+            <w:r>
+              <w:rPr>
+                <w:rFonts w:ascii="Courier New" w:hAnsi="Courier New" w:cs="Courier New"/>
+                <w:sz w:val="20"/>
+              </w:rPr>
+              <w:t>)</w:t>
             </w:r>
           </w:p>
         </w:tc>
@@ -3181,7 +3795,25 @@
                 <w:sz w:val="20"/>
                 <w:szCs w:val="20"/>
               </w:rPr>
-              <w:t>#include &lt;SenseMeSpeaker.h&gt;</w:t>
+              <w:t>#include &lt;</w:t>
+            </w:r>
+            <w:proofErr w:type="spellStart"/>
+            <w:r>
+              <w:rPr>
+                <w:rFonts w:ascii="Courier New" w:hAnsi="Courier New" w:cs="Courier New"/>
+                <w:sz w:val="20"/>
+                <w:szCs w:val="20"/>
+              </w:rPr>
+              <w:t>SenseMeSpeaker.h</w:t>
+            </w:r>
+            <w:proofErr w:type="spellEnd"/>
+            <w:r>
+              <w:rPr>
+                <w:rFonts w:ascii="Courier New" w:hAnsi="Courier New" w:cs="Courier New"/>
+                <w:sz w:val="20"/>
+                <w:szCs w:val="20"/>
+              </w:rPr>
+              <w:t>&gt;</w:t>
             </w:r>
           </w:p>
         </w:tc>
@@ -3215,6 +3847,7 @@
                 <w:sz w:val="20"/>
               </w:rPr>
             </w:pPr>
+            <w:proofErr w:type="spellStart"/>
             <w:r>
               <w:rPr>
                 <w:rFonts w:ascii="Courier New" w:hAnsi="Courier New" w:cs="Courier New"/>
@@ -3223,6 +3856,7 @@
               </w:rPr>
               <w:t>SenseMeSpeaker</w:t>
             </w:r>
+            <w:proofErr w:type="spellEnd"/>
           </w:p>
         </w:tc>
         <w:tc>
@@ -3291,12 +3925,21 @@
               </w:rPr>
               <w:t>.</w:t>
             </w:r>
-            <w:r>
-              <w:rPr>
-                <w:rFonts w:ascii="Courier New" w:hAnsi="Courier New" w:cs="Courier New"/>
-                <w:sz w:val="20"/>
-              </w:rPr>
-              <w:t>playTone(note, duration)</w:t>
+            <w:proofErr w:type="spellStart"/>
+            <w:r>
+              <w:rPr>
+                <w:rFonts w:ascii="Courier New" w:hAnsi="Courier New" w:cs="Courier New"/>
+                <w:sz w:val="20"/>
+              </w:rPr>
+              <w:t>playTone</w:t>
+            </w:r>
+            <w:proofErr w:type="spellEnd"/>
+            <w:r>
+              <w:rPr>
+                <w:rFonts w:ascii="Courier New" w:hAnsi="Courier New" w:cs="Courier New"/>
+                <w:sz w:val="20"/>
+              </w:rPr>
+              <w:t>(note, duration)</w:t>
             </w:r>
           </w:p>
         </w:tc>
@@ -3400,7 +4043,25 @@
                 <w:sz w:val="20"/>
                 <w:szCs w:val="20"/>
               </w:rPr>
-              <w:t>#include &lt;SenseMeLightSensor.h&gt;</w:t>
+              <w:t>#include &lt;</w:t>
+            </w:r>
+            <w:proofErr w:type="spellStart"/>
+            <w:r>
+              <w:rPr>
+                <w:rFonts w:ascii="Courier New" w:hAnsi="Courier New" w:cs="Courier New"/>
+                <w:sz w:val="20"/>
+                <w:szCs w:val="20"/>
+              </w:rPr>
+              <w:t>SenseMeLightSensor.h</w:t>
+            </w:r>
+            <w:proofErr w:type="spellEnd"/>
+            <w:r>
+              <w:rPr>
+                <w:rFonts w:ascii="Courier New" w:hAnsi="Courier New" w:cs="Courier New"/>
+                <w:sz w:val="20"/>
+                <w:szCs w:val="20"/>
+              </w:rPr>
+              <w:t>&gt;</w:t>
             </w:r>
           </w:p>
         </w:tc>
@@ -3434,6 +4095,7 @@
                 <w:sz w:val="20"/>
               </w:rPr>
             </w:pPr>
+            <w:proofErr w:type="spellStart"/>
             <w:r>
               <w:rPr>
                 <w:rFonts w:ascii="Courier New" w:hAnsi="Courier New" w:cs="Courier New"/>
@@ -3442,6 +4104,7 @@
               </w:rPr>
               <w:t>SenseMeLightSensor</w:t>
             </w:r>
+            <w:proofErr w:type="spellEnd"/>
           </w:p>
         </w:tc>
         <w:tc>
@@ -3508,7 +4171,23 @@
                 <w:rFonts w:ascii="Courier New" w:hAnsi="Courier New" w:cs="Courier New"/>
                 <w:sz w:val="20"/>
               </w:rPr>
-              <w:t>.lightLevel()</w:t>
+              <w:t>.</w:t>
+            </w:r>
+            <w:proofErr w:type="spellStart"/>
+            <w:r>
+              <w:rPr>
+                <w:rFonts w:ascii="Courier New" w:hAnsi="Courier New" w:cs="Courier New"/>
+                <w:sz w:val="20"/>
+              </w:rPr>
+              <w:t>lightLevel</w:t>
+            </w:r>
+            <w:proofErr w:type="spellEnd"/>
+            <w:r>
+              <w:rPr>
+                <w:rFonts w:ascii="Courier New" w:hAnsi="Courier New" w:cs="Courier New"/>
+                <w:sz w:val="20"/>
+              </w:rPr>
+              <w:t>()</w:t>
             </w:r>
           </w:p>
         </w:tc>
@@ -3531,12 +4210,14 @@
             <w:shd w:val="clear" w:color="auto" w:fill="FDE9D9" w:themeFill="accent6" w:themeFillTint="33"/>
           </w:tcPr>
           <w:p>
+            <w:proofErr w:type="spellStart"/>
             <w:r>
               <w:rPr>
                 <w:b/>
               </w:rPr>
               <w:t>Neopixel</w:t>
             </w:r>
+            <w:proofErr w:type="spellEnd"/>
           </w:p>
         </w:tc>
       </w:tr>
@@ -3564,13 +4245,21 @@
               </w:rPr>
             </w:pPr>
             <w:r>
-              <w:t>#include &lt;SenseMe</w:t>
+              <w:t>#include &lt;</w:t>
+            </w:r>
+            <w:proofErr w:type="spellStart"/>
+            <w:r>
+              <w:t>SenseMe</w:t>
             </w:r>
             <w:r>
               <w:t>Neopixel</w:t>
             </w:r>
             <w:r>
-              <w:t>.h&gt;</w:t>
+              <w:t>.h</w:t>
+            </w:r>
+            <w:proofErr w:type="spellEnd"/>
+            <w:r>
+              <w:t>&gt;</w:t>
             </w:r>
           </w:p>
         </w:tc>
@@ -3604,6 +4293,7 @@
                 <w:sz w:val="20"/>
               </w:rPr>
             </w:pPr>
+            <w:proofErr w:type="spellStart"/>
             <w:r>
               <w:rPr>
                 <w:rFonts w:ascii="Courier New" w:hAnsi="Courier New" w:cs="Courier New"/>
@@ -3620,6 +4310,7 @@
               </w:rPr>
               <w:t>Neopixel</w:t>
             </w:r>
+            <w:proofErr w:type="spellEnd"/>
           </w:p>
         </w:tc>
         <w:tc>
@@ -3658,14 +4349,23 @@
                 <w:sz w:val="20"/>
                 <w:szCs w:val="20"/>
               </w:rPr>
-              <w:t>#include &lt;SenseMe</w:t>
-            </w:r>
+              <w:t>#include &lt;</w:t>
+            </w:r>
+            <w:proofErr w:type="spellStart"/>
             <w:r>
               <w:rPr>
                 <w:rFonts w:ascii="Courier New" w:hAnsi="Courier New" w:cs="Courier New"/>
                 <w:sz w:val="20"/>
                 <w:szCs w:val="20"/>
               </w:rPr>
+              <w:t>SenseMe</w:t>
+            </w:r>
+            <w:r>
+              <w:rPr>
+                <w:rFonts w:ascii="Courier New" w:hAnsi="Courier New" w:cs="Courier New"/>
+                <w:sz w:val="20"/>
+                <w:szCs w:val="20"/>
+              </w:rPr>
               <w:t>Neopixel</w:t>
             </w:r>
             <w:r>
@@ -3674,7 +4374,16 @@
                 <w:sz w:val="20"/>
                 <w:szCs w:val="20"/>
               </w:rPr>
-              <w:t>.h&gt;</w:t>
+              <w:t>.h</w:t>
+            </w:r>
+            <w:proofErr w:type="spellEnd"/>
+            <w:r>
+              <w:rPr>
+                <w:rFonts w:ascii="Courier New" w:hAnsi="Courier New" w:cs="Courier New"/>
+                <w:sz w:val="20"/>
+                <w:szCs w:val="20"/>
+              </w:rPr>
+              <w:t>&gt;</w:t>
             </w:r>
           </w:p>
         </w:tc>
@@ -3744,6 +4453,7 @@
               </w:rPr>
               <w:t>.</w:t>
             </w:r>
+            <w:proofErr w:type="spellStart"/>
             <w:r>
               <w:rPr>
                 <w:rFonts w:ascii="Courier New" w:hAnsi="Courier New" w:cs="Courier New"/>
@@ -3751,6 +4461,7 @@
               </w:rPr>
               <w:t>setColor</w:t>
             </w:r>
+            <w:proofErr w:type="spellEnd"/>
             <w:r>
               <w:rPr>
                 <w:rFonts w:ascii="Courier New" w:hAnsi="Courier New" w:cs="Courier New"/>
@@ -3758,6 +4469,7 @@
               </w:rPr>
               <w:t>(</w:t>
             </w:r>
+            <w:proofErr w:type="spellStart"/>
             <w:r>
               <w:rPr>
                 <w:rFonts w:ascii="Courier New" w:hAnsi="Courier New" w:cs="Courier New"/>
@@ -3765,6 +4477,7 @@
               </w:rPr>
               <w:t>r,g,b</w:t>
             </w:r>
+            <w:proofErr w:type="spellEnd"/>
             <w:r>
               <w:rPr>
                 <w:rFonts w:ascii="Courier New" w:hAnsi="Courier New" w:cs="Courier New"/>
@@ -3779,36 +4492,57 @@
             <w:tcW w:w="6699" w:type="dxa"/>
           </w:tcPr>
           <w:p>
-            <w:r>
-              <w:t>r,g,b uint8_t 0 to 255</w:t>
-            </w:r>
-          </w:p>
-        </w:tc>
-      </w:tr>
-      <w:tr>
-        <w:tc>
-          <w:tcPr>
-            <w:tcW w:w="1561" w:type="dxa"/>
-          </w:tcPr>
-          <w:p/>
-        </w:tc>
-        <w:tc>
-          <w:tcPr>
-            <w:tcW w:w="5706" w:type="dxa"/>
-          </w:tcPr>
-          <w:p>
-            <w:pPr>
-              <w:rPr>
-                <w:rFonts w:ascii="Courier New" w:hAnsi="Courier New" w:cs="Courier New"/>
-                <w:sz w:val="20"/>
-              </w:rPr>
-            </w:pPr>
-            <w:r>
-              <w:rPr>
-                <w:rFonts w:ascii="Courier New" w:hAnsi="Courier New" w:cs="Courier New"/>
-                <w:sz w:val="20"/>
-              </w:rPr>
-              <w:t>.setColor(c)</w:t>
+            <w:proofErr w:type="spellStart"/>
+            <w:r>
+              <w:t>r,g,b</w:t>
+            </w:r>
+            <w:proofErr w:type="spellEnd"/>
+            <w:r>
+              <w:t xml:space="preserve"> uint8_t 0 to 255</w:t>
+            </w:r>
+          </w:p>
+        </w:tc>
+      </w:tr>
+      <w:tr>
+        <w:tc>
+          <w:tcPr>
+            <w:tcW w:w="1561" w:type="dxa"/>
+          </w:tcPr>
+          <w:p/>
+        </w:tc>
+        <w:tc>
+          <w:tcPr>
+            <w:tcW w:w="5706" w:type="dxa"/>
+          </w:tcPr>
+          <w:p>
+            <w:pPr>
+              <w:rPr>
+                <w:rFonts w:ascii="Courier New" w:hAnsi="Courier New" w:cs="Courier New"/>
+                <w:sz w:val="20"/>
+              </w:rPr>
+            </w:pPr>
+            <w:r>
+              <w:rPr>
+                <w:rFonts w:ascii="Courier New" w:hAnsi="Courier New" w:cs="Courier New"/>
+                <w:sz w:val="20"/>
+              </w:rPr>
+              <w:t>.</w:t>
+            </w:r>
+            <w:proofErr w:type="spellStart"/>
+            <w:r>
+              <w:rPr>
+                <w:rFonts w:ascii="Courier New" w:hAnsi="Courier New" w:cs="Courier New"/>
+                <w:sz w:val="20"/>
+              </w:rPr>
+              <w:t>setColor</w:t>
+            </w:r>
+            <w:proofErr w:type="spellEnd"/>
+            <w:r>
+              <w:rPr>
+                <w:rFonts w:ascii="Courier New" w:hAnsi="Courier New" w:cs="Courier New"/>
+                <w:sz w:val="20"/>
+              </w:rPr>
+              <w:t>(c)</w:t>
             </w:r>
           </w:p>
         </w:tc>
@@ -3848,6 +4582,7 @@
               </w:rPr>
               <w:t>.</w:t>
             </w:r>
+            <w:proofErr w:type="spellStart"/>
             <w:r>
               <w:rPr>
                 <w:rFonts w:ascii="Courier New" w:hAnsi="Courier New" w:cs="Courier New"/>
@@ -3855,6 +4590,7 @@
               </w:rPr>
               <w:t>setBrightness</w:t>
             </w:r>
+            <w:proofErr w:type="spellEnd"/>
             <w:r>
               <w:rPr>
                 <w:rFonts w:ascii="Courier New" w:hAnsi="Courier New" w:cs="Courier New"/>
@@ -3900,12 +4636,21 @@
               </w:rPr>
               <w:t>.</w:t>
             </w:r>
-            <w:r>
-              <w:rPr>
-                <w:rFonts w:ascii="Courier New" w:hAnsi="Courier New" w:cs="Courier New"/>
-                <w:sz w:val="20"/>
-              </w:rPr>
-              <w:t xml:space="preserve">setColor(r, g, </w:t>
+            <w:proofErr w:type="spellStart"/>
+            <w:r>
+              <w:rPr>
+                <w:rFonts w:ascii="Courier New" w:hAnsi="Courier New" w:cs="Courier New"/>
+                <w:sz w:val="20"/>
+              </w:rPr>
+              <w:t>setColor</w:t>
+            </w:r>
+            <w:proofErr w:type="spellEnd"/>
+            <w:r>
+              <w:rPr>
+                <w:rFonts w:ascii="Courier New" w:hAnsi="Courier New" w:cs="Courier New"/>
+                <w:sz w:val="20"/>
+              </w:rPr>
+              <w:t xml:space="preserve">(r, g, </w:t>
             </w:r>
             <w:r>
               <w:rPr>

</xml_diff>

<commit_message>
Improve light sensor driver
</commit_message>
<xml_diff>
--- a/documents/SenseMe Arduino Libraries.docx
+++ b/documents/SenseMe Arduino Libraries.docx
@@ -9,21 +9,12 @@
           <w:sz w:val="32"/>
         </w:rPr>
       </w:pPr>
-      <w:proofErr w:type="spellStart"/>
       <w:r>
         <w:rPr>
           <w:b/>
           <w:sz w:val="32"/>
         </w:rPr>
-        <w:t>SenseMe</w:t>
-      </w:r>
-      <w:proofErr w:type="spellEnd"/>
-      <w:r>
-        <w:rPr>
-          <w:b/>
-          <w:sz w:val="32"/>
-        </w:rPr>
-        <w:t xml:space="preserve"> Arduino Libraries</w:t>
+        <w:t>SenseMe Arduino Libraries</w:t>
       </w:r>
     </w:p>
     <w:p>
@@ -42,11 +33,9 @@
           <w:numId w:val="1"/>
         </w:numPr>
       </w:pPr>
-      <w:proofErr w:type="spellStart"/>
       <w:r>
         <w:t>SenseMe</w:t>
       </w:r>
-      <w:proofErr w:type="spellEnd"/>
       <w:r>
         <w:t xml:space="preserve"> driver</w:t>
       </w:r>
@@ -76,33 +65,8 @@
           <w:rFonts w:ascii="Courier New" w:hAnsi="Courier New" w:cs="Courier New"/>
           <w:sz w:val="20"/>
         </w:rPr>
-        <w:t>\arduino-1.6.0\hardware\</w:t>
+        <w:t>\arduino-1.6.0\hardware\SenseMe\avr</w:t>
       </w:r>
-      <w:proofErr w:type="spellStart"/>
-      <w:r>
-        <w:rPr>
-          <w:rFonts w:ascii="Courier New" w:hAnsi="Courier New" w:cs="Courier New"/>
-          <w:sz w:val="20"/>
-        </w:rPr>
-        <w:t>SenseMe</w:t>
-      </w:r>
-      <w:proofErr w:type="spellEnd"/>
-      <w:r>
-        <w:rPr>
-          <w:rFonts w:ascii="Courier New" w:hAnsi="Courier New" w:cs="Courier New"/>
-          <w:sz w:val="20"/>
-        </w:rPr>
-        <w:t>\</w:t>
-      </w:r>
-      <w:proofErr w:type="spellStart"/>
-      <w:r>
-        <w:rPr>
-          <w:rFonts w:ascii="Courier New" w:hAnsi="Courier New" w:cs="Courier New"/>
-          <w:sz w:val="20"/>
-        </w:rPr>
-        <w:t>avr</w:t>
-      </w:r>
-      <w:proofErr w:type="spellEnd"/>
       <w:r>
         <w:rPr>
           <w:rFonts w:ascii="Courier New" w:hAnsi="Courier New" w:cs="Courier New"/>
@@ -128,13 +92,8 @@
         </w:numPr>
       </w:pPr>
       <w:r>
-        <w:t xml:space="preserve">Select board =&gt; </w:t>
+        <w:t>Select board =&gt; SenseMe</w:t>
       </w:r>
-      <w:proofErr w:type="spellStart"/>
-      <w:r>
-        <w:t>SenseMe</w:t>
-      </w:r>
-      <w:proofErr w:type="spellEnd"/>
     </w:p>
     <w:p>
       <w:pPr>
@@ -157,25 +116,15 @@
         </w:numPr>
       </w:pPr>
       <w:r>
-        <w:t xml:space="preserve">Select programmer =&gt; </w:t>
+        <w:t>Select programmer =&gt; USBasp</w:t>
       </w:r>
-      <w:proofErr w:type="spellStart"/>
-      <w:r>
-        <w:t>USBasp</w:t>
-      </w:r>
-      <w:proofErr w:type="spellEnd"/>
     </w:p>
     <w:p>
       <w:pPr>
         <w:pStyle w:val="Heading1"/>
       </w:pPr>
-      <w:proofErr w:type="spellStart"/>
       <w:r>
-        <w:t>SenseMe</w:t>
-      </w:r>
-      <w:proofErr w:type="spellEnd"/>
-      <w:r>
-        <w:t xml:space="preserve"> Example Sketches</w:t>
+        <w:t>SenseMe Example Sketches</w:t>
       </w:r>
     </w:p>
     <w:p>
@@ -253,25 +202,7 @@
                 <w:sz w:val="20"/>
                 <w:szCs w:val="20"/>
               </w:rPr>
-              <w:t>#include &lt;</w:t>
-            </w:r>
-            <w:proofErr w:type="spellStart"/>
-            <w:r>
-              <w:rPr>
-                <w:rFonts w:ascii="Courier New" w:hAnsi="Courier New" w:cs="Courier New"/>
-                <w:sz w:val="20"/>
-                <w:szCs w:val="20"/>
-              </w:rPr>
-              <w:t>SenseMeThermistor.h</w:t>
-            </w:r>
-            <w:proofErr w:type="spellEnd"/>
-            <w:r>
-              <w:rPr>
-                <w:rFonts w:ascii="Courier New" w:hAnsi="Courier New" w:cs="Courier New"/>
-                <w:sz w:val="20"/>
-                <w:szCs w:val="20"/>
-              </w:rPr>
-              <w:t>&gt;</w:t>
+              <w:t>#include &lt;SenseMeThermistor.h&gt;</w:t>
             </w:r>
           </w:p>
         </w:tc>
@@ -305,16 +236,8 @@
               <w:rPr>
                 <w:b/>
               </w:rPr>
-              <w:t xml:space="preserve">Thermistor/ </w:t>
-            </w:r>
-            <w:proofErr w:type="spellStart"/>
-            <w:r>
-              <w:rPr>
-                <w:b/>
-              </w:rPr>
-              <w:t>SenseMeThermistor</w:t>
-            </w:r>
-            <w:proofErr w:type="spellEnd"/>
+              <w:t>Thermistor/ SenseMeThermistor</w:t>
+            </w:r>
           </w:p>
         </w:tc>
         <w:tc>
@@ -576,21 +499,12 @@
               </w:rPr>
               <w:t>.</w:t>
             </w:r>
-            <w:proofErr w:type="spellStart"/>
-            <w:r>
-              <w:rPr>
-                <w:rFonts w:ascii="Courier New" w:hAnsi="Courier New" w:cs="Courier New"/>
-                <w:sz w:val="20"/>
-              </w:rPr>
-              <w:t>temperatureRaw</w:t>
-            </w:r>
-            <w:proofErr w:type="spellEnd"/>
-            <w:r>
-              <w:rPr>
-                <w:rFonts w:ascii="Courier New" w:hAnsi="Courier New" w:cs="Courier New"/>
-                <w:sz w:val="20"/>
-              </w:rPr>
-              <w:t>();</w:t>
+            <w:r>
+              <w:rPr>
+                <w:rFonts w:ascii="Courier New" w:hAnsi="Courier New" w:cs="Courier New"/>
+                <w:sz w:val="20"/>
+              </w:rPr>
+              <w:t>temperatureRaw();</w:t>
             </w:r>
           </w:p>
         </w:tc>
@@ -656,25 +570,7 @@
                 <w:sz w:val="20"/>
                 <w:szCs w:val="20"/>
               </w:rPr>
-              <w:t>#include &lt;</w:t>
-            </w:r>
-            <w:proofErr w:type="spellStart"/>
-            <w:r>
-              <w:rPr>
-                <w:rFonts w:ascii="Courier New" w:hAnsi="Courier New" w:cs="Courier New"/>
-                <w:sz w:val="20"/>
-                <w:szCs w:val="20"/>
-              </w:rPr>
-              <w:t>SenseMeLEDMatrix.h</w:t>
-            </w:r>
-            <w:proofErr w:type="spellEnd"/>
-            <w:r>
-              <w:rPr>
-                <w:rFonts w:ascii="Courier New" w:hAnsi="Courier New" w:cs="Courier New"/>
-                <w:sz w:val="20"/>
-                <w:szCs w:val="20"/>
-              </w:rPr>
-              <w:t>&gt;</w:t>
+              <w:t>#include &lt;SenseMeLEDMatrix.h&gt;</w:t>
             </w:r>
           </w:p>
         </w:tc>
@@ -704,33 +600,11 @@
             <w:tcW w:w="5706" w:type="dxa"/>
           </w:tcPr>
           <w:p>
-            <w:proofErr w:type="spellStart"/>
             <w:r>
               <w:rPr>
                 <w:b/>
               </w:rPr>
-              <w:t>SenseMeLEDMatrix</w:t>
-            </w:r>
-            <w:proofErr w:type="spellEnd"/>
-            <w:r>
-              <w:rPr>
-                <w:b/>
-              </w:rPr>
-              <w:t>/</w:t>
-            </w:r>
-            <w:proofErr w:type="spellStart"/>
-            <w:r>
-              <w:rPr>
-                <w:b/>
-              </w:rPr>
-              <w:t>LEDMatrix</w:t>
-            </w:r>
-            <w:proofErr w:type="spellEnd"/>
-            <w:r>
-              <w:rPr>
-                <w:b/>
-              </w:rPr>
-              <w:t>/Matrix</w:t>
+              <w:t>SenseMeLEDMatrix/LEDMatrix/Matrix</w:t>
             </w:r>
           </w:p>
         </w:tc>
@@ -861,33 +735,203 @@
                 <w:rFonts w:ascii="Courier New" w:hAnsi="Courier New" w:cs="Courier New"/>
                 <w:sz w:val="20"/>
               </w:rPr>
+              <w:t>.writeDisplay();</w:t>
+            </w:r>
+          </w:p>
+        </w:tc>
+        <w:tc>
+          <w:tcPr>
+            <w:tcW w:w="6699" w:type="dxa"/>
+          </w:tcPr>
+          <w:p>
+            <w:r>
+              <w:t>Write the display after setting it</w:t>
+            </w:r>
+          </w:p>
+        </w:tc>
+      </w:tr>
+      <w:tr>
+        <w:tc>
+          <w:tcPr>
+            <w:tcW w:w="1561" w:type="dxa"/>
+          </w:tcPr>
+          <w:p/>
+        </w:tc>
+        <w:tc>
+          <w:tcPr>
+            <w:tcW w:w="5706" w:type="dxa"/>
+          </w:tcPr>
+          <w:p>
+            <w:pPr>
+              <w:rPr>
+                <w:rFonts w:ascii="Courier New" w:hAnsi="Courier New" w:cs="Courier New"/>
+                <w:sz w:val="20"/>
+              </w:rPr>
+            </w:pPr>
+            <w:r>
+              <w:rPr>
+                <w:rFonts w:ascii="Courier New" w:hAnsi="Courier New" w:cs="Courier New"/>
+                <w:sz w:val="20"/>
+              </w:rPr>
+              <w:t>.drawBitmap(</w:t>
+            </w:r>
+            <w:r>
+              <w:rPr>
+                <w:rFonts w:ascii="Courier New" w:hAnsi="Courier New" w:cs="Courier New"/>
+                <w:sz w:val="20"/>
+              </w:rPr>
+              <w:t>x</w:t>
+            </w:r>
+            <w:r>
+              <w:rPr>
+                <w:rFonts w:ascii="Courier New" w:hAnsi="Courier New" w:cs="Courier New"/>
+                <w:sz w:val="20"/>
+              </w:rPr>
+              <w:t xml:space="preserve">, </w:t>
+            </w:r>
+            <w:r>
+              <w:rPr>
+                <w:rFonts w:ascii="Courier New" w:hAnsi="Courier New" w:cs="Courier New"/>
+                <w:sz w:val="20"/>
+              </w:rPr>
+              <w:t>y</w:t>
+            </w:r>
+            <w:r>
+              <w:rPr>
+                <w:rFonts w:ascii="Courier New" w:hAnsi="Courier New" w:cs="Courier New"/>
+                <w:sz w:val="20"/>
+              </w:rPr>
+              <w:t xml:space="preserve">, </w:t>
+            </w:r>
+            <w:r>
+              <w:rPr>
+                <w:rFonts w:ascii="Courier New" w:hAnsi="Courier New" w:cs="Courier New"/>
+                <w:sz w:val="20"/>
+              </w:rPr>
+              <w:t>*bitmap, w, h</w:t>
+            </w:r>
+            <w:r>
+              <w:rPr>
+                <w:rFonts w:ascii="Courier New" w:hAnsi="Courier New" w:cs="Courier New"/>
+                <w:sz w:val="20"/>
+              </w:rPr>
+              <w:t>, LED_ON);</w:t>
+            </w:r>
+          </w:p>
+        </w:tc>
+        <w:tc>
+          <w:tcPr>
+            <w:tcW w:w="6699" w:type="dxa"/>
+          </w:tcPr>
+          <w:p>
+            <w:r>
+              <w:t>Draw a bitmap defined</w:t>
+            </w:r>
+            <w:r>
+              <w:t xml:space="preserve"> as const </w:t>
+            </w:r>
+            <w:r>
+              <w:t>uint8_t</w:t>
+            </w:r>
+            <w:r>
+              <w:t xml:space="preserve"> </w:t>
+            </w:r>
+          </w:p>
+        </w:tc>
+      </w:tr>
+      <w:tr>
+        <w:tc>
+          <w:tcPr>
+            <w:tcW w:w="1561" w:type="dxa"/>
+          </w:tcPr>
+          <w:p/>
+        </w:tc>
+        <w:tc>
+          <w:tcPr>
+            <w:tcW w:w="5706" w:type="dxa"/>
+          </w:tcPr>
+          <w:p>
+            <w:pPr>
+              <w:rPr>
+                <w:rFonts w:ascii="Courier New" w:hAnsi="Courier New" w:cs="Courier New"/>
+                <w:sz w:val="20"/>
+              </w:rPr>
+            </w:pPr>
+            <w:r>
+              <w:rPr>
+                <w:rFonts w:ascii="Courier New" w:hAnsi="Courier New" w:cs="Courier New"/>
+                <w:sz w:val="20"/>
+              </w:rPr>
               <w:t>.</w:t>
             </w:r>
-            <w:proofErr w:type="spellStart"/>
-            <w:r>
-              <w:rPr>
-                <w:rFonts w:ascii="Courier New" w:hAnsi="Courier New" w:cs="Courier New"/>
-                <w:sz w:val="20"/>
-              </w:rPr>
-              <w:t>writeDisplay</w:t>
-            </w:r>
-            <w:proofErr w:type="spellEnd"/>
-            <w:r>
-              <w:rPr>
-                <w:rFonts w:ascii="Courier New" w:hAnsi="Courier New" w:cs="Courier New"/>
-                <w:sz w:val="20"/>
-              </w:rPr>
-              <w:t>();</w:t>
-            </w:r>
-          </w:p>
-        </w:tc>
-        <w:tc>
-          <w:tcPr>
-            <w:tcW w:w="6699" w:type="dxa"/>
-          </w:tcPr>
-          <w:p>
-            <w:r>
-              <w:t>Write the display after setting it</w:t>
+            <w:r>
+              <w:rPr>
+                <w:rFonts w:ascii="Courier New" w:hAnsi="Courier New" w:cs="Courier New"/>
+                <w:sz w:val="20"/>
+              </w:rPr>
+              <w:t xml:space="preserve">drawPixel( x, y, </w:t>
+            </w:r>
+            <w:r>
+              <w:rPr>
+                <w:rFonts w:ascii="Courier New" w:hAnsi="Courier New" w:cs="Courier New"/>
+                <w:sz w:val="20"/>
+              </w:rPr>
+              <w:t>LED_ON</w:t>
+            </w:r>
+            <w:r>
+              <w:rPr>
+                <w:rFonts w:ascii="Courier New" w:hAnsi="Courier New" w:cs="Courier New"/>
+                <w:sz w:val="20"/>
+              </w:rPr>
+              <w:t>);</w:t>
+            </w:r>
+          </w:p>
+        </w:tc>
+        <w:tc>
+          <w:tcPr>
+            <w:tcW w:w="6699" w:type="dxa"/>
+          </w:tcPr>
+          <w:p>
+            <w:r>
+              <w:t>Light up a pixel</w:t>
+            </w:r>
+          </w:p>
+        </w:tc>
+      </w:tr>
+      <w:tr>
+        <w:tc>
+          <w:tcPr>
+            <w:tcW w:w="1561" w:type="dxa"/>
+          </w:tcPr>
+          <w:p/>
+        </w:tc>
+        <w:tc>
+          <w:tcPr>
+            <w:tcW w:w="5706" w:type="dxa"/>
+          </w:tcPr>
+          <w:p>
+            <w:pPr>
+              <w:rPr>
+                <w:rFonts w:ascii="Courier New" w:hAnsi="Courier New" w:cs="Courier New"/>
+                <w:sz w:val="20"/>
+              </w:rPr>
+            </w:pPr>
+            <w:r>
+              <w:rPr>
+                <w:rFonts w:ascii="Courier New" w:hAnsi="Courier New" w:cs="Courier New"/>
+                <w:sz w:val="20"/>
+              </w:rPr>
+              <w:t>.setBrightness(uint8_t b);</w:t>
+            </w:r>
+          </w:p>
+        </w:tc>
+        <w:tc>
+          <w:tcPr>
+            <w:tcW w:w="6699" w:type="dxa"/>
+          </w:tcPr>
+          <w:p>
+            <w:r>
+              <w:t>Set brightness 0-255</w:t>
             </w:r>
           </w:p>
         </w:tc>
@@ -917,28 +961,314 @@
               </w:rPr>
               <w:t>.</w:t>
             </w:r>
-            <w:proofErr w:type="spellStart"/>
-            <w:r>
-              <w:rPr>
-                <w:rFonts w:ascii="Courier New" w:hAnsi="Courier New" w:cs="Courier New"/>
-                <w:sz w:val="20"/>
-              </w:rPr>
-              <w:t>drawBitmap</w:t>
-            </w:r>
-            <w:proofErr w:type="spellEnd"/>
-            <w:r>
-              <w:rPr>
-                <w:rFonts w:ascii="Courier New" w:hAnsi="Courier New" w:cs="Courier New"/>
-                <w:sz w:val="20"/>
-              </w:rPr>
-              <w:t>(</w:t>
-            </w:r>
-            <w:r>
-              <w:rPr>
-                <w:rFonts w:ascii="Courier New" w:hAnsi="Courier New" w:cs="Courier New"/>
-                <w:sz w:val="20"/>
-              </w:rPr>
-              <w:t>x</w:t>
+            <w:r>
+              <w:rPr>
+                <w:rFonts w:ascii="Courier New" w:hAnsi="Courier New" w:cs="Courier New"/>
+                <w:sz w:val="20"/>
+              </w:rPr>
+              <w:t>blinkRate(uint8_t b);</w:t>
+            </w:r>
+          </w:p>
+        </w:tc>
+        <w:tc>
+          <w:tcPr>
+            <w:tcW w:w="6699" w:type="dxa"/>
+          </w:tcPr>
+          <w:p>
+            <w:r>
+              <w:t>Set clink rate 0-255</w:t>
+            </w:r>
+          </w:p>
+        </w:tc>
+      </w:tr>
+      <w:tr>
+        <w:tc>
+          <w:tcPr>
+            <w:tcW w:w="1561" w:type="dxa"/>
+          </w:tcPr>
+          <w:p/>
+        </w:tc>
+        <w:tc>
+          <w:tcPr>
+            <w:tcW w:w="5706" w:type="dxa"/>
+          </w:tcPr>
+          <w:p>
+            <w:pPr>
+              <w:rPr>
+                <w:rFonts w:ascii="Courier New" w:hAnsi="Courier New" w:cs="Courier New"/>
+                <w:sz w:val="20"/>
+              </w:rPr>
+            </w:pPr>
+            <w:r>
+              <w:rPr>
+                <w:rFonts w:ascii="Courier New" w:hAnsi="Courier New" w:cs="Courier New"/>
+                <w:sz w:val="20"/>
+              </w:rPr>
+              <w:t>.</w:t>
+            </w:r>
+            <w:r>
+              <w:rPr>
+                <w:rFonts w:ascii="Courier New" w:hAnsi="Courier New" w:cs="Courier New"/>
+                <w:sz w:val="20"/>
+              </w:rPr>
+              <w:t>drawCircle</w:t>
+            </w:r>
+            <w:r>
+              <w:rPr>
+                <w:rFonts w:ascii="Courier New" w:hAnsi="Courier New" w:cs="Courier New"/>
+                <w:sz w:val="20"/>
+              </w:rPr>
+              <w:t>(x, y, r, LED_ON);</w:t>
+            </w:r>
+          </w:p>
+        </w:tc>
+        <w:tc>
+          <w:tcPr>
+            <w:tcW w:w="6699" w:type="dxa"/>
+          </w:tcPr>
+          <w:p>
+            <w:r>
+              <w:t>Draw an outlined circle</w:t>
+            </w:r>
+          </w:p>
+        </w:tc>
+      </w:tr>
+      <w:tr>
+        <w:tc>
+          <w:tcPr>
+            <w:tcW w:w="1561" w:type="dxa"/>
+          </w:tcPr>
+          <w:p/>
+        </w:tc>
+        <w:tc>
+          <w:tcPr>
+            <w:tcW w:w="5706" w:type="dxa"/>
+          </w:tcPr>
+          <w:p>
+            <w:pPr>
+              <w:rPr>
+                <w:rFonts w:ascii="Courier New" w:hAnsi="Courier New" w:cs="Courier New"/>
+                <w:sz w:val="20"/>
+              </w:rPr>
+            </w:pPr>
+            <w:r>
+              <w:rPr>
+                <w:rFonts w:ascii="Courier New" w:hAnsi="Courier New" w:cs="Courier New"/>
+                <w:sz w:val="20"/>
+              </w:rPr>
+              <w:t>.</w:t>
+            </w:r>
+            <w:r>
+              <w:rPr>
+                <w:rFonts w:ascii="Courier New" w:hAnsi="Courier New" w:cs="Courier New"/>
+                <w:sz w:val="20"/>
+              </w:rPr>
+              <w:t>fillCircle</w:t>
+            </w:r>
+            <w:r>
+              <w:rPr>
+                <w:rFonts w:ascii="Courier New" w:hAnsi="Courier New" w:cs="Courier New"/>
+                <w:sz w:val="20"/>
+              </w:rPr>
+              <w:t>(x,y, r, LED_ON);</w:t>
+            </w:r>
+          </w:p>
+        </w:tc>
+        <w:tc>
+          <w:tcPr>
+            <w:tcW w:w="6699" w:type="dxa"/>
+          </w:tcPr>
+          <w:p>
+            <w:r>
+              <w:t>Draw a filled circle</w:t>
+            </w:r>
+          </w:p>
+        </w:tc>
+      </w:tr>
+      <w:tr>
+        <w:tc>
+          <w:tcPr>
+            <w:tcW w:w="1561" w:type="dxa"/>
+          </w:tcPr>
+          <w:p/>
+        </w:tc>
+        <w:tc>
+          <w:tcPr>
+            <w:tcW w:w="5706" w:type="dxa"/>
+          </w:tcPr>
+          <w:p>
+            <w:pPr>
+              <w:rPr>
+                <w:rFonts w:ascii="Courier New" w:hAnsi="Courier New" w:cs="Courier New"/>
+                <w:sz w:val="20"/>
+              </w:rPr>
+            </w:pPr>
+            <w:r>
+              <w:rPr>
+                <w:rFonts w:ascii="Courier New" w:hAnsi="Courier New" w:cs="Courier New"/>
+                <w:sz w:val="20"/>
+              </w:rPr>
+              <w:t>.</w:t>
+            </w:r>
+            <w:r>
+              <w:rPr>
+                <w:rFonts w:ascii="Courier New" w:hAnsi="Courier New" w:cs="Courier New"/>
+                <w:sz w:val="20"/>
+              </w:rPr>
+              <w:t xml:space="preserve">drawTriangle(x0, y0, x1, </w:t>
+            </w:r>
+            <w:r>
+              <w:rPr>
+                <w:rFonts w:ascii="Courier New" w:hAnsi="Courier New" w:cs="Courier New"/>
+                <w:sz w:val="20"/>
+              </w:rPr>
+              <w:t>y1,</w:t>
+            </w:r>
+            <w:r>
+              <w:rPr>
+                <w:rFonts w:ascii="Courier New" w:hAnsi="Courier New" w:cs="Courier New"/>
+                <w:sz w:val="20"/>
+              </w:rPr>
+              <w:t xml:space="preserve">x2, y2, </w:t>
+            </w:r>
+            <w:r>
+              <w:rPr>
+                <w:rFonts w:ascii="Courier New" w:hAnsi="Courier New" w:cs="Courier New"/>
+                <w:sz w:val="20"/>
+              </w:rPr>
+              <w:t>LED_ON</w:t>
+            </w:r>
+            <w:r>
+              <w:rPr>
+                <w:rFonts w:ascii="Courier New" w:hAnsi="Courier New" w:cs="Courier New"/>
+                <w:sz w:val="20"/>
+              </w:rPr>
+              <w:t>),</w:t>
+            </w:r>
+          </w:p>
+        </w:tc>
+        <w:tc>
+          <w:tcPr>
+            <w:tcW w:w="6699" w:type="dxa"/>
+          </w:tcPr>
+          <w:p>
+            <w:r>
+              <w:t>Draw an outlined triangle</w:t>
+            </w:r>
+          </w:p>
+        </w:tc>
+      </w:tr>
+      <w:tr>
+        <w:tc>
+          <w:tcPr>
+            <w:tcW w:w="1561" w:type="dxa"/>
+          </w:tcPr>
+          <w:p/>
+        </w:tc>
+        <w:tc>
+          <w:tcPr>
+            <w:tcW w:w="5706" w:type="dxa"/>
+          </w:tcPr>
+          <w:p>
+            <w:pPr>
+              <w:rPr>
+                <w:rFonts w:ascii="Courier New" w:hAnsi="Courier New" w:cs="Courier New"/>
+                <w:sz w:val="20"/>
+              </w:rPr>
+            </w:pPr>
+            <w:r>
+              <w:rPr>
+                <w:rFonts w:ascii="Courier New" w:hAnsi="Courier New" w:cs="Courier New"/>
+                <w:sz w:val="20"/>
+              </w:rPr>
+              <w:t>.</w:t>
+            </w:r>
+            <w:r>
+              <w:rPr>
+                <w:rFonts w:ascii="Courier New" w:hAnsi="Courier New" w:cs="Courier New"/>
+                <w:sz w:val="20"/>
+              </w:rPr>
+              <w:t xml:space="preserve">fillTriangle(x0, y0, x1, </w:t>
+            </w:r>
+            <w:r>
+              <w:rPr>
+                <w:rFonts w:ascii="Courier New" w:hAnsi="Courier New" w:cs="Courier New"/>
+                <w:sz w:val="20"/>
+              </w:rPr>
+              <w:t>y1,</w:t>
+            </w:r>
+            <w:r>
+              <w:rPr>
+                <w:rFonts w:ascii="Courier New" w:hAnsi="Courier New" w:cs="Courier New"/>
+                <w:sz w:val="20"/>
+              </w:rPr>
+              <w:t xml:space="preserve">x2, y2, </w:t>
+            </w:r>
+            <w:r>
+              <w:rPr>
+                <w:rFonts w:ascii="Courier New" w:hAnsi="Courier New" w:cs="Courier New"/>
+                <w:sz w:val="20"/>
+              </w:rPr>
+              <w:t>LED_ON</w:t>
+            </w:r>
+            <w:r>
+              <w:rPr>
+                <w:rFonts w:ascii="Courier New" w:hAnsi="Courier New" w:cs="Courier New"/>
+                <w:sz w:val="20"/>
+              </w:rPr>
+              <w:t>),</w:t>
+            </w:r>
+          </w:p>
+        </w:tc>
+        <w:tc>
+          <w:tcPr>
+            <w:tcW w:w="6699" w:type="dxa"/>
+          </w:tcPr>
+          <w:p>
+            <w:r>
+              <w:t>Draw a filled triangle</w:t>
+            </w:r>
+          </w:p>
+        </w:tc>
+      </w:tr>
+      <w:tr>
+        <w:tc>
+          <w:tcPr>
+            <w:tcW w:w="1561" w:type="dxa"/>
+          </w:tcPr>
+          <w:p/>
+        </w:tc>
+        <w:tc>
+          <w:tcPr>
+            <w:tcW w:w="5706" w:type="dxa"/>
+          </w:tcPr>
+          <w:p>
+            <w:pPr>
+              <w:rPr>
+                <w:rFonts w:ascii="Courier New" w:hAnsi="Courier New" w:cs="Courier New"/>
+                <w:sz w:val="20"/>
+              </w:rPr>
+            </w:pPr>
+            <w:r>
+              <w:rPr>
+                <w:rFonts w:ascii="Courier New" w:hAnsi="Courier New" w:cs="Courier New"/>
+                <w:sz w:val="20"/>
+              </w:rPr>
+              <w:t>.</w:t>
+            </w:r>
+            <w:r>
+              <w:rPr>
+                <w:rFonts w:ascii="Courier New" w:hAnsi="Courier New" w:cs="Courier New"/>
+                <w:sz w:val="20"/>
+              </w:rPr>
+              <w:t xml:space="preserve">drawRoundRect(x0, y0, w, </w:t>
+            </w:r>
+            <w:r>
+              <w:rPr>
+                <w:rFonts w:ascii="Courier New" w:hAnsi="Courier New" w:cs="Courier New"/>
+                <w:sz w:val="20"/>
+              </w:rPr>
+              <w:t>h, r</w:t>
             </w:r>
             <w:r>
               <w:rPr>
@@ -952,7 +1282,66 @@
                 <w:rFonts w:ascii="Courier New" w:hAnsi="Courier New" w:cs="Courier New"/>
                 <w:sz w:val="20"/>
               </w:rPr>
-              <w:t>y</w:t>
+              <w:t>LED_ON</w:t>
+            </w:r>
+            <w:r>
+              <w:rPr>
+                <w:rFonts w:ascii="Courier New" w:hAnsi="Courier New" w:cs="Courier New"/>
+                <w:sz w:val="20"/>
+              </w:rPr>
+              <w:t>),</w:t>
+            </w:r>
+          </w:p>
+        </w:tc>
+        <w:tc>
+          <w:tcPr>
+            <w:tcW w:w="6699" w:type="dxa"/>
+          </w:tcPr>
+          <w:p>
+            <w:r>
+              <w:t>Draw an outlined round rectangle</w:t>
+            </w:r>
+          </w:p>
+        </w:tc>
+      </w:tr>
+      <w:tr>
+        <w:tc>
+          <w:tcPr>
+            <w:tcW w:w="1561" w:type="dxa"/>
+          </w:tcPr>
+          <w:p/>
+        </w:tc>
+        <w:tc>
+          <w:tcPr>
+            <w:tcW w:w="5706" w:type="dxa"/>
+          </w:tcPr>
+          <w:p>
+            <w:pPr>
+              <w:rPr>
+                <w:rFonts w:ascii="Courier New" w:hAnsi="Courier New" w:cs="Courier New"/>
+                <w:sz w:val="20"/>
+              </w:rPr>
+            </w:pPr>
+            <w:r>
+              <w:rPr>
+                <w:rFonts w:ascii="Courier New" w:hAnsi="Courier New" w:cs="Courier New"/>
+                <w:sz w:val="20"/>
+              </w:rPr>
+              <w:t>.</w:t>
+            </w:r>
+            <w:r>
+              <w:rPr>
+                <w:rFonts w:ascii="Courier New" w:hAnsi="Courier New" w:cs="Courier New"/>
+                <w:sz w:val="20"/>
+              </w:rPr>
+              <w:t xml:space="preserve">fillRoundRect(x0, y0, w, </w:t>
+            </w:r>
+            <w:r>
+              <w:rPr>
+                <w:rFonts w:ascii="Courier New" w:hAnsi="Courier New" w:cs="Courier New"/>
+                <w:sz w:val="20"/>
+              </w:rPr>
+              <w:t>h, r</w:t>
             </w:r>
             <w:r>
               <w:rPr>
@@ -966,41 +1355,24 @@
                 <w:rFonts w:ascii="Courier New" w:hAnsi="Courier New" w:cs="Courier New"/>
                 <w:sz w:val="20"/>
               </w:rPr>
-              <w:t>*bitmap, w, h</w:t>
-            </w:r>
-            <w:r>
-              <w:rPr>
-                <w:rFonts w:ascii="Courier New" w:hAnsi="Courier New" w:cs="Courier New"/>
-                <w:sz w:val="20"/>
-              </w:rPr>
-              <w:t>, LED_ON);</w:t>
-            </w:r>
-          </w:p>
-        </w:tc>
-        <w:tc>
-          <w:tcPr>
-            <w:tcW w:w="6699" w:type="dxa"/>
-          </w:tcPr>
-          <w:p>
-            <w:r>
-              <w:t>Draw a bitmap defined</w:t>
-            </w:r>
-            <w:r>
-              <w:t xml:space="preserve"> as </w:t>
-            </w:r>
-            <w:proofErr w:type="spellStart"/>
-            <w:r>
-              <w:t>const</w:t>
-            </w:r>
-            <w:proofErr w:type="spellEnd"/>
-            <w:r>
-              <w:t xml:space="preserve"> </w:t>
-            </w:r>
-            <w:r>
-              <w:t>uint8_t</w:t>
-            </w:r>
-            <w:r>
-              <w:t xml:space="preserve"> </w:t>
+              <w:t>LED_ON</w:t>
+            </w:r>
+            <w:r>
+              <w:rPr>
+                <w:rFonts w:ascii="Courier New" w:hAnsi="Courier New" w:cs="Courier New"/>
+                <w:sz w:val="20"/>
+              </w:rPr>
+              <w:t>),</w:t>
+            </w:r>
+          </w:p>
+        </w:tc>
+        <w:tc>
+          <w:tcPr>
+            <w:tcW w:w="6699" w:type="dxa"/>
+          </w:tcPr>
+          <w:p>
+            <w:r>
+              <w:t>Draw a filled round rectangle</w:t>
             </w:r>
           </w:p>
         </w:tc>
@@ -1030,28 +1402,166 @@
               </w:rPr>
               <w:t>.</w:t>
             </w:r>
-            <w:proofErr w:type="spellStart"/>
-            <w:r>
-              <w:rPr>
-                <w:rFonts w:ascii="Courier New" w:hAnsi="Courier New" w:cs="Courier New"/>
-                <w:sz w:val="20"/>
-              </w:rPr>
-              <w:t>drawPixel</w:t>
-            </w:r>
-            <w:proofErr w:type="spellEnd"/>
-            <w:r>
-              <w:rPr>
-                <w:rFonts w:ascii="Courier New" w:hAnsi="Courier New" w:cs="Courier New"/>
-                <w:sz w:val="20"/>
-              </w:rPr>
-              <w:t xml:space="preserve">( x, y, </w:t>
-            </w:r>
-            <w:r>
-              <w:rPr>
-                <w:rFonts w:ascii="Courier New" w:hAnsi="Courier New" w:cs="Courier New"/>
-                <w:sz w:val="20"/>
-              </w:rPr>
-              <w:t>LED_ON</w:t>
+            <w:r>
+              <w:rPr>
+                <w:rFonts w:ascii="Courier New" w:hAnsi="Courier New" w:cs="Courier New"/>
+                <w:sz w:val="20"/>
+              </w:rPr>
+              <w:t>setCursor(x, y),</w:t>
+            </w:r>
+          </w:p>
+        </w:tc>
+        <w:tc>
+          <w:tcPr>
+            <w:tcW w:w="6699" w:type="dxa"/>
+          </w:tcPr>
+          <w:p>
+            <w:r>
+              <w:t>Set cursor location</w:t>
+            </w:r>
+          </w:p>
+        </w:tc>
+      </w:tr>
+      <w:tr>
+        <w:tc>
+          <w:tcPr>
+            <w:tcW w:w="1561" w:type="dxa"/>
+          </w:tcPr>
+          <w:p/>
+        </w:tc>
+        <w:tc>
+          <w:tcPr>
+            <w:tcW w:w="5706" w:type="dxa"/>
+          </w:tcPr>
+          <w:p>
+            <w:pPr>
+              <w:rPr>
+                <w:rFonts w:ascii="Courier New" w:hAnsi="Courier New" w:cs="Courier New"/>
+                <w:sz w:val="20"/>
+              </w:rPr>
+            </w:pPr>
+            <w:r>
+              <w:rPr>
+                <w:rFonts w:ascii="Courier New" w:hAnsi="Courier New" w:cs="Courier New"/>
+                <w:sz w:val="20"/>
+              </w:rPr>
+              <w:t>.setFace(Mood)</w:t>
+            </w:r>
+          </w:p>
+        </w:tc>
+        <w:tc>
+          <w:tcPr>
+            <w:tcW w:w="6699" w:type="dxa"/>
+          </w:tcPr>
+          <w:p>
+            <w:r>
+              <w:t>Mood is a string can be “happy”, “sad”, “neutral”, “frown”, “</w:t>
+            </w:r>
+            <w:r>
+              <w:t>sleep”, “yawn”</w:t>
+            </w:r>
+            <w:bookmarkStart w:id="0" w:name="_GoBack"/>
+            <w:bookmarkEnd w:id="0"/>
+          </w:p>
+        </w:tc>
+      </w:tr>
+      <w:tr>
+        <w:tc>
+          <w:tcPr>
+            <w:tcW w:w="1561" w:type="dxa"/>
+          </w:tcPr>
+          <w:p/>
+        </w:tc>
+        <w:tc>
+          <w:tcPr>
+            <w:tcW w:w="5706" w:type="dxa"/>
+          </w:tcPr>
+          <w:p>
+            <w:pPr>
+              <w:rPr>
+                <w:rFonts w:ascii="Courier New" w:hAnsi="Courier New" w:cs="Courier New"/>
+                <w:sz w:val="20"/>
+              </w:rPr>
+            </w:pPr>
+            <w:r>
+              <w:rPr>
+                <w:rFonts w:ascii="Courier New" w:hAnsi="Courier New" w:cs="Courier New"/>
+                <w:sz w:val="20"/>
+              </w:rPr>
+              <w:t>.</w:t>
+            </w:r>
+            <w:r>
+              <w:rPr>
+                <w:rFonts w:ascii="Courier New" w:hAnsi="Courier New" w:cs="Courier New"/>
+                <w:sz w:val="20"/>
+              </w:rPr>
+              <w:t>setTextSize(</w:t>
+            </w:r>
+            <w:r>
+              <w:rPr>
+                <w:rFonts w:ascii="Courier New" w:hAnsi="Courier New" w:cs="Courier New"/>
+                <w:sz w:val="20"/>
+              </w:rPr>
+              <w:t>s</w:t>
+            </w:r>
+            <w:r>
+              <w:rPr>
+                <w:rFonts w:ascii="Courier New" w:hAnsi="Courier New" w:cs="Courier New"/>
+                <w:sz w:val="20"/>
+              </w:rPr>
+              <w:t>),</w:t>
+            </w:r>
+          </w:p>
+        </w:tc>
+        <w:tc>
+          <w:tcPr>
+            <w:tcW w:w="6699" w:type="dxa"/>
+          </w:tcPr>
+          <w:p>
+            <w:r>
+              <w:t>Size in pixels</w:t>
+            </w:r>
+          </w:p>
+        </w:tc>
+      </w:tr>
+      <w:tr>
+        <w:tc>
+          <w:tcPr>
+            <w:tcW w:w="1561" w:type="dxa"/>
+          </w:tcPr>
+          <w:p/>
+        </w:tc>
+        <w:tc>
+          <w:tcPr>
+            <w:tcW w:w="5706" w:type="dxa"/>
+          </w:tcPr>
+          <w:p>
+            <w:pPr>
+              <w:rPr>
+                <w:rFonts w:ascii="Courier New" w:hAnsi="Courier New" w:cs="Courier New"/>
+                <w:sz w:val="20"/>
+              </w:rPr>
+            </w:pPr>
+            <w:r>
+              <w:rPr>
+                <w:rFonts w:ascii="Courier New" w:hAnsi="Courier New" w:cs="Courier New"/>
+                <w:sz w:val="20"/>
+              </w:rPr>
+              <w:t>.</w:t>
+            </w:r>
+            <w:r>
+              <w:rPr>
+                <w:rFonts w:ascii="Courier New" w:hAnsi="Courier New" w:cs="Courier New"/>
+                <w:sz w:val="20"/>
+              </w:rPr>
+              <w:t>setTextWrap(</w:t>
+            </w:r>
+            <w:r>
+              <w:rPr>
+                <w:rFonts w:ascii="Courier New" w:hAnsi="Courier New" w:cs="Courier New"/>
+                <w:sz w:val="20"/>
+              </w:rPr>
+              <w:t>TF</w:t>
             </w:r>
             <w:r>
               <w:rPr>
@@ -1068,7 +1578,7 @@
           </w:tcPr>
           <w:p>
             <w:r>
-              <w:t>Light up a pixel</w:t>
+              <w:t>True or false</w:t>
             </w:r>
           </w:p>
         </w:tc>
@@ -1098,771 +1608,12 @@
               </w:rPr>
               <w:t>.</w:t>
             </w:r>
-            <w:proofErr w:type="spellStart"/>
-            <w:r>
-              <w:rPr>
-                <w:rFonts w:ascii="Courier New" w:hAnsi="Courier New" w:cs="Courier New"/>
-                <w:sz w:val="20"/>
-              </w:rPr>
-              <w:t>setBrightness</w:t>
-            </w:r>
-            <w:proofErr w:type="spellEnd"/>
-            <w:r>
-              <w:rPr>
-                <w:rFonts w:ascii="Courier New" w:hAnsi="Courier New" w:cs="Courier New"/>
-                <w:sz w:val="20"/>
-              </w:rPr>
-              <w:t>(uint8_t b);</w:t>
-            </w:r>
-          </w:p>
-        </w:tc>
-        <w:tc>
-          <w:tcPr>
-            <w:tcW w:w="6699" w:type="dxa"/>
-          </w:tcPr>
-          <w:p>
-            <w:r>
-              <w:t>Set brightness 0-255</w:t>
-            </w:r>
-          </w:p>
-        </w:tc>
-      </w:tr>
-      <w:tr>
-        <w:tc>
-          <w:tcPr>
-            <w:tcW w:w="1561" w:type="dxa"/>
-          </w:tcPr>
-          <w:p/>
-        </w:tc>
-        <w:tc>
-          <w:tcPr>
-            <w:tcW w:w="5706" w:type="dxa"/>
-          </w:tcPr>
-          <w:p>
-            <w:pPr>
-              <w:rPr>
-                <w:rFonts w:ascii="Courier New" w:hAnsi="Courier New" w:cs="Courier New"/>
-                <w:sz w:val="20"/>
-              </w:rPr>
-            </w:pPr>
-            <w:r>
-              <w:rPr>
-                <w:rFonts w:ascii="Courier New" w:hAnsi="Courier New" w:cs="Courier New"/>
-                <w:sz w:val="20"/>
-              </w:rPr>
-              <w:t>.</w:t>
-            </w:r>
-            <w:proofErr w:type="spellStart"/>
-            <w:r>
-              <w:rPr>
-                <w:rFonts w:ascii="Courier New" w:hAnsi="Courier New" w:cs="Courier New"/>
-                <w:sz w:val="20"/>
-              </w:rPr>
-              <w:t>blinkRate</w:t>
-            </w:r>
-            <w:proofErr w:type="spellEnd"/>
-            <w:r>
-              <w:rPr>
-                <w:rFonts w:ascii="Courier New" w:hAnsi="Courier New" w:cs="Courier New"/>
-                <w:sz w:val="20"/>
-              </w:rPr>
-              <w:t>(uint8_t b);</w:t>
-            </w:r>
-          </w:p>
-        </w:tc>
-        <w:tc>
-          <w:tcPr>
-            <w:tcW w:w="6699" w:type="dxa"/>
-          </w:tcPr>
-          <w:p>
-            <w:r>
-              <w:t>Set clink rate 0-255</w:t>
-            </w:r>
-          </w:p>
-        </w:tc>
-      </w:tr>
-      <w:tr>
-        <w:tc>
-          <w:tcPr>
-            <w:tcW w:w="1561" w:type="dxa"/>
-          </w:tcPr>
-          <w:p/>
-        </w:tc>
-        <w:tc>
-          <w:tcPr>
-            <w:tcW w:w="5706" w:type="dxa"/>
-          </w:tcPr>
-          <w:p>
-            <w:pPr>
-              <w:rPr>
-                <w:rFonts w:ascii="Courier New" w:hAnsi="Courier New" w:cs="Courier New"/>
-                <w:sz w:val="20"/>
-              </w:rPr>
-            </w:pPr>
-            <w:r>
-              <w:rPr>
-                <w:rFonts w:ascii="Courier New" w:hAnsi="Courier New" w:cs="Courier New"/>
-                <w:sz w:val="20"/>
-              </w:rPr>
-              <w:t>.</w:t>
-            </w:r>
-            <w:proofErr w:type="spellStart"/>
-            <w:r>
-              <w:rPr>
-                <w:rFonts w:ascii="Courier New" w:hAnsi="Courier New" w:cs="Courier New"/>
-                <w:sz w:val="20"/>
-              </w:rPr>
-              <w:t>drawCircle</w:t>
-            </w:r>
-            <w:proofErr w:type="spellEnd"/>
-            <w:r>
-              <w:rPr>
-                <w:rFonts w:ascii="Courier New" w:hAnsi="Courier New" w:cs="Courier New"/>
-                <w:sz w:val="20"/>
-              </w:rPr>
-              <w:t>(x, y, r, LED_ON);</w:t>
-            </w:r>
-          </w:p>
-        </w:tc>
-        <w:tc>
-          <w:tcPr>
-            <w:tcW w:w="6699" w:type="dxa"/>
-          </w:tcPr>
-          <w:p>
-            <w:r>
-              <w:t>Draw an outlined circle</w:t>
-            </w:r>
-          </w:p>
-        </w:tc>
-      </w:tr>
-      <w:tr>
-        <w:tc>
-          <w:tcPr>
-            <w:tcW w:w="1561" w:type="dxa"/>
-          </w:tcPr>
-          <w:p/>
-        </w:tc>
-        <w:tc>
-          <w:tcPr>
-            <w:tcW w:w="5706" w:type="dxa"/>
-          </w:tcPr>
-          <w:p>
-            <w:pPr>
-              <w:rPr>
-                <w:rFonts w:ascii="Courier New" w:hAnsi="Courier New" w:cs="Courier New"/>
-                <w:sz w:val="20"/>
-              </w:rPr>
-            </w:pPr>
-            <w:r>
-              <w:rPr>
-                <w:rFonts w:ascii="Courier New" w:hAnsi="Courier New" w:cs="Courier New"/>
-                <w:sz w:val="20"/>
-              </w:rPr>
-              <w:t>.</w:t>
-            </w:r>
-            <w:proofErr w:type="spellStart"/>
-            <w:r>
-              <w:rPr>
-                <w:rFonts w:ascii="Courier New" w:hAnsi="Courier New" w:cs="Courier New"/>
-                <w:sz w:val="20"/>
-              </w:rPr>
-              <w:t>fillCircle</w:t>
-            </w:r>
-            <w:proofErr w:type="spellEnd"/>
-            <w:r>
-              <w:rPr>
-                <w:rFonts w:ascii="Courier New" w:hAnsi="Courier New" w:cs="Courier New"/>
-                <w:sz w:val="20"/>
-              </w:rPr>
-              <w:t>(</w:t>
-            </w:r>
-            <w:proofErr w:type="spellStart"/>
-            <w:r>
-              <w:rPr>
-                <w:rFonts w:ascii="Courier New" w:hAnsi="Courier New" w:cs="Courier New"/>
-                <w:sz w:val="20"/>
-              </w:rPr>
-              <w:t>x,y</w:t>
-            </w:r>
-            <w:proofErr w:type="spellEnd"/>
-            <w:r>
-              <w:rPr>
-                <w:rFonts w:ascii="Courier New" w:hAnsi="Courier New" w:cs="Courier New"/>
-                <w:sz w:val="20"/>
-              </w:rPr>
-              <w:t>, r, LED_ON);</w:t>
-            </w:r>
-          </w:p>
-        </w:tc>
-        <w:tc>
-          <w:tcPr>
-            <w:tcW w:w="6699" w:type="dxa"/>
-          </w:tcPr>
-          <w:p>
-            <w:r>
-              <w:t>Draw a filled circle</w:t>
-            </w:r>
-          </w:p>
-        </w:tc>
-      </w:tr>
-      <w:tr>
-        <w:tc>
-          <w:tcPr>
-            <w:tcW w:w="1561" w:type="dxa"/>
-          </w:tcPr>
-          <w:p/>
-        </w:tc>
-        <w:tc>
-          <w:tcPr>
-            <w:tcW w:w="5706" w:type="dxa"/>
-          </w:tcPr>
-          <w:p>
-            <w:pPr>
-              <w:rPr>
-                <w:rFonts w:ascii="Courier New" w:hAnsi="Courier New" w:cs="Courier New"/>
-                <w:sz w:val="20"/>
-              </w:rPr>
-            </w:pPr>
-            <w:r>
-              <w:rPr>
-                <w:rFonts w:ascii="Courier New" w:hAnsi="Courier New" w:cs="Courier New"/>
-                <w:sz w:val="20"/>
-              </w:rPr>
-              <w:t>.</w:t>
-            </w:r>
-            <w:proofErr w:type="spellStart"/>
-            <w:r>
-              <w:rPr>
-                <w:rFonts w:ascii="Courier New" w:hAnsi="Courier New" w:cs="Courier New"/>
-                <w:sz w:val="20"/>
-              </w:rPr>
-              <w:t>drawTriangle</w:t>
-            </w:r>
-            <w:proofErr w:type="spellEnd"/>
-            <w:r>
-              <w:rPr>
-                <w:rFonts w:ascii="Courier New" w:hAnsi="Courier New" w:cs="Courier New"/>
-                <w:sz w:val="20"/>
-              </w:rPr>
-              <w:t xml:space="preserve">(x0, y0, x1, </w:t>
-            </w:r>
-            <w:r>
-              <w:rPr>
-                <w:rFonts w:ascii="Courier New" w:hAnsi="Courier New" w:cs="Courier New"/>
-                <w:sz w:val="20"/>
-              </w:rPr>
-              <w:t>y1,</w:t>
-            </w:r>
-            <w:r>
-              <w:rPr>
-                <w:rFonts w:ascii="Courier New" w:hAnsi="Courier New" w:cs="Courier New"/>
-                <w:sz w:val="20"/>
-              </w:rPr>
-              <w:t xml:space="preserve">x2, y2, </w:t>
-            </w:r>
-            <w:r>
-              <w:rPr>
-                <w:rFonts w:ascii="Courier New" w:hAnsi="Courier New" w:cs="Courier New"/>
-                <w:sz w:val="20"/>
-              </w:rPr>
-              <w:t>LED_ON</w:t>
-            </w:r>
-            <w:r>
-              <w:rPr>
-                <w:rFonts w:ascii="Courier New" w:hAnsi="Courier New" w:cs="Courier New"/>
-                <w:sz w:val="20"/>
-              </w:rPr>
-              <w:t>),</w:t>
-            </w:r>
-          </w:p>
-        </w:tc>
-        <w:tc>
-          <w:tcPr>
-            <w:tcW w:w="6699" w:type="dxa"/>
-          </w:tcPr>
-          <w:p>
-            <w:r>
-              <w:t>Draw an outlined triangle</w:t>
-            </w:r>
-          </w:p>
-        </w:tc>
-      </w:tr>
-      <w:tr>
-        <w:tc>
-          <w:tcPr>
-            <w:tcW w:w="1561" w:type="dxa"/>
-          </w:tcPr>
-          <w:p/>
-        </w:tc>
-        <w:tc>
-          <w:tcPr>
-            <w:tcW w:w="5706" w:type="dxa"/>
-          </w:tcPr>
-          <w:p>
-            <w:pPr>
-              <w:rPr>
-                <w:rFonts w:ascii="Courier New" w:hAnsi="Courier New" w:cs="Courier New"/>
-                <w:sz w:val="20"/>
-              </w:rPr>
-            </w:pPr>
-            <w:r>
-              <w:rPr>
-                <w:rFonts w:ascii="Courier New" w:hAnsi="Courier New" w:cs="Courier New"/>
-                <w:sz w:val="20"/>
-              </w:rPr>
-              <w:t>.</w:t>
-            </w:r>
-            <w:proofErr w:type="spellStart"/>
-            <w:r>
-              <w:rPr>
-                <w:rFonts w:ascii="Courier New" w:hAnsi="Courier New" w:cs="Courier New"/>
-                <w:sz w:val="20"/>
-              </w:rPr>
-              <w:t>fillTriangle</w:t>
-            </w:r>
-            <w:proofErr w:type="spellEnd"/>
-            <w:r>
-              <w:rPr>
-                <w:rFonts w:ascii="Courier New" w:hAnsi="Courier New" w:cs="Courier New"/>
-                <w:sz w:val="20"/>
-              </w:rPr>
-              <w:t xml:space="preserve">(x0, y0, x1, </w:t>
-            </w:r>
-            <w:r>
-              <w:rPr>
-                <w:rFonts w:ascii="Courier New" w:hAnsi="Courier New" w:cs="Courier New"/>
-                <w:sz w:val="20"/>
-              </w:rPr>
-              <w:t>y1,</w:t>
-            </w:r>
-            <w:r>
-              <w:rPr>
-                <w:rFonts w:ascii="Courier New" w:hAnsi="Courier New" w:cs="Courier New"/>
-                <w:sz w:val="20"/>
-              </w:rPr>
-              <w:t xml:space="preserve">x2, y2, </w:t>
-            </w:r>
-            <w:r>
-              <w:rPr>
-                <w:rFonts w:ascii="Courier New" w:hAnsi="Courier New" w:cs="Courier New"/>
-                <w:sz w:val="20"/>
-              </w:rPr>
-              <w:t>LED_ON</w:t>
-            </w:r>
-            <w:r>
-              <w:rPr>
-                <w:rFonts w:ascii="Courier New" w:hAnsi="Courier New" w:cs="Courier New"/>
-                <w:sz w:val="20"/>
-              </w:rPr>
-              <w:t>),</w:t>
-            </w:r>
-          </w:p>
-        </w:tc>
-        <w:tc>
-          <w:tcPr>
-            <w:tcW w:w="6699" w:type="dxa"/>
-          </w:tcPr>
-          <w:p>
-            <w:r>
-              <w:t>Draw a filled triangle</w:t>
-            </w:r>
-          </w:p>
-        </w:tc>
-      </w:tr>
-      <w:tr>
-        <w:tc>
-          <w:tcPr>
-            <w:tcW w:w="1561" w:type="dxa"/>
-          </w:tcPr>
-          <w:p/>
-        </w:tc>
-        <w:tc>
-          <w:tcPr>
-            <w:tcW w:w="5706" w:type="dxa"/>
-          </w:tcPr>
-          <w:p>
-            <w:pPr>
-              <w:rPr>
-                <w:rFonts w:ascii="Courier New" w:hAnsi="Courier New" w:cs="Courier New"/>
-                <w:sz w:val="20"/>
-              </w:rPr>
-            </w:pPr>
-            <w:r>
-              <w:rPr>
-                <w:rFonts w:ascii="Courier New" w:hAnsi="Courier New" w:cs="Courier New"/>
-                <w:sz w:val="20"/>
-              </w:rPr>
-              <w:t>.</w:t>
-            </w:r>
-            <w:proofErr w:type="spellStart"/>
-            <w:r>
-              <w:rPr>
-                <w:rFonts w:ascii="Courier New" w:hAnsi="Courier New" w:cs="Courier New"/>
-                <w:sz w:val="20"/>
-              </w:rPr>
-              <w:t>drawRoundRect</w:t>
-            </w:r>
-            <w:proofErr w:type="spellEnd"/>
-            <w:r>
-              <w:rPr>
-                <w:rFonts w:ascii="Courier New" w:hAnsi="Courier New" w:cs="Courier New"/>
-                <w:sz w:val="20"/>
-              </w:rPr>
-              <w:t xml:space="preserve">(x0, y0, w, </w:t>
-            </w:r>
-            <w:r>
-              <w:rPr>
-                <w:rFonts w:ascii="Courier New" w:hAnsi="Courier New" w:cs="Courier New"/>
-                <w:sz w:val="20"/>
-              </w:rPr>
-              <w:t>h, r</w:t>
-            </w:r>
-            <w:r>
-              <w:rPr>
-                <w:rFonts w:ascii="Courier New" w:hAnsi="Courier New" w:cs="Courier New"/>
-                <w:sz w:val="20"/>
-              </w:rPr>
-              <w:t xml:space="preserve">, </w:t>
-            </w:r>
-            <w:r>
-              <w:rPr>
-                <w:rFonts w:ascii="Courier New" w:hAnsi="Courier New" w:cs="Courier New"/>
-                <w:sz w:val="20"/>
-              </w:rPr>
-              <w:t>LED_ON</w:t>
-            </w:r>
-            <w:r>
-              <w:rPr>
-                <w:rFonts w:ascii="Courier New" w:hAnsi="Courier New" w:cs="Courier New"/>
-                <w:sz w:val="20"/>
-              </w:rPr>
-              <w:t>),</w:t>
-            </w:r>
-          </w:p>
-        </w:tc>
-        <w:tc>
-          <w:tcPr>
-            <w:tcW w:w="6699" w:type="dxa"/>
-          </w:tcPr>
-          <w:p>
-            <w:r>
-              <w:t>Draw an outlined round rectangle</w:t>
-            </w:r>
-          </w:p>
-        </w:tc>
-      </w:tr>
-      <w:tr>
-        <w:tc>
-          <w:tcPr>
-            <w:tcW w:w="1561" w:type="dxa"/>
-          </w:tcPr>
-          <w:p/>
-        </w:tc>
-        <w:tc>
-          <w:tcPr>
-            <w:tcW w:w="5706" w:type="dxa"/>
-          </w:tcPr>
-          <w:p>
-            <w:pPr>
-              <w:rPr>
-                <w:rFonts w:ascii="Courier New" w:hAnsi="Courier New" w:cs="Courier New"/>
-                <w:sz w:val="20"/>
-              </w:rPr>
-            </w:pPr>
-            <w:r>
-              <w:rPr>
-                <w:rFonts w:ascii="Courier New" w:hAnsi="Courier New" w:cs="Courier New"/>
-                <w:sz w:val="20"/>
-              </w:rPr>
-              <w:t>.</w:t>
-            </w:r>
-            <w:proofErr w:type="spellStart"/>
-            <w:r>
-              <w:rPr>
-                <w:rFonts w:ascii="Courier New" w:hAnsi="Courier New" w:cs="Courier New"/>
-                <w:sz w:val="20"/>
-              </w:rPr>
-              <w:t>fillRoundRect</w:t>
-            </w:r>
-            <w:proofErr w:type="spellEnd"/>
-            <w:r>
-              <w:rPr>
-                <w:rFonts w:ascii="Courier New" w:hAnsi="Courier New" w:cs="Courier New"/>
-                <w:sz w:val="20"/>
-              </w:rPr>
-              <w:t xml:space="preserve">(x0, y0, w, </w:t>
-            </w:r>
-            <w:r>
-              <w:rPr>
-                <w:rFonts w:ascii="Courier New" w:hAnsi="Courier New" w:cs="Courier New"/>
-                <w:sz w:val="20"/>
-              </w:rPr>
-              <w:t>h, r</w:t>
-            </w:r>
-            <w:r>
-              <w:rPr>
-                <w:rFonts w:ascii="Courier New" w:hAnsi="Courier New" w:cs="Courier New"/>
-                <w:sz w:val="20"/>
-              </w:rPr>
-              <w:t xml:space="preserve">, </w:t>
-            </w:r>
-            <w:r>
-              <w:rPr>
-                <w:rFonts w:ascii="Courier New" w:hAnsi="Courier New" w:cs="Courier New"/>
-                <w:sz w:val="20"/>
-              </w:rPr>
-              <w:t>LED_ON</w:t>
-            </w:r>
-            <w:r>
-              <w:rPr>
-                <w:rFonts w:ascii="Courier New" w:hAnsi="Courier New" w:cs="Courier New"/>
-                <w:sz w:val="20"/>
-              </w:rPr>
-              <w:t>),</w:t>
-            </w:r>
-          </w:p>
-        </w:tc>
-        <w:tc>
-          <w:tcPr>
-            <w:tcW w:w="6699" w:type="dxa"/>
-          </w:tcPr>
-          <w:p>
-            <w:r>
-              <w:t>Draw a filled round rectangle</w:t>
-            </w:r>
-          </w:p>
-        </w:tc>
-      </w:tr>
-      <w:tr>
-        <w:tc>
-          <w:tcPr>
-            <w:tcW w:w="1561" w:type="dxa"/>
-          </w:tcPr>
-          <w:p/>
-        </w:tc>
-        <w:tc>
-          <w:tcPr>
-            <w:tcW w:w="5706" w:type="dxa"/>
-          </w:tcPr>
-          <w:p>
-            <w:pPr>
-              <w:rPr>
-                <w:rFonts w:ascii="Courier New" w:hAnsi="Courier New" w:cs="Courier New"/>
-                <w:sz w:val="20"/>
-              </w:rPr>
-            </w:pPr>
-            <w:r>
-              <w:rPr>
-                <w:rFonts w:ascii="Courier New" w:hAnsi="Courier New" w:cs="Courier New"/>
-                <w:sz w:val="20"/>
-              </w:rPr>
-              <w:t>.</w:t>
-            </w:r>
-            <w:proofErr w:type="spellStart"/>
-            <w:r>
-              <w:rPr>
-                <w:rFonts w:ascii="Courier New" w:hAnsi="Courier New" w:cs="Courier New"/>
-                <w:sz w:val="20"/>
-              </w:rPr>
-              <w:t>setCursor</w:t>
-            </w:r>
-            <w:proofErr w:type="spellEnd"/>
-            <w:r>
-              <w:rPr>
-                <w:rFonts w:ascii="Courier New" w:hAnsi="Courier New" w:cs="Courier New"/>
-                <w:sz w:val="20"/>
-              </w:rPr>
-              <w:t>(x, y),</w:t>
-            </w:r>
-          </w:p>
-        </w:tc>
-        <w:tc>
-          <w:tcPr>
-            <w:tcW w:w="6699" w:type="dxa"/>
-          </w:tcPr>
-          <w:p>
-            <w:r>
-              <w:t>Set cursor location</w:t>
-            </w:r>
-          </w:p>
-        </w:tc>
-      </w:tr>
-      <w:tr>
-        <w:tc>
-          <w:tcPr>
-            <w:tcW w:w="1561" w:type="dxa"/>
-          </w:tcPr>
-          <w:p/>
-        </w:tc>
-        <w:tc>
-          <w:tcPr>
-            <w:tcW w:w="5706" w:type="dxa"/>
-          </w:tcPr>
-          <w:p>
-            <w:pPr>
-              <w:rPr>
-                <w:rFonts w:ascii="Courier New" w:hAnsi="Courier New" w:cs="Courier New"/>
-                <w:sz w:val="20"/>
-              </w:rPr>
-            </w:pPr>
-            <w:r>
-              <w:rPr>
-                <w:rFonts w:ascii="Courier New" w:hAnsi="Courier New" w:cs="Courier New"/>
-                <w:sz w:val="20"/>
-              </w:rPr>
-              <w:t>.</w:t>
-            </w:r>
-            <w:proofErr w:type="spellStart"/>
-            <w:r>
-              <w:rPr>
-                <w:rFonts w:ascii="Courier New" w:hAnsi="Courier New" w:cs="Courier New"/>
-                <w:sz w:val="20"/>
-              </w:rPr>
-              <w:t>setTextSize</w:t>
-            </w:r>
-            <w:proofErr w:type="spellEnd"/>
-            <w:r>
-              <w:rPr>
-                <w:rFonts w:ascii="Courier New" w:hAnsi="Courier New" w:cs="Courier New"/>
-                <w:sz w:val="20"/>
-              </w:rPr>
-              <w:t>(</w:t>
-            </w:r>
-            <w:r>
-              <w:rPr>
-                <w:rFonts w:ascii="Courier New" w:hAnsi="Courier New" w:cs="Courier New"/>
-                <w:sz w:val="20"/>
-              </w:rPr>
-              <w:t>s</w:t>
-            </w:r>
-            <w:r>
-              <w:rPr>
-                <w:rFonts w:ascii="Courier New" w:hAnsi="Courier New" w:cs="Courier New"/>
-                <w:sz w:val="20"/>
-              </w:rPr>
-              <w:t>),</w:t>
-            </w:r>
-          </w:p>
-        </w:tc>
-        <w:tc>
-          <w:tcPr>
-            <w:tcW w:w="6699" w:type="dxa"/>
-          </w:tcPr>
-          <w:p>
-            <w:r>
-              <w:t>Size in pixels</w:t>
-            </w:r>
-          </w:p>
-        </w:tc>
-      </w:tr>
-      <w:tr>
-        <w:tc>
-          <w:tcPr>
-            <w:tcW w:w="1561" w:type="dxa"/>
-          </w:tcPr>
-          <w:p/>
-        </w:tc>
-        <w:tc>
-          <w:tcPr>
-            <w:tcW w:w="5706" w:type="dxa"/>
-          </w:tcPr>
-          <w:p>
-            <w:pPr>
-              <w:rPr>
-                <w:rFonts w:ascii="Courier New" w:hAnsi="Courier New" w:cs="Courier New"/>
-                <w:sz w:val="20"/>
-              </w:rPr>
-            </w:pPr>
-            <w:r>
-              <w:rPr>
-                <w:rFonts w:ascii="Courier New" w:hAnsi="Courier New" w:cs="Courier New"/>
-                <w:sz w:val="20"/>
-              </w:rPr>
-              <w:t>.</w:t>
-            </w:r>
-            <w:proofErr w:type="spellStart"/>
-            <w:r>
-              <w:rPr>
-                <w:rFonts w:ascii="Courier New" w:hAnsi="Courier New" w:cs="Courier New"/>
-                <w:sz w:val="20"/>
-              </w:rPr>
-              <w:t>setTextWrap</w:t>
-            </w:r>
-            <w:proofErr w:type="spellEnd"/>
-            <w:r>
-              <w:rPr>
-                <w:rFonts w:ascii="Courier New" w:hAnsi="Courier New" w:cs="Courier New"/>
-                <w:sz w:val="20"/>
-              </w:rPr>
-              <w:t>(</w:t>
-            </w:r>
-            <w:r>
-              <w:rPr>
-                <w:rFonts w:ascii="Courier New" w:hAnsi="Courier New" w:cs="Courier New"/>
-                <w:sz w:val="20"/>
-              </w:rPr>
-              <w:t>TF</w:t>
-            </w:r>
-            <w:r>
-              <w:rPr>
-                <w:rFonts w:ascii="Courier New" w:hAnsi="Courier New" w:cs="Courier New"/>
-                <w:sz w:val="20"/>
-              </w:rPr>
-              <w:t>);</w:t>
-            </w:r>
-          </w:p>
-        </w:tc>
-        <w:tc>
-          <w:tcPr>
-            <w:tcW w:w="6699" w:type="dxa"/>
-          </w:tcPr>
-          <w:p>
-            <w:r>
-              <w:t>True or false</w:t>
-            </w:r>
-          </w:p>
-        </w:tc>
-      </w:tr>
-      <w:tr>
-        <w:tc>
-          <w:tcPr>
-            <w:tcW w:w="1561" w:type="dxa"/>
-          </w:tcPr>
-          <w:p/>
-        </w:tc>
-        <w:tc>
-          <w:tcPr>
-            <w:tcW w:w="5706" w:type="dxa"/>
-          </w:tcPr>
-          <w:p>
-            <w:pPr>
-              <w:rPr>
-                <w:rFonts w:ascii="Courier New" w:hAnsi="Courier New" w:cs="Courier New"/>
-                <w:sz w:val="20"/>
-              </w:rPr>
-            </w:pPr>
-            <w:r>
-              <w:rPr>
-                <w:rFonts w:ascii="Courier New" w:hAnsi="Courier New" w:cs="Courier New"/>
-                <w:sz w:val="20"/>
-              </w:rPr>
-              <w:t>.</w:t>
-            </w:r>
-            <w:proofErr w:type="spellStart"/>
-            <w:r>
-              <w:rPr>
-                <w:rFonts w:ascii="Courier New" w:hAnsi="Courier New" w:cs="Courier New"/>
-                <w:sz w:val="20"/>
-              </w:rPr>
-              <w:t>setRotation</w:t>
-            </w:r>
-            <w:proofErr w:type="spellEnd"/>
-            <w:r>
-              <w:rPr>
-                <w:rFonts w:ascii="Courier New" w:hAnsi="Courier New" w:cs="Courier New"/>
-                <w:sz w:val="20"/>
-              </w:rPr>
-              <w:t>(r);</w:t>
+            <w:r>
+              <w:rPr>
+                <w:rFonts w:ascii="Courier New" w:hAnsi="Courier New" w:cs="Courier New"/>
+                <w:sz w:val="20"/>
+              </w:rPr>
+              <w:t>setRotation(r);</w:t>
             </w:r>
           </w:p>
         </w:tc>
@@ -1903,39 +1654,18 @@
                 <w:rFonts w:ascii="Courier New" w:hAnsi="Courier New" w:cs="Courier New"/>
                 <w:sz w:val="20"/>
               </w:rPr>
-              <w:t>.print(</w:t>
-            </w:r>
-            <w:proofErr w:type="spellStart"/>
-            <w:r>
-              <w:rPr>
-                <w:rFonts w:ascii="Courier New" w:hAnsi="Courier New" w:cs="Courier New"/>
-                <w:sz w:val="20"/>
-              </w:rPr>
-              <w:t>Str</w:t>
-            </w:r>
-            <w:proofErr w:type="spellEnd"/>
-            <w:r>
-              <w:rPr>
-                <w:rFonts w:ascii="Courier New" w:hAnsi="Courier New" w:cs="Courier New"/>
-                <w:sz w:val="20"/>
-              </w:rPr>
-              <w:t>)</w:t>
-            </w:r>
-          </w:p>
-        </w:tc>
-        <w:tc>
-          <w:tcPr>
-            <w:tcW w:w="6699" w:type="dxa"/>
-          </w:tcPr>
-          <w:p>
-            <w:r>
-              <w:t xml:space="preserve">Print the string on </w:t>
-            </w:r>
-            <w:proofErr w:type="spellStart"/>
-            <w:r>
-              <w:t>LEDdisplay</w:t>
-            </w:r>
-            <w:proofErr w:type="spellEnd"/>
+              <w:t>.print(Str)</w:t>
+            </w:r>
+          </w:p>
+        </w:tc>
+        <w:tc>
+          <w:tcPr>
+            <w:tcW w:w="6699" w:type="dxa"/>
+          </w:tcPr>
+          <w:p>
+            <w:r>
+              <w:t>Print the string on LEDdisplay</w:t>
+            </w:r>
           </w:p>
         </w:tc>
       </w:tr>
@@ -1985,25 +1715,7 @@
                 <w:sz w:val="20"/>
                 <w:szCs w:val="20"/>
               </w:rPr>
-              <w:t>#include &lt;</w:t>
-            </w:r>
-            <w:proofErr w:type="spellStart"/>
-            <w:r>
-              <w:rPr>
-                <w:rFonts w:ascii="Courier New" w:hAnsi="Courier New" w:cs="Courier New"/>
-                <w:sz w:val="20"/>
-                <w:szCs w:val="20"/>
-              </w:rPr>
-              <w:t>SenseMeAccelerometer.h</w:t>
-            </w:r>
-            <w:proofErr w:type="spellEnd"/>
-            <w:r>
-              <w:rPr>
-                <w:rFonts w:ascii="Courier New" w:hAnsi="Courier New" w:cs="Courier New"/>
-                <w:sz w:val="20"/>
-                <w:szCs w:val="20"/>
-              </w:rPr>
-              <w:t>&gt;</w:t>
+              <w:t>#include &lt;SenseMeAccelerometer.h&gt;</w:t>
             </w:r>
           </w:p>
         </w:tc>
@@ -2037,7 +1749,6 @@
                 <w:sz w:val="20"/>
               </w:rPr>
             </w:pPr>
-            <w:proofErr w:type="spellStart"/>
             <w:r>
               <w:rPr>
                 <w:rFonts w:ascii="Courier New" w:hAnsi="Courier New" w:cs="Courier New"/>
@@ -2046,7 +1757,6 @@
               </w:rPr>
               <w:t>SenseMeAccelerometer</w:t>
             </w:r>
-            <w:proofErr w:type="spellEnd"/>
           </w:p>
         </w:tc>
         <w:tc>
@@ -2164,21 +1874,12 @@
               </w:rPr>
               <w:t>.</w:t>
             </w:r>
-            <w:proofErr w:type="spellStart"/>
-            <w:r>
-              <w:rPr>
-                <w:rFonts w:ascii="Courier New" w:hAnsi="Courier New" w:cs="Courier New"/>
-                <w:sz w:val="20"/>
-              </w:rPr>
-              <w:t>xyzRaw</w:t>
-            </w:r>
-            <w:proofErr w:type="spellEnd"/>
-            <w:r>
-              <w:rPr>
-                <w:rFonts w:ascii="Courier New" w:hAnsi="Courier New" w:cs="Courier New"/>
-                <w:sz w:val="20"/>
-              </w:rPr>
-              <w:t>(</w:t>
+            <w:r>
+              <w:rPr>
+                <w:rFonts w:ascii="Courier New" w:hAnsi="Courier New" w:cs="Courier New"/>
+                <w:sz w:val="20"/>
+              </w:rPr>
+              <w:t>xyzRaw(</w:t>
             </w:r>
             <w:r>
               <w:rPr>
@@ -2256,14 +1957,12 @@
                 <w:b/>
               </w:rPr>
             </w:pPr>
-            <w:proofErr w:type="spellStart"/>
             <w:r>
               <w:rPr>
                 <w:b/>
               </w:rPr>
               <w:t>Magnetomer</w:t>
             </w:r>
-            <w:proofErr w:type="spellEnd"/>
           </w:p>
         </w:tc>
       </w:tr>
@@ -2296,25 +1995,7 @@
                 <w:sz w:val="20"/>
                 <w:szCs w:val="20"/>
               </w:rPr>
-              <w:t>#include &lt;</w:t>
-            </w:r>
-            <w:proofErr w:type="spellStart"/>
-            <w:r>
-              <w:rPr>
-                <w:rFonts w:ascii="Courier New" w:hAnsi="Courier New" w:cs="Courier New"/>
-                <w:sz w:val="20"/>
-                <w:szCs w:val="20"/>
-              </w:rPr>
-              <w:t>SenseMeMagnetometer.h</w:t>
-            </w:r>
-            <w:proofErr w:type="spellEnd"/>
-            <w:r>
-              <w:rPr>
-                <w:rFonts w:ascii="Courier New" w:hAnsi="Courier New" w:cs="Courier New"/>
-                <w:sz w:val="20"/>
-                <w:szCs w:val="20"/>
-              </w:rPr>
-              <w:t>&gt;</w:t>
+              <w:t>#include &lt;SenseMeMagnetometer.h&gt;</w:t>
             </w:r>
           </w:p>
         </w:tc>
@@ -2347,7 +2028,6 @@
                 <w:sz w:val="20"/>
               </w:rPr>
             </w:pPr>
-            <w:proofErr w:type="spellStart"/>
             <w:r>
               <w:rPr>
                 <w:rFonts w:ascii="Courier New" w:hAnsi="Courier New" w:cs="Courier New"/>
@@ -2364,7 +2044,6 @@
               </w:rPr>
               <w:t>Magnetometer</w:t>
             </w:r>
-            <w:proofErr w:type="spellEnd"/>
           </w:p>
         </w:tc>
         <w:tc>
@@ -2482,21 +2161,12 @@
               </w:rPr>
               <w:t>.</w:t>
             </w:r>
-            <w:proofErr w:type="spellStart"/>
-            <w:r>
-              <w:rPr>
-                <w:rFonts w:ascii="Courier New" w:hAnsi="Courier New" w:cs="Courier New"/>
-                <w:sz w:val="20"/>
-              </w:rPr>
-              <w:t>xyzRaw</w:t>
-            </w:r>
-            <w:proofErr w:type="spellEnd"/>
-            <w:r>
-              <w:rPr>
-                <w:rFonts w:ascii="Courier New" w:hAnsi="Courier New" w:cs="Courier New"/>
-                <w:sz w:val="20"/>
-              </w:rPr>
-              <w:t>(</w:t>
+            <w:r>
+              <w:rPr>
+                <w:rFonts w:ascii="Courier New" w:hAnsi="Courier New" w:cs="Courier New"/>
+                <w:sz w:val="20"/>
+              </w:rPr>
+              <w:t>xyzRaw(</w:t>
             </w:r>
             <w:r>
               <w:rPr>
@@ -2574,7 +2244,6 @@
           </w:tcPr>
           <w:p>
             <w:r>
-              <w:lastRenderedPageBreak/>
               <w:t>Header</w:t>
             </w:r>
           </w:p>
@@ -2718,75 +2387,58 @@
                 <w:rFonts w:ascii="Courier New" w:hAnsi="Courier New" w:cs="Courier New"/>
                 <w:sz w:val="20"/>
               </w:rPr>
+              <w:t>.GetTemperature()</w:t>
+            </w:r>
+          </w:p>
+        </w:tc>
+        <w:tc>
+          <w:tcPr>
+            <w:tcW w:w="6699" w:type="dxa"/>
+          </w:tcPr>
+          <w:p>
+            <w:r>
+              <w:t>Return a float value</w:t>
+            </w:r>
+            <w:r>
+              <w:t xml:space="preserve"> to 0.1</w:t>
+            </w:r>
+            <w:r>
+              <w:rPr>
+                <w:vertAlign w:val="superscript"/>
+              </w:rPr>
+              <w:t>o</w:t>
+            </w:r>
+            <w:r>
+              <w:t>C</w:t>
+            </w:r>
+          </w:p>
+        </w:tc>
+      </w:tr>
+      <w:tr>
+        <w:tc>
+          <w:tcPr>
+            <w:tcW w:w="1561" w:type="dxa"/>
+          </w:tcPr>
+          <w:p/>
+        </w:tc>
+        <w:tc>
+          <w:tcPr>
+            <w:tcW w:w="5706" w:type="dxa"/>
+          </w:tcPr>
+          <w:p>
+            <w:pPr>
+              <w:rPr>
+                <w:rFonts w:ascii="Courier New" w:hAnsi="Courier New" w:cs="Courier New"/>
+                <w:sz w:val="20"/>
+              </w:rPr>
+            </w:pPr>
+            <w:r>
+              <w:rPr>
+                <w:rFonts w:ascii="Courier New" w:hAnsi="Courier New" w:cs="Courier New"/>
+                <w:sz w:val="20"/>
+              </w:rPr>
               <w:t>.</w:t>
             </w:r>
-            <w:proofErr w:type="spellStart"/>
-            <w:r>
-              <w:rPr>
-                <w:rFonts w:ascii="Courier New" w:hAnsi="Courier New" w:cs="Courier New"/>
-                <w:sz w:val="20"/>
-              </w:rPr>
-              <w:t>GetTemperature</w:t>
-            </w:r>
-            <w:proofErr w:type="spellEnd"/>
-            <w:r>
-              <w:rPr>
-                <w:rFonts w:ascii="Courier New" w:hAnsi="Courier New" w:cs="Courier New"/>
-                <w:sz w:val="20"/>
-              </w:rPr>
-              <w:t>()</w:t>
-            </w:r>
-          </w:p>
-        </w:tc>
-        <w:tc>
-          <w:tcPr>
-            <w:tcW w:w="6699" w:type="dxa"/>
-          </w:tcPr>
-          <w:p>
-            <w:r>
-              <w:t>Return a float value</w:t>
-            </w:r>
-            <w:r>
-              <w:t xml:space="preserve"> to 0.1</w:t>
-            </w:r>
-            <w:r>
-              <w:rPr>
-                <w:vertAlign w:val="superscript"/>
-              </w:rPr>
-              <w:t>o</w:t>
-            </w:r>
-            <w:r>
-              <w:t>C</w:t>
-            </w:r>
-          </w:p>
-        </w:tc>
-      </w:tr>
-      <w:tr>
-        <w:tc>
-          <w:tcPr>
-            <w:tcW w:w="1561" w:type="dxa"/>
-          </w:tcPr>
-          <w:p/>
-        </w:tc>
-        <w:tc>
-          <w:tcPr>
-            <w:tcW w:w="5706" w:type="dxa"/>
-          </w:tcPr>
-          <w:p>
-            <w:pPr>
-              <w:rPr>
-                <w:rFonts w:ascii="Courier New" w:hAnsi="Courier New" w:cs="Courier New"/>
-                <w:sz w:val="20"/>
-              </w:rPr>
-            </w:pPr>
-            <w:r>
-              <w:rPr>
-                <w:rFonts w:ascii="Courier New" w:hAnsi="Courier New" w:cs="Courier New"/>
-                <w:sz w:val="20"/>
-              </w:rPr>
-              <w:t>.</w:t>
-            </w:r>
-            <w:proofErr w:type="spellStart"/>
             <w:r>
               <w:rPr>
                 <w:rFonts w:ascii="Courier New" w:hAnsi="Courier New" w:cs="Courier New"/>
@@ -2794,7 +2446,6 @@
               </w:rPr>
               <w:t>GetHumidity</w:t>
             </w:r>
-            <w:proofErr w:type="spellEnd"/>
             <w:r>
               <w:rPr>
                 <w:rFonts w:ascii="Courier New" w:hAnsi="Courier New" w:cs="Courier New"/>
@@ -2867,25 +2518,7 @@
                 <w:sz w:val="20"/>
                 <w:szCs w:val="20"/>
               </w:rPr>
-              <w:t>#include &lt;</w:t>
-            </w:r>
-            <w:proofErr w:type="spellStart"/>
-            <w:r>
-              <w:rPr>
-                <w:rFonts w:ascii="Courier New" w:hAnsi="Courier New" w:cs="Courier New"/>
-                <w:sz w:val="20"/>
-                <w:szCs w:val="20"/>
-              </w:rPr>
-              <w:t>EEPROM.h</w:t>
-            </w:r>
-            <w:proofErr w:type="spellEnd"/>
-            <w:r>
-              <w:rPr>
-                <w:rFonts w:ascii="Courier New" w:hAnsi="Courier New" w:cs="Courier New"/>
-                <w:sz w:val="20"/>
-                <w:szCs w:val="20"/>
-              </w:rPr>
-              <w:t>&gt;</w:t>
+              <w:t>#include &lt;EEPROM.h&gt;</w:t>
             </w:r>
           </w:p>
         </w:tc>
@@ -2919,7 +2552,6 @@
                 <w:sz w:val="20"/>
               </w:rPr>
             </w:pPr>
-            <w:bookmarkStart w:id="0" w:name="_GoBack"/>
             <w:r>
               <w:rPr>
                 <w:rFonts w:ascii="Courier New" w:hAnsi="Courier New" w:cs="Courier New"/>
@@ -2928,7 +2560,6 @@
               </w:rPr>
               <w:t>EEPROM</w:t>
             </w:r>
-            <w:bookmarkEnd w:id="0"/>
           </w:p>
         </w:tc>
         <w:tc>
@@ -2974,7 +2605,6 @@
               </w:rPr>
               <w:t>read(</w:t>
             </w:r>
-            <w:proofErr w:type="spellStart"/>
             <w:r>
               <w:rPr>
                 <w:rFonts w:ascii="Courier New" w:hAnsi="Courier New" w:cs="Courier New"/>
@@ -2982,7 +2612,6 @@
               </w:rPr>
               <w:t>addr</w:t>
             </w:r>
-            <w:proofErr w:type="spellEnd"/>
             <w:r>
               <w:rPr>
                 <w:rFonts w:ascii="Courier New" w:hAnsi="Courier New" w:cs="Courier New"/>
@@ -2998,15 +2627,7 @@
           </w:tcPr>
           <w:p>
             <w:r>
-              <w:t>Address to read (</w:t>
-            </w:r>
-            <w:proofErr w:type="spellStart"/>
-            <w:r>
-              <w:t>int</w:t>
-            </w:r>
-            <w:proofErr w:type="spellEnd"/>
-            <w:r>
-              <w:t>), output (uint8_t)</w:t>
+              <w:t>Address to read (int), output (uint8_t)</w:t>
             </w:r>
           </w:p>
         </w:tc>
@@ -3041,41 +2662,17 @@
                 <w:rFonts w:ascii="Courier New" w:hAnsi="Courier New" w:cs="Courier New"/>
                 <w:sz w:val="20"/>
               </w:rPr>
-              <w:t>write(</w:t>
-            </w:r>
-            <w:proofErr w:type="spellStart"/>
-            <w:r>
-              <w:rPr>
-                <w:rFonts w:ascii="Courier New" w:hAnsi="Courier New" w:cs="Courier New"/>
-                <w:sz w:val="20"/>
-              </w:rPr>
-              <w:t>int</w:t>
-            </w:r>
-            <w:proofErr w:type="spellEnd"/>
-            <w:r>
-              <w:rPr>
-                <w:rFonts w:ascii="Courier New" w:hAnsi="Courier New" w:cs="Courier New"/>
-                <w:sz w:val="20"/>
-              </w:rPr>
-              <w:t>, uint8_t)</w:t>
-            </w:r>
-          </w:p>
-        </w:tc>
-        <w:tc>
-          <w:tcPr>
-            <w:tcW w:w="6699" w:type="dxa"/>
-          </w:tcPr>
-          <w:p>
-            <w:r>
-              <w:t>Address to write(</w:t>
-            </w:r>
-            <w:proofErr w:type="spellStart"/>
-            <w:r>
-              <w:t>int</w:t>
-            </w:r>
-            <w:proofErr w:type="spellEnd"/>
-            <w:r>
-              <w:t>), content(uint8_t)</w:t>
+              <w:t>write(int, uint8_t)</w:t>
+            </w:r>
+          </w:p>
+        </w:tc>
+        <w:tc>
+          <w:tcPr>
+            <w:tcW w:w="6699" w:type="dxa"/>
+          </w:tcPr>
+          <w:p>
+            <w:r>
+              <w:t>Address to write(int), content(uint8_t)</w:t>
             </w:r>
           </w:p>
         </w:tc>
@@ -3131,25 +2728,7 @@
                 <w:sz w:val="20"/>
                 <w:szCs w:val="20"/>
               </w:rPr>
-              <w:t>#include &lt;</w:t>
-            </w:r>
-            <w:proofErr w:type="spellStart"/>
-            <w:r>
-              <w:rPr>
-                <w:rFonts w:ascii="Courier New" w:hAnsi="Courier New" w:cs="Courier New"/>
-                <w:sz w:val="20"/>
-                <w:szCs w:val="20"/>
-              </w:rPr>
-              <w:t>SenseMeBluetooth.h</w:t>
-            </w:r>
-            <w:proofErr w:type="spellEnd"/>
-            <w:r>
-              <w:rPr>
-                <w:rFonts w:ascii="Courier New" w:hAnsi="Courier New" w:cs="Courier New"/>
-                <w:sz w:val="20"/>
-                <w:szCs w:val="20"/>
-              </w:rPr>
-              <w:t>&gt;</w:t>
+              <w:t>#include &lt;SenseMeBluetooth.h&gt;</w:t>
             </w:r>
           </w:p>
         </w:tc>
@@ -3186,7 +2765,6 @@
                 <w:sz w:val="20"/>
               </w:rPr>
             </w:pPr>
-            <w:proofErr w:type="spellStart"/>
             <w:r>
               <w:rPr>
                 <w:rFonts w:ascii="Courier New" w:hAnsi="Courier New" w:cs="Courier New"/>
@@ -3195,7 +2773,6 @@
               </w:rPr>
               <w:t>SenseMeBluetooth</w:t>
             </w:r>
-            <w:proofErr w:type="spellEnd"/>
           </w:p>
         </w:tc>
         <w:tc>
@@ -3264,15 +2841,174 @@
               </w:rPr>
               <w:t>.</w:t>
             </w:r>
-            <w:proofErr w:type="spellStart"/>
-            <w:r>
-              <w:rPr>
-                <w:rFonts w:ascii="Courier New" w:hAnsi="Courier New" w:cs="Courier New"/>
-                <w:sz w:val="20"/>
-              </w:rPr>
-              <w:t>printVersion</w:t>
-            </w:r>
-            <w:proofErr w:type="spellEnd"/>
+            <w:r>
+              <w:rPr>
+                <w:rFonts w:ascii="Courier New" w:hAnsi="Courier New" w:cs="Courier New"/>
+                <w:sz w:val="20"/>
+              </w:rPr>
+              <w:t>printVersion()</w:t>
+            </w:r>
+          </w:p>
+        </w:tc>
+        <w:tc>
+          <w:tcPr>
+            <w:tcW w:w="6699" w:type="dxa"/>
+          </w:tcPr>
+          <w:p>
+            <w:r>
+              <w:t>Send ATcommand to Bluetooth module request for version number</w:t>
+            </w:r>
+          </w:p>
+        </w:tc>
+      </w:tr>
+      <w:tr>
+        <w:tc>
+          <w:tcPr>
+            <w:tcW w:w="1561" w:type="dxa"/>
+          </w:tcPr>
+          <w:p/>
+        </w:tc>
+        <w:tc>
+          <w:tcPr>
+            <w:tcW w:w="5706" w:type="dxa"/>
+          </w:tcPr>
+          <w:p>
+            <w:pPr>
+              <w:rPr>
+                <w:rFonts w:ascii="Courier New" w:hAnsi="Courier New" w:cs="Courier New"/>
+                <w:sz w:val="20"/>
+              </w:rPr>
+            </w:pPr>
+            <w:r>
+              <w:rPr>
+                <w:rFonts w:ascii="Courier New" w:hAnsi="Courier New" w:cs="Courier New"/>
+                <w:sz w:val="20"/>
+              </w:rPr>
+              <w:t>.</w:t>
+            </w:r>
+            <w:r>
+              <w:rPr>
+                <w:rFonts w:ascii="Courier New" w:hAnsi="Courier New" w:cs="Courier New"/>
+                <w:sz w:val="20"/>
+              </w:rPr>
+              <w:t>setModuleName("</w:t>
+            </w:r>
+            <w:r>
+              <w:rPr>
+                <w:rFonts w:ascii="Courier New" w:hAnsi="Courier New" w:cs="Courier New"/>
+                <w:sz w:val="20"/>
+              </w:rPr>
+              <w:t>SenseMe”</w:t>
+            </w:r>
+            <w:r>
+              <w:rPr>
+                <w:rFonts w:ascii="Courier New" w:hAnsi="Courier New" w:cs="Courier New"/>
+                <w:sz w:val="20"/>
+              </w:rPr>
+              <w:t>)</w:t>
+            </w:r>
+          </w:p>
+        </w:tc>
+        <w:tc>
+          <w:tcPr>
+            <w:tcW w:w="6699" w:type="dxa"/>
+          </w:tcPr>
+          <w:p/>
+        </w:tc>
+      </w:tr>
+      <w:tr>
+        <w:tc>
+          <w:tcPr>
+            <w:tcW w:w="1561" w:type="dxa"/>
+          </w:tcPr>
+          <w:p/>
+        </w:tc>
+        <w:tc>
+          <w:tcPr>
+            <w:tcW w:w="5706" w:type="dxa"/>
+          </w:tcPr>
+          <w:p>
+            <w:pPr>
+              <w:rPr>
+                <w:rFonts w:ascii="Courier New" w:hAnsi="Courier New" w:cs="Courier New"/>
+                <w:sz w:val="20"/>
+              </w:rPr>
+            </w:pPr>
+            <w:r>
+              <w:rPr>
+                <w:rFonts w:ascii="Courier New" w:hAnsi="Courier New" w:cs="Courier New"/>
+                <w:sz w:val="20"/>
+              </w:rPr>
+              <w:t>.getModuleName();</w:t>
+            </w:r>
+          </w:p>
+        </w:tc>
+        <w:tc>
+          <w:tcPr>
+            <w:tcW w:w="6699" w:type="dxa"/>
+          </w:tcPr>
+          <w:p/>
+        </w:tc>
+      </w:tr>
+      <w:tr>
+        <w:tc>
+          <w:tcPr>
+            <w:tcW w:w="1561" w:type="dxa"/>
+          </w:tcPr>
+          <w:p/>
+        </w:tc>
+        <w:tc>
+          <w:tcPr>
+            <w:tcW w:w="5706" w:type="dxa"/>
+          </w:tcPr>
+          <w:p>
+            <w:pPr>
+              <w:rPr>
+                <w:rFonts w:ascii="Courier New" w:hAnsi="Courier New" w:cs="Courier New"/>
+                <w:sz w:val="20"/>
+              </w:rPr>
+            </w:pPr>
+            <w:r>
+              <w:rPr>
+                <w:rFonts w:ascii="Courier New" w:hAnsi="Courier New" w:cs="Courier New"/>
+                <w:sz w:val="20"/>
+              </w:rPr>
+              <w:t>.getDeviceAddr()</w:t>
+            </w:r>
+          </w:p>
+        </w:tc>
+        <w:tc>
+          <w:tcPr>
+            <w:tcW w:w="6699" w:type="dxa"/>
+          </w:tcPr>
+          <w:p/>
+        </w:tc>
+      </w:tr>
+      <w:tr>
+        <w:tc>
+          <w:tcPr>
+            <w:tcW w:w="1561" w:type="dxa"/>
+          </w:tcPr>
+          <w:p/>
+        </w:tc>
+        <w:tc>
+          <w:tcPr>
+            <w:tcW w:w="5706" w:type="dxa"/>
+          </w:tcPr>
+          <w:p>
+            <w:pPr>
+              <w:rPr>
+                <w:rFonts w:ascii="Courier New" w:hAnsi="Courier New" w:cs="Courier New"/>
+                <w:sz w:val="20"/>
+              </w:rPr>
+            </w:pPr>
+            <w:r>
+              <w:rPr>
+                <w:rFonts w:ascii="Courier New" w:hAnsi="Courier New" w:cs="Courier New"/>
+                <w:sz w:val="20"/>
+              </w:rPr>
+              <w:t>.setMaster</w:t>
+            </w:r>
             <w:r>
               <w:rPr>
                 <w:rFonts w:ascii="Courier New" w:hAnsi="Courier New" w:cs="Courier New"/>
@@ -3286,178 +3022,34 @@
           <w:tcPr>
             <w:tcW w:w="6699" w:type="dxa"/>
           </w:tcPr>
-          <w:p>
-            <w:r>
-              <w:t xml:space="preserve">Send </w:t>
-            </w:r>
-            <w:proofErr w:type="spellStart"/>
-            <w:r>
-              <w:t>ATcommand</w:t>
-            </w:r>
-            <w:proofErr w:type="spellEnd"/>
-            <w:r>
-              <w:t xml:space="preserve"> to Bluetooth module request for version number</w:t>
-            </w:r>
-          </w:p>
-        </w:tc>
-      </w:tr>
-      <w:tr>
-        <w:tc>
-          <w:tcPr>
-            <w:tcW w:w="1561" w:type="dxa"/>
-          </w:tcPr>
-          <w:p/>
-        </w:tc>
-        <w:tc>
-          <w:tcPr>
-            <w:tcW w:w="5706" w:type="dxa"/>
-          </w:tcPr>
-          <w:p>
-            <w:pPr>
-              <w:rPr>
-                <w:rFonts w:ascii="Courier New" w:hAnsi="Courier New" w:cs="Courier New"/>
-                <w:sz w:val="20"/>
-              </w:rPr>
-            </w:pPr>
-            <w:r>
-              <w:rPr>
-                <w:rFonts w:ascii="Courier New" w:hAnsi="Courier New" w:cs="Courier New"/>
-                <w:sz w:val="20"/>
-              </w:rPr>
-              <w:t>.</w:t>
-            </w:r>
-            <w:proofErr w:type="spellStart"/>
-            <w:r>
-              <w:rPr>
-                <w:rFonts w:ascii="Courier New" w:hAnsi="Courier New" w:cs="Courier New"/>
-                <w:sz w:val="20"/>
-              </w:rPr>
-              <w:t>setModuleName</w:t>
-            </w:r>
-            <w:proofErr w:type="spellEnd"/>
-            <w:r>
-              <w:rPr>
-                <w:rFonts w:ascii="Courier New" w:hAnsi="Courier New" w:cs="Courier New"/>
-                <w:sz w:val="20"/>
-              </w:rPr>
-              <w:t>("</w:t>
-            </w:r>
-            <w:proofErr w:type="spellStart"/>
-            <w:r>
-              <w:rPr>
-                <w:rFonts w:ascii="Courier New" w:hAnsi="Courier New" w:cs="Courier New"/>
-                <w:sz w:val="20"/>
-              </w:rPr>
-              <w:t>SenseMe</w:t>
-            </w:r>
-            <w:proofErr w:type="spellEnd"/>
-            <w:r>
-              <w:rPr>
-                <w:rFonts w:ascii="Courier New" w:hAnsi="Courier New" w:cs="Courier New"/>
-                <w:sz w:val="20"/>
-              </w:rPr>
-              <w:t>”</w:t>
-            </w:r>
-            <w:r>
-              <w:rPr>
-                <w:rFonts w:ascii="Courier New" w:hAnsi="Courier New" w:cs="Courier New"/>
-                <w:sz w:val="20"/>
-              </w:rPr>
-              <w:t>)</w:t>
-            </w:r>
-          </w:p>
-        </w:tc>
-        <w:tc>
-          <w:tcPr>
-            <w:tcW w:w="6699" w:type="dxa"/>
-          </w:tcPr>
-          <w:p/>
-        </w:tc>
-      </w:tr>
-      <w:tr>
-        <w:tc>
-          <w:tcPr>
-            <w:tcW w:w="1561" w:type="dxa"/>
-          </w:tcPr>
-          <w:p/>
-        </w:tc>
-        <w:tc>
-          <w:tcPr>
-            <w:tcW w:w="5706" w:type="dxa"/>
-          </w:tcPr>
-          <w:p>
-            <w:pPr>
-              <w:rPr>
-                <w:rFonts w:ascii="Courier New" w:hAnsi="Courier New" w:cs="Courier New"/>
-                <w:sz w:val="20"/>
-              </w:rPr>
-            </w:pPr>
-            <w:r>
-              <w:rPr>
-                <w:rFonts w:ascii="Courier New" w:hAnsi="Courier New" w:cs="Courier New"/>
-                <w:sz w:val="20"/>
-              </w:rPr>
-              <w:t>.</w:t>
-            </w:r>
-            <w:proofErr w:type="spellStart"/>
-            <w:r>
-              <w:rPr>
-                <w:rFonts w:ascii="Courier New" w:hAnsi="Courier New" w:cs="Courier New"/>
-                <w:sz w:val="20"/>
-              </w:rPr>
-              <w:t>getModuleName</w:t>
-            </w:r>
-            <w:proofErr w:type="spellEnd"/>
-            <w:r>
-              <w:rPr>
-                <w:rFonts w:ascii="Courier New" w:hAnsi="Courier New" w:cs="Courier New"/>
-                <w:sz w:val="20"/>
-              </w:rPr>
-              <w:t>();</w:t>
-            </w:r>
-          </w:p>
-        </w:tc>
-        <w:tc>
-          <w:tcPr>
-            <w:tcW w:w="6699" w:type="dxa"/>
-          </w:tcPr>
-          <w:p/>
-        </w:tc>
-      </w:tr>
-      <w:tr>
-        <w:tc>
-          <w:tcPr>
-            <w:tcW w:w="1561" w:type="dxa"/>
-          </w:tcPr>
-          <w:p/>
-        </w:tc>
-        <w:tc>
-          <w:tcPr>
-            <w:tcW w:w="5706" w:type="dxa"/>
-          </w:tcPr>
-          <w:p>
-            <w:pPr>
-              <w:rPr>
-                <w:rFonts w:ascii="Courier New" w:hAnsi="Courier New" w:cs="Courier New"/>
-                <w:sz w:val="20"/>
-              </w:rPr>
-            </w:pPr>
-            <w:r>
-              <w:rPr>
-                <w:rFonts w:ascii="Courier New" w:hAnsi="Courier New" w:cs="Courier New"/>
-                <w:sz w:val="20"/>
-              </w:rPr>
-              <w:t>.</w:t>
-            </w:r>
-            <w:proofErr w:type="spellStart"/>
-            <w:r>
-              <w:rPr>
-                <w:rFonts w:ascii="Courier New" w:hAnsi="Courier New" w:cs="Courier New"/>
-                <w:sz w:val="20"/>
-              </w:rPr>
-              <w:t>getDeviceAddr</w:t>
-            </w:r>
-            <w:proofErr w:type="spellEnd"/>
+          <w:p/>
+        </w:tc>
+      </w:tr>
+      <w:tr>
+        <w:tc>
+          <w:tcPr>
+            <w:tcW w:w="1561" w:type="dxa"/>
+          </w:tcPr>
+          <w:p/>
+        </w:tc>
+        <w:tc>
+          <w:tcPr>
+            <w:tcW w:w="5706" w:type="dxa"/>
+          </w:tcPr>
+          <w:p>
+            <w:pPr>
+              <w:rPr>
+                <w:rFonts w:ascii="Courier New" w:hAnsi="Courier New" w:cs="Courier New"/>
+                <w:sz w:val="20"/>
+              </w:rPr>
+            </w:pPr>
+            <w:r>
+              <w:rPr>
+                <w:rFonts w:ascii="Courier New" w:hAnsi="Courier New" w:cs="Courier New"/>
+                <w:sz w:val="20"/>
+              </w:rPr>
+              <w:t>.setSlave</w:t>
+            </w:r>
             <w:r>
               <w:rPr>
                 <w:rFonts w:ascii="Courier New" w:hAnsi="Courier New" w:cs="Courier New"/>
@@ -3497,173 +3089,41 @@
                 <w:rFonts w:ascii="Courier New" w:hAnsi="Courier New" w:cs="Courier New"/>
                 <w:sz w:val="20"/>
               </w:rPr>
-              <w:t>.</w:t>
-            </w:r>
-            <w:proofErr w:type="spellStart"/>
-            <w:r>
-              <w:rPr>
-                <w:rFonts w:ascii="Courier New" w:hAnsi="Courier New" w:cs="Courier New"/>
-                <w:sz w:val="20"/>
-              </w:rPr>
-              <w:t>setMaster</w:t>
-            </w:r>
-            <w:proofErr w:type="spellEnd"/>
-            <w:r>
-              <w:rPr>
-                <w:rFonts w:ascii="Courier New" w:hAnsi="Courier New" w:cs="Courier New"/>
-                <w:sz w:val="20"/>
-              </w:rPr>
-              <w:t>()</w:t>
-            </w:r>
-          </w:p>
-        </w:tc>
-        <w:tc>
-          <w:tcPr>
-            <w:tcW w:w="6699" w:type="dxa"/>
-          </w:tcPr>
-          <w:p/>
-        </w:tc>
-      </w:tr>
-      <w:tr>
-        <w:tc>
-          <w:tcPr>
-            <w:tcW w:w="1561" w:type="dxa"/>
-          </w:tcPr>
-          <w:p/>
-        </w:tc>
-        <w:tc>
-          <w:tcPr>
-            <w:tcW w:w="5706" w:type="dxa"/>
-          </w:tcPr>
-          <w:p>
-            <w:pPr>
-              <w:rPr>
-                <w:rFonts w:ascii="Courier New" w:hAnsi="Courier New" w:cs="Courier New"/>
-                <w:sz w:val="20"/>
-              </w:rPr>
-            </w:pPr>
-            <w:r>
-              <w:rPr>
-                <w:rFonts w:ascii="Courier New" w:hAnsi="Courier New" w:cs="Courier New"/>
-                <w:sz w:val="20"/>
-              </w:rPr>
-              <w:t>.</w:t>
-            </w:r>
-            <w:proofErr w:type="spellStart"/>
-            <w:r>
-              <w:rPr>
-                <w:rFonts w:ascii="Courier New" w:hAnsi="Courier New" w:cs="Courier New"/>
-                <w:sz w:val="20"/>
-              </w:rPr>
-              <w:t>setSlave</w:t>
-            </w:r>
-            <w:proofErr w:type="spellEnd"/>
-            <w:r>
-              <w:rPr>
-                <w:rFonts w:ascii="Courier New" w:hAnsi="Courier New" w:cs="Courier New"/>
-                <w:sz w:val="20"/>
-              </w:rPr>
-              <w:t>()</w:t>
-            </w:r>
-          </w:p>
-        </w:tc>
-        <w:tc>
-          <w:tcPr>
-            <w:tcW w:w="6699" w:type="dxa"/>
-          </w:tcPr>
-          <w:p/>
-        </w:tc>
-      </w:tr>
-      <w:tr>
-        <w:tc>
-          <w:tcPr>
-            <w:tcW w:w="1561" w:type="dxa"/>
-          </w:tcPr>
-          <w:p/>
-        </w:tc>
-        <w:tc>
-          <w:tcPr>
-            <w:tcW w:w="5706" w:type="dxa"/>
-          </w:tcPr>
-          <w:p>
-            <w:pPr>
-              <w:rPr>
-                <w:rFonts w:ascii="Courier New" w:hAnsi="Courier New" w:cs="Courier New"/>
-                <w:sz w:val="20"/>
-              </w:rPr>
-            </w:pPr>
-            <w:r>
-              <w:rPr>
-                <w:rFonts w:ascii="Courier New" w:hAnsi="Courier New" w:cs="Courier New"/>
-                <w:sz w:val="20"/>
-              </w:rPr>
-              <w:t>.</w:t>
-            </w:r>
-            <w:proofErr w:type="spellStart"/>
-            <w:r>
-              <w:rPr>
-                <w:rFonts w:ascii="Courier New" w:hAnsi="Courier New" w:cs="Courier New"/>
-                <w:sz w:val="20"/>
-              </w:rPr>
-              <w:t>readChar</w:t>
-            </w:r>
-            <w:proofErr w:type="spellEnd"/>
-            <w:r>
-              <w:rPr>
-                <w:rFonts w:ascii="Courier New" w:hAnsi="Courier New" w:cs="Courier New"/>
-                <w:sz w:val="20"/>
-              </w:rPr>
-              <w:t>()</w:t>
-            </w:r>
-          </w:p>
-        </w:tc>
-        <w:tc>
-          <w:tcPr>
-            <w:tcW w:w="6699" w:type="dxa"/>
-          </w:tcPr>
-          <w:p/>
-        </w:tc>
-      </w:tr>
-      <w:tr>
-        <w:tc>
-          <w:tcPr>
-            <w:tcW w:w="1561" w:type="dxa"/>
-          </w:tcPr>
-          <w:p/>
-        </w:tc>
-        <w:tc>
-          <w:tcPr>
-            <w:tcW w:w="5706" w:type="dxa"/>
-          </w:tcPr>
-          <w:p>
-            <w:pPr>
-              <w:rPr>
-                <w:rFonts w:ascii="Courier New" w:hAnsi="Courier New" w:cs="Courier New"/>
-                <w:sz w:val="20"/>
-              </w:rPr>
-            </w:pPr>
-            <w:r>
-              <w:rPr>
-                <w:rFonts w:ascii="Courier New" w:hAnsi="Courier New" w:cs="Courier New"/>
-                <w:sz w:val="20"/>
-              </w:rPr>
-              <w:t>.print(</w:t>
-            </w:r>
-            <w:proofErr w:type="spellStart"/>
-            <w:r>
-              <w:rPr>
-                <w:rFonts w:ascii="Courier New" w:hAnsi="Courier New" w:cs="Courier New"/>
-                <w:sz w:val="20"/>
-              </w:rPr>
-              <w:t>str</w:t>
-            </w:r>
-            <w:proofErr w:type="spellEnd"/>
-            <w:r>
-              <w:rPr>
-                <w:rFonts w:ascii="Courier New" w:hAnsi="Courier New" w:cs="Courier New"/>
-                <w:sz w:val="20"/>
-              </w:rPr>
-              <w:t>)</w:t>
+              <w:t>.readChar()</w:t>
+            </w:r>
+          </w:p>
+        </w:tc>
+        <w:tc>
+          <w:tcPr>
+            <w:tcW w:w="6699" w:type="dxa"/>
+          </w:tcPr>
+          <w:p/>
+        </w:tc>
+      </w:tr>
+      <w:tr>
+        <w:tc>
+          <w:tcPr>
+            <w:tcW w:w="1561" w:type="dxa"/>
+          </w:tcPr>
+          <w:p/>
+        </w:tc>
+        <w:tc>
+          <w:tcPr>
+            <w:tcW w:w="5706" w:type="dxa"/>
+          </w:tcPr>
+          <w:p>
+            <w:pPr>
+              <w:rPr>
+                <w:rFonts w:ascii="Courier New" w:hAnsi="Courier New" w:cs="Courier New"/>
+                <w:sz w:val="20"/>
+              </w:rPr>
+            </w:pPr>
+            <w:r>
+              <w:rPr>
+                <w:rFonts w:ascii="Courier New" w:hAnsi="Courier New" w:cs="Courier New"/>
+                <w:sz w:val="20"/>
+              </w:rPr>
+              <w:t>.print(str)</w:t>
             </w:r>
           </w:p>
         </w:tc>
@@ -3701,39 +3161,7 @@
                 <w:rFonts w:ascii="Courier New" w:hAnsi="Courier New" w:cs="Courier New"/>
                 <w:sz w:val="20"/>
               </w:rPr>
-              <w:t>.</w:t>
-            </w:r>
-            <w:proofErr w:type="spellStart"/>
-            <w:r>
-              <w:rPr>
-                <w:rFonts w:ascii="Courier New" w:hAnsi="Courier New" w:cs="Courier New"/>
-                <w:sz w:val="20"/>
-              </w:rPr>
-              <w:t>println</w:t>
-            </w:r>
-            <w:proofErr w:type="spellEnd"/>
-            <w:r>
-              <w:rPr>
-                <w:rFonts w:ascii="Courier New" w:hAnsi="Courier New" w:cs="Courier New"/>
-                <w:sz w:val="20"/>
-              </w:rPr>
-              <w:t>(</w:t>
-            </w:r>
-            <w:proofErr w:type="spellStart"/>
-            <w:r>
-              <w:rPr>
-                <w:rFonts w:ascii="Courier New" w:hAnsi="Courier New" w:cs="Courier New"/>
-                <w:sz w:val="20"/>
-              </w:rPr>
-              <w:t>str</w:t>
-            </w:r>
-            <w:proofErr w:type="spellEnd"/>
-            <w:r>
-              <w:rPr>
-                <w:rFonts w:ascii="Courier New" w:hAnsi="Courier New" w:cs="Courier New"/>
-                <w:sz w:val="20"/>
-              </w:rPr>
-              <w:t>)</w:t>
+              <w:t>.println(str)</w:t>
             </w:r>
           </w:p>
         </w:tc>
@@ -3795,25 +3223,7 @@
                 <w:sz w:val="20"/>
                 <w:szCs w:val="20"/>
               </w:rPr>
-              <w:t>#include &lt;</w:t>
-            </w:r>
-            <w:proofErr w:type="spellStart"/>
-            <w:r>
-              <w:rPr>
-                <w:rFonts w:ascii="Courier New" w:hAnsi="Courier New" w:cs="Courier New"/>
-                <w:sz w:val="20"/>
-                <w:szCs w:val="20"/>
-              </w:rPr>
-              <w:t>SenseMeSpeaker.h</w:t>
-            </w:r>
-            <w:proofErr w:type="spellEnd"/>
-            <w:r>
-              <w:rPr>
-                <w:rFonts w:ascii="Courier New" w:hAnsi="Courier New" w:cs="Courier New"/>
-                <w:sz w:val="20"/>
-                <w:szCs w:val="20"/>
-              </w:rPr>
-              <w:t>&gt;</w:t>
+              <w:t>#include &lt;SenseMeSpeaker.h&gt;</w:t>
             </w:r>
           </w:p>
         </w:tc>
@@ -3847,7 +3257,6 @@
                 <w:sz w:val="20"/>
               </w:rPr>
             </w:pPr>
-            <w:proofErr w:type="spellStart"/>
             <w:r>
               <w:rPr>
                 <w:rFonts w:ascii="Courier New" w:hAnsi="Courier New" w:cs="Courier New"/>
@@ -3856,7 +3265,6 @@
               </w:rPr>
               <w:t>SenseMeSpeaker</w:t>
             </w:r>
-            <w:proofErr w:type="spellEnd"/>
           </w:p>
         </w:tc>
         <w:tc>
@@ -3925,21 +3333,12 @@
               </w:rPr>
               <w:t>.</w:t>
             </w:r>
-            <w:proofErr w:type="spellStart"/>
-            <w:r>
-              <w:rPr>
-                <w:rFonts w:ascii="Courier New" w:hAnsi="Courier New" w:cs="Courier New"/>
-                <w:sz w:val="20"/>
-              </w:rPr>
-              <w:t>playTone</w:t>
-            </w:r>
-            <w:proofErr w:type="spellEnd"/>
-            <w:r>
-              <w:rPr>
-                <w:rFonts w:ascii="Courier New" w:hAnsi="Courier New" w:cs="Courier New"/>
-                <w:sz w:val="20"/>
-              </w:rPr>
-              <w:t>(note, duration)</w:t>
+            <w:r>
+              <w:rPr>
+                <w:rFonts w:ascii="Courier New" w:hAnsi="Courier New" w:cs="Courier New"/>
+                <w:sz w:val="20"/>
+              </w:rPr>
+              <w:t>playTone(note, duration)</w:t>
             </w:r>
           </w:p>
         </w:tc>
@@ -4021,6 +3420,7 @@
           </w:tcPr>
           <w:p>
             <w:r>
+              <w:lastRenderedPageBreak/>
               <w:t>Header</w:t>
             </w:r>
           </w:p>
@@ -4043,25 +3443,7 @@
                 <w:sz w:val="20"/>
                 <w:szCs w:val="20"/>
               </w:rPr>
-              <w:t>#include &lt;</w:t>
-            </w:r>
-            <w:proofErr w:type="spellStart"/>
-            <w:r>
-              <w:rPr>
-                <w:rFonts w:ascii="Courier New" w:hAnsi="Courier New" w:cs="Courier New"/>
-                <w:sz w:val="20"/>
-                <w:szCs w:val="20"/>
-              </w:rPr>
-              <w:t>SenseMeLightSensor.h</w:t>
-            </w:r>
-            <w:proofErr w:type="spellEnd"/>
-            <w:r>
-              <w:rPr>
-                <w:rFonts w:ascii="Courier New" w:hAnsi="Courier New" w:cs="Courier New"/>
-                <w:sz w:val="20"/>
-                <w:szCs w:val="20"/>
-              </w:rPr>
-              <w:t>&gt;</w:t>
+              <w:t>#include &lt;SenseMeLightSensor.h&gt;</w:t>
             </w:r>
           </w:p>
         </w:tc>
@@ -4095,7 +3477,6 @@
                 <w:sz w:val="20"/>
               </w:rPr>
             </w:pPr>
-            <w:proofErr w:type="spellStart"/>
             <w:r>
               <w:rPr>
                 <w:rFonts w:ascii="Courier New" w:hAnsi="Courier New" w:cs="Courier New"/>
@@ -4104,7 +3485,6 @@
               </w:rPr>
               <w:t>SenseMeLightSensor</w:t>
             </w:r>
-            <w:proofErr w:type="spellEnd"/>
           </w:p>
         </w:tc>
         <w:tc>
@@ -4171,23 +3551,7 @@
                 <w:rFonts w:ascii="Courier New" w:hAnsi="Courier New" w:cs="Courier New"/>
                 <w:sz w:val="20"/>
               </w:rPr>
-              <w:t>.</w:t>
-            </w:r>
-            <w:proofErr w:type="spellStart"/>
-            <w:r>
-              <w:rPr>
-                <w:rFonts w:ascii="Courier New" w:hAnsi="Courier New" w:cs="Courier New"/>
-                <w:sz w:val="20"/>
-              </w:rPr>
-              <w:t>lightLevel</w:t>
-            </w:r>
-            <w:proofErr w:type="spellEnd"/>
-            <w:r>
-              <w:rPr>
-                <w:rFonts w:ascii="Courier New" w:hAnsi="Courier New" w:cs="Courier New"/>
-                <w:sz w:val="20"/>
-              </w:rPr>
-              <w:t>()</w:t>
+              <w:t>.lightLevel()</w:t>
             </w:r>
           </w:p>
         </w:tc>
@@ -4210,14 +3574,12 @@
             <w:shd w:val="clear" w:color="auto" w:fill="FDE9D9" w:themeFill="accent6" w:themeFillTint="33"/>
           </w:tcPr>
           <w:p>
-            <w:proofErr w:type="spellStart"/>
             <w:r>
               <w:rPr>
                 <w:b/>
               </w:rPr>
               <w:t>Neopixel</w:t>
             </w:r>
-            <w:proofErr w:type="spellEnd"/>
           </w:p>
         </w:tc>
       </w:tr>
@@ -4245,39 +3607,79 @@
               </w:rPr>
             </w:pPr>
             <w:r>
-              <w:t>#include &lt;</w:t>
-            </w:r>
-            <w:proofErr w:type="spellStart"/>
-            <w:r>
+              <w:t>#include &lt;SenseMe</w:t>
+            </w:r>
+            <w:r>
+              <w:t>Neopixel</w:t>
+            </w:r>
+            <w:r>
+              <w:t>.h&gt;</w:t>
+            </w:r>
+          </w:p>
+        </w:tc>
+        <w:tc>
+          <w:tcPr>
+            <w:tcW w:w="6699" w:type="dxa"/>
+          </w:tcPr>
+          <w:p/>
+        </w:tc>
+      </w:tr>
+      <w:tr>
+        <w:tc>
+          <w:tcPr>
+            <w:tcW w:w="1561" w:type="dxa"/>
+          </w:tcPr>
+          <w:p>
+            <w:r>
+              <w:t>Object name</w:t>
+            </w:r>
+          </w:p>
+        </w:tc>
+        <w:tc>
+          <w:tcPr>
+            <w:tcW w:w="5706" w:type="dxa"/>
+          </w:tcPr>
+          <w:p>
+            <w:pPr>
+              <w:rPr>
+                <w:rFonts w:ascii="Courier New" w:hAnsi="Courier New" w:cs="Courier New"/>
+                <w:b/>
+                <w:sz w:val="20"/>
+              </w:rPr>
+            </w:pPr>
+            <w:r>
+              <w:rPr>
+                <w:rFonts w:ascii="Courier New" w:hAnsi="Courier New" w:cs="Courier New"/>
+                <w:b/>
+                <w:sz w:val="20"/>
+              </w:rPr>
               <w:t>SenseMe</w:t>
             </w:r>
             <w:r>
+              <w:rPr>
+                <w:rFonts w:ascii="Courier New" w:hAnsi="Courier New" w:cs="Courier New"/>
+                <w:b/>
+                <w:sz w:val="20"/>
+              </w:rPr>
               <w:t>Neopixel</w:t>
             </w:r>
-            <w:r>
-              <w:t>.h</w:t>
-            </w:r>
-            <w:proofErr w:type="spellEnd"/>
-            <w:r>
-              <w:t>&gt;</w:t>
-            </w:r>
-          </w:p>
-        </w:tc>
-        <w:tc>
-          <w:tcPr>
-            <w:tcW w:w="6699" w:type="dxa"/>
-          </w:tcPr>
-          <w:p/>
-        </w:tc>
-      </w:tr>
-      <w:tr>
-        <w:tc>
-          <w:tcPr>
-            <w:tcW w:w="1561" w:type="dxa"/>
-          </w:tcPr>
-          <w:p>
-            <w:r>
-              <w:t>Object name</w:t>
+          </w:p>
+        </w:tc>
+        <w:tc>
+          <w:tcPr>
+            <w:tcW w:w="6699" w:type="dxa"/>
+          </w:tcPr>
+          <w:p/>
+        </w:tc>
+      </w:tr>
+      <w:tr>
+        <w:tc>
+          <w:tcPr>
+            <w:tcW w:w="1561" w:type="dxa"/>
+          </w:tcPr>
+          <w:p>
+            <w:r>
+              <w:t>Header</w:t>
             </w:r>
           </w:p>
         </w:tc>
@@ -4293,97 +3695,29 @@
                 <w:sz w:val="20"/>
               </w:rPr>
             </w:pPr>
-            <w:proofErr w:type="spellStart"/>
-            <w:r>
-              <w:rPr>
-                <w:rFonts w:ascii="Courier New" w:hAnsi="Courier New" w:cs="Courier New"/>
-                <w:b/>
-                <w:sz w:val="20"/>
-              </w:rPr>
-              <w:t>SenseMe</w:t>
-            </w:r>
-            <w:r>
-              <w:rPr>
-                <w:rFonts w:ascii="Courier New" w:hAnsi="Courier New" w:cs="Courier New"/>
-                <w:b/>
-                <w:sz w:val="20"/>
+            <w:r>
+              <w:rPr>
+                <w:rFonts w:ascii="Courier New" w:hAnsi="Courier New" w:cs="Courier New"/>
+                <w:sz w:val="20"/>
+                <w:szCs w:val="20"/>
+              </w:rPr>
+              <w:t>#include &lt;SenseMe</w:t>
+            </w:r>
+            <w:r>
+              <w:rPr>
+                <w:rFonts w:ascii="Courier New" w:hAnsi="Courier New" w:cs="Courier New"/>
+                <w:sz w:val="20"/>
+                <w:szCs w:val="20"/>
               </w:rPr>
               <w:t>Neopixel</w:t>
             </w:r>
-            <w:proofErr w:type="spellEnd"/>
-          </w:p>
-        </w:tc>
-        <w:tc>
-          <w:tcPr>
-            <w:tcW w:w="6699" w:type="dxa"/>
-          </w:tcPr>
-          <w:p/>
-        </w:tc>
-      </w:tr>
-      <w:tr>
-        <w:tc>
-          <w:tcPr>
-            <w:tcW w:w="1561" w:type="dxa"/>
-          </w:tcPr>
-          <w:p>
-            <w:r>
-              <w:t>Header</w:t>
-            </w:r>
-          </w:p>
-        </w:tc>
-        <w:tc>
-          <w:tcPr>
-            <w:tcW w:w="5706" w:type="dxa"/>
-          </w:tcPr>
-          <w:p>
-            <w:pPr>
-              <w:rPr>
-                <w:rFonts w:ascii="Courier New" w:hAnsi="Courier New" w:cs="Courier New"/>
-                <w:b/>
-                <w:sz w:val="20"/>
-              </w:rPr>
-            </w:pPr>
             <w:r>
               <w:rPr>
                 <w:rFonts w:ascii="Courier New" w:hAnsi="Courier New" w:cs="Courier New"/>
                 <w:sz w:val="20"/>
                 <w:szCs w:val="20"/>
               </w:rPr>
-              <w:t>#include &lt;</w:t>
-            </w:r>
-            <w:proofErr w:type="spellStart"/>
-            <w:r>
-              <w:rPr>
-                <w:rFonts w:ascii="Courier New" w:hAnsi="Courier New" w:cs="Courier New"/>
-                <w:sz w:val="20"/>
-                <w:szCs w:val="20"/>
-              </w:rPr>
-              <w:t>SenseMe</w:t>
-            </w:r>
-            <w:r>
-              <w:rPr>
-                <w:rFonts w:ascii="Courier New" w:hAnsi="Courier New" w:cs="Courier New"/>
-                <w:sz w:val="20"/>
-                <w:szCs w:val="20"/>
-              </w:rPr>
-              <w:t>Neopixel</w:t>
-            </w:r>
-            <w:r>
-              <w:rPr>
-                <w:rFonts w:ascii="Courier New" w:hAnsi="Courier New" w:cs="Courier New"/>
-                <w:sz w:val="20"/>
-                <w:szCs w:val="20"/>
-              </w:rPr>
-              <w:t>.h</w:t>
-            </w:r>
-            <w:proofErr w:type="spellEnd"/>
-            <w:r>
-              <w:rPr>
-                <w:rFonts w:ascii="Courier New" w:hAnsi="Courier New" w:cs="Courier New"/>
-                <w:sz w:val="20"/>
-                <w:szCs w:val="20"/>
-              </w:rPr>
-              <w:t>&gt;</w:t>
+              <w:t>.h&gt;</w:t>
             </w:r>
           </w:p>
         </w:tc>
@@ -4453,7 +3787,6 @@
               </w:rPr>
               <w:t>.</w:t>
             </w:r>
-            <w:proofErr w:type="spellStart"/>
             <w:r>
               <w:rPr>
                 <w:rFonts w:ascii="Courier New" w:hAnsi="Courier New" w:cs="Courier New"/>
@@ -4461,7 +3794,6 @@
               </w:rPr>
               <w:t>setColor</w:t>
             </w:r>
-            <w:proofErr w:type="spellEnd"/>
             <w:r>
               <w:rPr>
                 <w:rFonts w:ascii="Courier New" w:hAnsi="Courier New" w:cs="Courier New"/>
@@ -4469,7 +3801,6 @@
               </w:rPr>
               <w:t>(</w:t>
             </w:r>
-            <w:proofErr w:type="spellStart"/>
             <w:r>
               <w:rPr>
                 <w:rFonts w:ascii="Courier New" w:hAnsi="Courier New" w:cs="Courier New"/>
@@ -4477,7 +3808,6 @@
               </w:rPr>
               <w:t>r,g,b</w:t>
             </w:r>
-            <w:proofErr w:type="spellEnd"/>
             <w:r>
               <w:rPr>
                 <w:rFonts w:ascii="Courier New" w:hAnsi="Courier New" w:cs="Courier New"/>
@@ -4492,13 +3822,46 @@
             <w:tcW w:w="6699" w:type="dxa"/>
           </w:tcPr>
           <w:p>
-            <w:proofErr w:type="spellStart"/>
-            <w:r>
-              <w:t>r,g,b</w:t>
-            </w:r>
-            <w:proofErr w:type="spellEnd"/>
-            <w:r>
-              <w:t xml:space="preserve"> uint8_t 0 to 255</w:t>
+            <w:r>
+              <w:t>r,g,b uint8_t 0 to 255</w:t>
+            </w:r>
+          </w:p>
+        </w:tc>
+      </w:tr>
+      <w:tr>
+        <w:tc>
+          <w:tcPr>
+            <w:tcW w:w="1561" w:type="dxa"/>
+          </w:tcPr>
+          <w:p/>
+        </w:tc>
+        <w:tc>
+          <w:tcPr>
+            <w:tcW w:w="5706" w:type="dxa"/>
+          </w:tcPr>
+          <w:p>
+            <w:pPr>
+              <w:rPr>
+                <w:rFonts w:ascii="Courier New" w:hAnsi="Courier New" w:cs="Courier New"/>
+                <w:sz w:val="20"/>
+              </w:rPr>
+            </w:pPr>
+            <w:r>
+              <w:rPr>
+                <w:rFonts w:ascii="Courier New" w:hAnsi="Courier New" w:cs="Courier New"/>
+                <w:sz w:val="20"/>
+              </w:rPr>
+              <w:t>.setColor(c)</w:t>
+            </w:r>
+          </w:p>
+        </w:tc>
+        <w:tc>
+          <w:tcPr>
+            <w:tcW w:w="6699" w:type="dxa"/>
+          </w:tcPr>
+          <w:p>
+            <w:r>
+              <w:t>c  uint32_t: r = c&gt;&gt;16, g = c&gt;&gt;8</w:t>
             </w:r>
           </w:p>
         </w:tc>
@@ -4528,31 +3891,29 @@
               </w:rPr>
               <w:t>.</w:t>
             </w:r>
-            <w:proofErr w:type="spellStart"/>
-            <w:r>
-              <w:rPr>
-                <w:rFonts w:ascii="Courier New" w:hAnsi="Courier New" w:cs="Courier New"/>
-                <w:sz w:val="20"/>
-              </w:rPr>
-              <w:t>setColor</w:t>
-            </w:r>
-            <w:proofErr w:type="spellEnd"/>
-            <w:r>
-              <w:rPr>
-                <w:rFonts w:ascii="Courier New" w:hAnsi="Courier New" w:cs="Courier New"/>
-                <w:sz w:val="20"/>
-              </w:rPr>
-              <w:t>(c)</w:t>
-            </w:r>
-          </w:p>
-        </w:tc>
-        <w:tc>
-          <w:tcPr>
-            <w:tcW w:w="6699" w:type="dxa"/>
-          </w:tcPr>
-          <w:p>
-            <w:r>
-              <w:t>c  uint32_t: r = c&gt;&gt;16, g = c&gt;&gt;8</w:t>
+            <w:r>
+              <w:rPr>
+                <w:rFonts w:ascii="Courier New" w:hAnsi="Courier New" w:cs="Courier New"/>
+                <w:sz w:val="20"/>
+              </w:rPr>
+              <w:t>setBrightness</w:t>
+            </w:r>
+            <w:r>
+              <w:rPr>
+                <w:rFonts w:ascii="Courier New" w:hAnsi="Courier New" w:cs="Courier New"/>
+                <w:sz w:val="20"/>
+              </w:rPr>
+              <w:t>(b)</w:t>
+            </w:r>
+          </w:p>
+        </w:tc>
+        <w:tc>
+          <w:tcPr>
+            <w:tcW w:w="6699" w:type="dxa"/>
+          </w:tcPr>
+          <w:p>
+            <w:r>
+              <w:t>0-255</w:t>
             </w:r>
           </w:p>
         </w:tc>
@@ -4582,75 +3943,12 @@
               </w:rPr>
               <w:t>.</w:t>
             </w:r>
-            <w:proofErr w:type="spellStart"/>
-            <w:r>
-              <w:rPr>
-                <w:rFonts w:ascii="Courier New" w:hAnsi="Courier New" w:cs="Courier New"/>
-                <w:sz w:val="20"/>
-              </w:rPr>
-              <w:t>setBrightness</w:t>
-            </w:r>
-            <w:proofErr w:type="spellEnd"/>
-            <w:r>
-              <w:rPr>
-                <w:rFonts w:ascii="Courier New" w:hAnsi="Courier New" w:cs="Courier New"/>
-                <w:sz w:val="20"/>
-              </w:rPr>
-              <w:t>(b)</w:t>
-            </w:r>
-          </w:p>
-        </w:tc>
-        <w:tc>
-          <w:tcPr>
-            <w:tcW w:w="6699" w:type="dxa"/>
-          </w:tcPr>
-          <w:p>
-            <w:r>
-              <w:t>0-255</w:t>
-            </w:r>
-          </w:p>
-        </w:tc>
-      </w:tr>
-      <w:tr>
-        <w:tc>
-          <w:tcPr>
-            <w:tcW w:w="1561" w:type="dxa"/>
-          </w:tcPr>
-          <w:p/>
-        </w:tc>
-        <w:tc>
-          <w:tcPr>
-            <w:tcW w:w="5706" w:type="dxa"/>
-          </w:tcPr>
-          <w:p>
-            <w:pPr>
-              <w:rPr>
-                <w:rFonts w:ascii="Courier New" w:hAnsi="Courier New" w:cs="Courier New"/>
-                <w:sz w:val="20"/>
-              </w:rPr>
-            </w:pPr>
-            <w:r>
-              <w:rPr>
-                <w:rFonts w:ascii="Courier New" w:hAnsi="Courier New" w:cs="Courier New"/>
-                <w:sz w:val="20"/>
-              </w:rPr>
-              <w:t>.</w:t>
-            </w:r>
-            <w:proofErr w:type="spellStart"/>
-            <w:r>
-              <w:rPr>
-                <w:rFonts w:ascii="Courier New" w:hAnsi="Courier New" w:cs="Courier New"/>
-                <w:sz w:val="20"/>
-              </w:rPr>
-              <w:t>setColor</w:t>
-            </w:r>
-            <w:proofErr w:type="spellEnd"/>
-            <w:r>
-              <w:rPr>
-                <w:rFonts w:ascii="Courier New" w:hAnsi="Courier New" w:cs="Courier New"/>
-                <w:sz w:val="20"/>
-              </w:rPr>
-              <w:t xml:space="preserve">(r, g, </w:t>
+            <w:r>
+              <w:rPr>
+                <w:rFonts w:ascii="Courier New" w:hAnsi="Courier New" w:cs="Courier New"/>
+                <w:sz w:val="20"/>
+              </w:rPr>
+              <w:t xml:space="preserve">setColor(r, g, </w:t>
             </w:r>
             <w:r>
               <w:rPr>

</xml_diff>